<commit_message>
Performance enhanced and clean up the code.
</commit_message>
<xml_diff>
--- a/docs/word/underQL.docx
+++ b/docs/word/underQL.docx
@@ -6,7 +6,6 @@
       <w:pPr>
         <w:jc w:val="center"/>
         <w:rPr>
-          <w:rFonts w:hint="cs"/>
           <w:b/>
           <w:bCs/>
           <w:sz w:val="24"/>
@@ -29,7 +28,6 @@
     <w:p>
       <w:pPr>
         <w:rPr>
-          <w:rFonts w:hint="cs"/>
           <w:b/>
           <w:bCs/>
           <w:color w:val="76923C" w:themeColor="accent3" w:themeShade="BF"/>
@@ -42,7 +40,6 @@
     <w:p>
       <w:pPr>
         <w:rPr>
-          <w:rFonts w:hint="cs"/>
           <w:b/>
           <w:bCs/>
           <w:color w:val="76923C" w:themeColor="accent3" w:themeShade="BF"/>
@@ -55,7 +52,6 @@
     <w:p>
       <w:pPr>
         <w:rPr>
-          <w:rFonts w:hint="cs"/>
           <w:b/>
           <w:bCs/>
           <w:color w:val="76923C" w:themeColor="accent3" w:themeShade="BF"/>
@@ -69,111 +65,183 @@
       <w:pPr>
         <w:jc w:val="center"/>
         <w:rPr>
-          <w:rFonts w:hint="eastAsia"/>
-          <w:b/>
-          <w:bCs/>
-          <w:color w:val="E36C0A" w:themeColor="accent6" w:themeShade="BF"/>
-          <w:sz w:val="144"/>
-          <w:szCs w:val="144"/>
-        </w:rPr>
-      </w:pPr>
-      <w:proofErr w:type="gramStart"/>
-      <w:r>
-        <w:rPr>
-          <w:rFonts w:hint="eastAsia"/>
-          <w:b/>
-          <w:bCs/>
-          <w:color w:val="E36C0A" w:themeColor="accent6" w:themeShade="BF"/>
-          <w:sz w:val="144"/>
-          <w:szCs w:val="144"/>
-        </w:rPr>
-        <w:t>underQL</w:t>
-      </w:r>
-      <w:proofErr w:type="gramEnd"/>
-    </w:p>
-    <w:p>
-      <w:pPr>
-        <w:jc w:val="center"/>
-        <w:rPr>
-          <w:rFonts w:hint="cs"/>
           <w:b/>
           <w:bCs/>
           <w:sz w:val="40"/>
           <w:szCs w:val="40"/>
-          <w:rtl/>
-        </w:rPr>
-      </w:pPr>
-      <w:r>
-        <w:rPr>
-          <w:rFonts w:hint="cs"/>
+        </w:rPr>
+      </w:pPr>
+      <w:r>
+        <w:rPr>
+          <w:rFonts w:hint="cs"/>
+          <w:b/>
+          <w:bCs/>
+          <w:noProof/>
+          <w:sz w:val="24"/>
+          <w:szCs w:val="24"/>
+          <w:rtl/>
+        </w:rPr>
+        <w:drawing>
+          <wp:inline distT="0" distB="0" distL="0" distR="0" wp14:anchorId="7FC86BBA" wp14:editId="46D9B807">
+            <wp:extent cx="4293918" cy="1167803"/>
+            <wp:effectExtent l="0" t="0" r="0" b="0"/>
+            <wp:docPr id="1" name="Picture 1"/>
+            <wp:cNvGraphicFramePr>
+              <a:graphicFrameLocks xmlns:a="http://schemas.openxmlformats.org/drawingml/2006/main" noChangeAspect="1"/>
+            </wp:cNvGraphicFramePr>
+            <a:graphic xmlns:a="http://schemas.openxmlformats.org/drawingml/2006/main">
+              <a:graphicData uri="http://schemas.openxmlformats.org/drawingml/2006/picture">
+                <pic:pic xmlns:pic="http://schemas.openxmlformats.org/drawingml/2006/picture">
+                  <pic:nvPicPr>
+                    <pic:cNvPr id="0" name="underQLlarg.png"/>
+                    <pic:cNvPicPr/>
+                  </pic:nvPicPr>
+                  <pic:blipFill>
+                    <a:blip r:embed="rId7" cstate="print">
+                      <a:extLst>
+                        <a:ext uri="{28A0092B-C50C-407E-A947-70E740481C1C}">
+                          <a14:useLocalDpi xmlns:a14="http://schemas.microsoft.com/office/drawing/2010/main" val="0"/>
+                        </a:ext>
+                      </a:extLst>
+                    </a:blip>
+                    <a:stretch>
+                      <a:fillRect/>
+                    </a:stretch>
+                  </pic:blipFill>
+                  <pic:spPr>
+                    <a:xfrm>
+                      <a:off x="0" y="0"/>
+                      <a:ext cx="4308126" cy="1171667"/>
+                    </a:xfrm>
+                    <a:prstGeom prst="rect">
+                      <a:avLst/>
+                    </a:prstGeom>
+                  </pic:spPr>
+                </pic:pic>
+              </a:graphicData>
+            </a:graphic>
+          </wp:inline>
+        </w:drawing>
+      </w:r>
+    </w:p>
+    <w:p>
+      <w:pPr>
+        <w:jc w:val="center"/>
+        <w:rPr>
           <w:b/>
           <w:bCs/>
           <w:sz w:val="40"/>
           <w:szCs w:val="40"/>
           <w:rtl/>
         </w:rPr>
-        <w:t>دليل الإستخدام</w:t>
-      </w:r>
-    </w:p>
-    <w:p>
-      <w:pPr>
-        <w:jc w:val="center"/>
-        <w:rPr>
-          <w:rFonts w:hint="cs"/>
-          <w:b/>
-          <w:bCs/>
-          <w:color w:val="548DD4" w:themeColor="text2" w:themeTint="99"/>
-          <w:sz w:val="40"/>
-          <w:szCs w:val="40"/>
-          <w:rtl/>
-        </w:rPr>
-      </w:pPr>
-      <w:r>
-        <w:rPr>
-          <w:rFonts w:hint="cs"/>
-          <w:b/>
-          <w:bCs/>
-          <w:color w:val="548DD4" w:themeColor="text2" w:themeTint="99"/>
-          <w:sz w:val="40"/>
-          <w:szCs w:val="40"/>
-          <w:rtl/>
-        </w:rPr>
-        <w:t>الإصدار 1.0.0 بيتا</w:t>
-      </w:r>
-    </w:p>
-    <w:p>
-      <w:pPr>
-        <w:jc w:val="center"/>
-        <w:rPr>
-          <w:color w:val="000000" w:themeColor="text1"/>
-          <w:sz w:val="32"/>
-          <w:szCs w:val="32"/>
-        </w:rPr>
-      </w:pPr>
-      <w:r>
-        <w:rPr>
+      </w:pPr>
+      <w:r>
+        <w:rPr>
+          <w:rFonts w:hint="cs"/>
           <w:b/>
           <w:bCs/>
           <w:sz w:val="40"/>
           <w:szCs w:val="40"/>
           <w:rtl/>
         </w:rPr>
-        <w:br/>
-      </w:r>
-      <w:r>
-        <w:rPr>
-          <w:rFonts w:hint="cs"/>
+        <w:t>دليل الإستخدام</w:t>
+      </w:r>
+    </w:p>
+    <w:p>
+      <w:pPr>
+        <w:jc w:val="center"/>
+        <w:rPr>
+          <w:b/>
+          <w:bCs/>
+          <w:color w:val="76923C" w:themeColor="accent3" w:themeShade="BF"/>
+          <w:sz w:val="40"/>
+          <w:szCs w:val="40"/>
+          <w:rtl/>
+        </w:rPr>
+      </w:pPr>
+      <w:r>
+        <w:rPr>
+          <w:rFonts w:hint="cs"/>
+          <w:b/>
+          <w:bCs/>
+          <w:color w:val="76923C" w:themeColor="accent3" w:themeShade="BF"/>
+          <w:sz w:val="40"/>
+          <w:szCs w:val="40"/>
+          <w:rtl/>
+        </w:rPr>
+        <w:t>الإصدار 1</w:t>
+      </w:r>
+      <w:r>
+        <w:rPr>
+          <w:rFonts w:hint="cs"/>
+          <w:b/>
+          <w:bCs/>
+          <w:color w:val="76923C" w:themeColor="accent3" w:themeShade="BF"/>
+          <w:sz w:val="40"/>
+          <w:szCs w:val="40"/>
+          <w:rtl/>
+        </w:rPr>
+        <w:t>,</w:t>
+      </w:r>
+      <w:r>
+        <w:rPr>
+          <w:rFonts w:hint="cs"/>
+          <w:b/>
+          <w:bCs/>
+          <w:color w:val="76923C" w:themeColor="accent3" w:themeShade="BF"/>
+          <w:sz w:val="40"/>
+          <w:szCs w:val="40"/>
+          <w:rtl/>
+        </w:rPr>
+        <w:t>0</w:t>
+      </w:r>
+      <w:r>
+        <w:rPr>
+          <w:rFonts w:hint="cs"/>
+          <w:b/>
+          <w:bCs/>
+          <w:color w:val="76923C" w:themeColor="accent3" w:themeShade="BF"/>
+          <w:sz w:val="40"/>
+          <w:szCs w:val="40"/>
+          <w:rtl/>
+        </w:rPr>
+        <w:t>,</w:t>
+      </w:r>
+      <w:r>
+        <w:rPr>
+          <w:rFonts w:hint="cs"/>
+          <w:b/>
+          <w:bCs/>
+          <w:color w:val="76923C" w:themeColor="accent3" w:themeShade="BF"/>
+          <w:sz w:val="40"/>
+          <w:szCs w:val="40"/>
+          <w:rtl/>
+        </w:rPr>
+        <w:t>0 بيتا</w:t>
+      </w:r>
+    </w:p>
+    <w:p>
+      <w:pPr>
+        <w:jc w:val="center"/>
+        <w:rPr>
           <w:color w:val="000000" w:themeColor="text1"/>
           <w:sz w:val="32"/>
           <w:szCs w:val="32"/>
-          <w:rtl/>
-        </w:rPr>
-        <w:t>عبدالله عيد المحمادي</w:t>
-      </w:r>
-    </w:p>
-    <w:p>
-      <w:pPr>
-        <w:jc w:val="center"/>
+        </w:rPr>
+      </w:pPr>
+      <w:bookmarkStart w:id="0" w:name="_GoBack"/>
+      <w:r>
+        <w:rPr>
+          <w:b/>
+          <w:bCs/>
+          <w:sz w:val="40"/>
+          <w:szCs w:val="40"/>
+          <w:rtl/>
+        </w:rPr>
+        <w:br/>
+      </w:r>
+      <w:bookmarkEnd w:id="0"/>
+      <w:r>
         <w:rPr>
           <w:rFonts w:hint="cs"/>
           <w:color w:val="000000" w:themeColor="text1"/>
@@ -181,8 +249,20 @@
           <w:szCs w:val="32"/>
           <w:rtl/>
         </w:rPr>
-      </w:pPr>
-      <w:hyperlink r:id="rId7" w:history="1">
+        <w:t>عبدالله عيد المحمادي</w:t>
+      </w:r>
+    </w:p>
+    <w:p>
+      <w:pPr>
+        <w:jc w:val="center"/>
+        <w:rPr>
+          <w:color w:val="000000" w:themeColor="text1"/>
+          <w:sz w:val="32"/>
+          <w:szCs w:val="32"/>
+          <w:rtl/>
+        </w:rPr>
+      </w:pPr>
+      <w:hyperlink r:id="rId8" w:history="1">
         <w:r>
           <w:rPr>
             <w:rStyle w:val="Hyperlink"/>
@@ -205,7 +285,6 @@
     <w:p>
       <w:pPr>
         <w:rPr>
-          <w:rFonts w:hint="cs"/>
           <w:color w:val="000000" w:themeColor="text1"/>
           <w:sz w:val="32"/>
           <w:szCs w:val="32"/>
@@ -341,7 +420,6 @@
     <w:p>
       <w:pPr>
         <w:rPr>
-          <w:rFonts w:hint="cs"/>
           <w:color w:val="000000" w:themeColor="text1"/>
           <w:sz w:val="32"/>
           <w:szCs w:val="32"/>
@@ -352,7 +430,6 @@
     <w:p>
       <w:pPr>
         <w:rPr>
-          <w:rFonts w:hint="cs"/>
           <w:color w:val="000000" w:themeColor="text1"/>
           <w:sz w:val="32"/>
           <w:szCs w:val="32"/>
@@ -436,6 +513,18 @@
           <w:rtl/>
         </w:rPr>
       </w:pPr>
+    </w:p>
+    <w:p>
+      <w:pPr>
+        <w:rPr>
+          <w:b/>
+          <w:bCs/>
+          <w:color w:val="76923C" w:themeColor="accent3" w:themeShade="BF"/>
+          <w:sz w:val="40"/>
+          <w:szCs w:val="40"/>
+          <w:rtl/>
+        </w:rPr>
+      </w:pPr>
       <w:r>
         <w:rPr>
           <w:rFonts w:hint="cs"/>
@@ -476,7 +565,6 @@
     <w:p>
       <w:pPr>
         <w:rPr>
-          <w:rFonts w:hint="cs"/>
           <w:rtl/>
         </w:rPr>
       </w:pPr>
@@ -594,7 +682,6 @@
     <w:p>
       <w:pPr>
         <w:rPr>
-          <w:rFonts w:hint="cs"/>
           <w:rtl/>
         </w:rPr>
       </w:pPr>
@@ -684,7 +771,6 @@
     <w:p>
       <w:pPr>
         <w:rPr>
-          <w:rFonts w:hint="cs"/>
           <w:rtl/>
         </w:rPr>
       </w:pPr>
@@ -825,7 +911,6 @@
     <w:p>
       <w:pPr>
         <w:rPr>
-          <w:rFonts w:hint="cs"/>
           <w:b/>
           <w:bCs/>
           <w:sz w:val="40"/>
@@ -1070,7 +1155,6 @@
     <w:p>
       <w:pPr>
         <w:rPr>
-          <w:rFonts w:hint="cs"/>
           <w:b/>
           <w:bCs/>
           <w:color w:val="76923C" w:themeColor="accent3" w:themeShade="BF"/>
@@ -1095,7 +1179,6 @@
     <w:p>
       <w:pPr>
         <w:rPr>
-          <w:rFonts w:hint="cs"/>
           <w:b/>
           <w:bCs/>
           <w:sz w:val="40"/>
@@ -1140,7 +1223,6 @@
     <w:p>
       <w:pPr>
         <w:rPr>
-          <w:rFonts w:hint="cs"/>
           <w:b/>
           <w:bCs/>
           <w:color w:val="76923C" w:themeColor="accent3" w:themeShade="BF"/>
@@ -1176,7 +1258,6 @@
     <w:p>
       <w:pPr>
         <w:rPr>
-          <w:rFonts w:hint="cs"/>
           <w:rtl/>
         </w:rPr>
       </w:pPr>
@@ -1249,7 +1330,6 @@
     <w:p>
       <w:pPr>
         <w:rPr>
-          <w:rFonts w:hint="cs"/>
           <w:rtl/>
         </w:rPr>
       </w:pPr>
@@ -1276,7 +1356,6 @@
           <w:p>
             <w:pPr>
               <w:rPr>
-                <w:rFonts w:hint="cs"/>
                 <w:rtl/>
               </w:rPr>
             </w:pPr>
@@ -1321,16 +1400,32 @@
           <w:p>
             <w:pPr>
               <w:rPr>
+                <w:color w:val="000000" w:themeColor="text1"/>
+                <w:rtl/>
+              </w:rPr>
+            </w:pPr>
+            <w:r>
+              <w:rPr>
+                <w:rtl/>
+              </w:rPr>
+              <w:br/>
+            </w:r>
+            <w:r>
+              <w:rPr>
                 <w:rFonts w:hint="cs"/>
                 <w:color w:val="000000" w:themeColor="text1"/>
                 <w:rtl/>
               </w:rPr>
-            </w:pPr>
-            <w:r>
-              <w:rPr>
-                <w:rtl/>
-              </w:rPr>
-              <w:br/>
+              <w:t xml:space="preserve">يمكنك استخدام كائن </w:t>
+            </w:r>
+            <w:r>
+              <w:rPr>
+                <w:rFonts w:ascii="Courier New" w:hAnsi="Courier New" w:cs="Courier New" w:hint="eastAsia"/>
+                <w:b w:val="0"/>
+                <w:bCs w:val="0"/>
+                <w:color w:val="365F91" w:themeColor="accent1" w:themeShade="BF"/>
+              </w:rPr>
+              <w:t>underQL</w:t>
             </w:r>
             <w:r>
               <w:rPr>
@@ -1338,7 +1433,7 @@
                 <w:color w:val="000000" w:themeColor="text1"/>
                 <w:rtl/>
               </w:rPr>
-              <w:t xml:space="preserve">يمكنك استخدام كائن </w:t>
+              <w:t xml:space="preserve"> واحد لجميع الجداول بحيث تقوم بتغيير الجدول عن طريق الدالة </w:t>
             </w:r>
             <w:r>
               <w:rPr>
@@ -1347,7 +1442,7 @@
                 <w:bCs w:val="0"/>
                 <w:color w:val="365F91" w:themeColor="accent1" w:themeShade="BF"/>
               </w:rPr>
-              <w:t>underQL</w:t>
+              <w:t>table</w:t>
             </w:r>
             <w:r>
               <w:rPr>
@@ -1355,30 +1450,12 @@
                 <w:color w:val="000000" w:themeColor="text1"/>
                 <w:rtl/>
               </w:rPr>
-              <w:t xml:space="preserve"> واحد لجميع الجداول بحيث تقوم بتغيير الجدول عن طريق الدالة </w:t>
-            </w:r>
-            <w:r>
-              <w:rPr>
-                <w:rFonts w:ascii="Courier New" w:hAnsi="Courier New" w:cs="Courier New" w:hint="eastAsia"/>
-                <w:b w:val="0"/>
-                <w:bCs w:val="0"/>
-                <w:color w:val="365F91" w:themeColor="accent1" w:themeShade="BF"/>
-              </w:rPr>
-              <w:t>table</w:t>
-            </w:r>
-            <w:r>
-              <w:rPr>
-                <w:rFonts w:hint="cs"/>
-                <w:color w:val="000000" w:themeColor="text1"/>
-                <w:rtl/>
-              </w:rPr>
               <w:t xml:space="preserve"> في كل مرة تريد التعامل فيها مع جدول معين .</w:t>
             </w:r>
           </w:p>
           <w:p>
             <w:pPr>
               <w:rPr>
-                <w:rFonts w:hint="cs"/>
                 <w:b w:val="0"/>
                 <w:bCs w:val="0"/>
                 <w:color w:val="76923C" w:themeColor="accent3" w:themeShade="BF"/>
@@ -1392,15 +1469,13 @@
     <w:p>
       <w:pPr>
         <w:rPr>
-          <w:rFonts w:hint="cs"/>
-          <w:rtl/>
-        </w:rPr>
-      </w:pPr>
-    </w:p>
-    <w:p>
-      <w:pPr>
-        <w:rPr>
-          <w:rFonts w:hint="cs"/>
+          <w:rtl/>
+        </w:rPr>
+      </w:pPr>
+    </w:p>
+    <w:p>
+      <w:pPr>
+        <w:rPr>
           <w:b/>
           <w:bCs/>
           <w:color w:val="76923C" w:themeColor="accent3" w:themeShade="BF"/>
@@ -1537,7 +1612,6 @@
     <w:p>
       <w:pPr>
         <w:rPr>
-          <w:rFonts w:hint="cs"/>
           <w:rtl/>
         </w:rPr>
       </w:pPr>
@@ -1646,11 +1720,6 @@
                 <w:rFonts w:ascii="Courier New" w:hAnsi="Courier New" w:cs="Courier New"/>
               </w:rPr>
               <w:br/>
-            </w:r>
-            <w:r>
-              <w:rPr>
-                <w:rFonts w:ascii="Courier New" w:hAnsi="Courier New" w:cs="Courier New"/>
-              </w:rPr>
               <w:t>&lt;?php</w:t>
             </w:r>
             <w:r>
@@ -2167,7 +2236,6 @@
     <w:p>
       <w:pPr>
         <w:rPr>
-          <w:rFonts w:hint="cs"/>
           <w:b/>
           <w:bCs/>
           <w:sz w:val="40"/>
@@ -2274,7 +2342,6 @@
     <w:p>
       <w:pPr>
         <w:rPr>
-          <w:rFonts w:hint="cs"/>
           <w:rtl/>
         </w:rPr>
       </w:pPr>
@@ -2885,7 +2952,6 @@
     <w:p>
       <w:pPr>
         <w:rPr>
-          <w:rFonts w:hint="cs"/>
           <w:b/>
           <w:bCs/>
           <w:sz w:val="40"/>
@@ -2919,7 +2985,6 @@
     <w:p>
       <w:pPr>
         <w:rPr>
-          <w:rFonts w:hint="cs"/>
           <w:b/>
           <w:bCs/>
           <w:sz w:val="40"/>
@@ -2955,7 +3020,6 @@
     <w:p>
       <w:pPr>
         <w:rPr>
-          <w:rFonts w:hint="cs"/>
           <w:rtl/>
         </w:rPr>
       </w:pPr>
@@ -2984,7 +3048,6 @@
     <w:p>
       <w:pPr>
         <w:rPr>
-          <w:rFonts w:hint="cs"/>
           <w:rtl/>
         </w:rPr>
       </w:pPr>
@@ -3384,7 +3447,6 @@
     <w:p>
       <w:pPr>
         <w:rPr>
-          <w:rFonts w:hint="cs"/>
           <w:rtl/>
         </w:rPr>
       </w:pPr>
@@ -3426,7 +3488,6 @@
     <w:p>
       <w:pPr>
         <w:rPr>
-          <w:rFonts w:hint="cs"/>
           <w:rtl/>
         </w:rPr>
       </w:pPr>
@@ -3500,7 +3561,6 @@
     <w:p>
       <w:pPr>
         <w:rPr>
-          <w:rFonts w:hint="cs"/>
           <w:rtl/>
         </w:rPr>
       </w:pPr>
@@ -3989,7 +4049,6 @@
     <w:p>
       <w:pPr>
         <w:rPr>
-          <w:rFonts w:hint="cs"/>
           <w:rtl/>
         </w:rPr>
       </w:pPr>
@@ -4018,7 +4077,6 @@
     <w:p>
       <w:pPr>
         <w:rPr>
-          <w:rFonts w:hint="cs"/>
           <w:rtl/>
         </w:rPr>
       </w:pPr>
@@ -4401,7 +4459,7 @@
     <w:p>
       <w:pPr>
         <w:rPr>
-          <w:rFonts w:ascii="Courier New" w:hAnsi="Courier New" w:cs="Courier New" w:hint="cs"/>
+          <w:rFonts w:ascii="Courier New" w:hAnsi="Courier New" w:cs="Courier New"/>
           <w:rtl/>
         </w:rPr>
       </w:pPr>
@@ -4444,15 +4502,14 @@
     <w:p>
       <w:pPr>
         <w:rPr>
-          <w:rFonts w:ascii="Courier New" w:hAnsi="Courier New" w:cs="Courier New" w:hint="cs"/>
-          <w:rtl/>
-        </w:rPr>
-      </w:pPr>
-    </w:p>
-    <w:p>
-      <w:pPr>
-        <w:rPr>
-          <w:rFonts w:hint="cs"/>
+          <w:rFonts w:ascii="Courier New" w:hAnsi="Courier New" w:cs="Courier New"/>
+          <w:rtl/>
+        </w:rPr>
+      </w:pPr>
+    </w:p>
+    <w:p>
+      <w:pPr>
+        <w:rPr>
           <w:b/>
           <w:bCs/>
           <w:color w:val="76923C" w:themeColor="accent3" w:themeShade="BF"/>
@@ -4477,7 +4534,6 @@
     <w:p>
       <w:pPr>
         <w:rPr>
-          <w:rFonts w:hint="cs"/>
           <w:rtl/>
         </w:rPr>
       </w:pPr>
@@ -4840,7 +4896,7 @@
     <w:p>
       <w:pPr>
         <w:rPr>
-          <w:rFonts w:ascii="Courier New" w:hAnsi="Courier New" w:cs="Courier New" w:hint="cs"/>
+          <w:rFonts w:ascii="Courier New" w:hAnsi="Courier New" w:cs="Courier New"/>
           <w:rtl/>
         </w:rPr>
       </w:pPr>
@@ -4920,15 +4976,14 @@
     <w:p>
       <w:pPr>
         <w:rPr>
-          <w:rFonts w:ascii="Courier New" w:hAnsi="Courier New" w:cs="Courier New" w:hint="cs"/>
-          <w:rtl/>
-        </w:rPr>
-      </w:pPr>
-    </w:p>
-    <w:p>
-      <w:pPr>
-        <w:rPr>
-          <w:rFonts w:hint="cs"/>
+          <w:rFonts w:ascii="Courier New" w:hAnsi="Courier New" w:cs="Courier New"/>
+          <w:rtl/>
+        </w:rPr>
+      </w:pPr>
+    </w:p>
+    <w:p>
+      <w:pPr>
+        <w:rPr>
           <w:b/>
           <w:bCs/>
           <w:color w:val="76923C" w:themeColor="accent3" w:themeShade="BF"/>
@@ -4954,7 +5009,6 @@
     <w:p>
       <w:pPr>
         <w:rPr>
-          <w:rFonts w:hint="cs"/>
           <w:rtl/>
         </w:rPr>
       </w:pPr>
@@ -4990,7 +5044,6 @@
     <w:p>
       <w:pPr>
         <w:rPr>
-          <w:rFonts w:hint="cs"/>
           <w:rtl/>
         </w:rPr>
       </w:pPr>
@@ -5027,11 +5080,6 @@
                 <w:rFonts w:ascii="Courier New" w:hAnsi="Courier New" w:cs="Courier New"/>
               </w:rPr>
               <w:br/>
-            </w:r>
-            <w:r>
-              <w:rPr>
-                <w:rFonts w:ascii="Courier New" w:hAnsi="Courier New" w:cs="Courier New"/>
-              </w:rPr>
               <w:t>&lt;?php</w:t>
             </w:r>
             <w:r>
@@ -5315,15 +5363,14 @@
     <w:p>
       <w:pPr>
         <w:rPr>
-          <w:rFonts w:hint="cs"/>
-          <w:rtl/>
-        </w:rPr>
-      </w:pPr>
-    </w:p>
-    <w:p>
-      <w:pPr>
-        <w:rPr>
-          <w:rFonts w:ascii="Courier New" w:hAnsi="Courier New" w:cs="Courier New" w:hint="cs"/>
+          <w:rtl/>
+        </w:rPr>
+      </w:pPr>
+    </w:p>
+    <w:p>
+      <w:pPr>
+        <w:rPr>
+          <w:rFonts w:ascii="Courier New" w:hAnsi="Courier New" w:cs="Courier New"/>
           <w:rtl/>
         </w:rPr>
       </w:pPr>
@@ -5380,15 +5427,14 @@
     <w:p>
       <w:pPr>
         <w:rPr>
-          <w:rFonts w:ascii="Courier New" w:hAnsi="Courier New" w:cs="Courier New" w:hint="cs"/>
-          <w:rtl/>
-        </w:rPr>
-      </w:pPr>
-    </w:p>
-    <w:p>
-      <w:pPr>
-        <w:rPr>
-          <w:rFonts w:hint="cs"/>
+          <w:rFonts w:ascii="Courier New" w:hAnsi="Courier New" w:cs="Courier New"/>
+          <w:rtl/>
+        </w:rPr>
+      </w:pPr>
+    </w:p>
+    <w:p>
+      <w:pPr>
+        <w:rPr>
           <w:b/>
           <w:bCs/>
           <w:color w:val="76923C" w:themeColor="accent3" w:themeShade="BF"/>
@@ -5413,7 +5459,6 @@
     <w:p>
       <w:pPr>
         <w:rPr>
-          <w:rFonts w:hint="cs"/>
           <w:rtl/>
         </w:rPr>
       </w:pPr>
@@ -5445,7 +5490,6 @@
     <w:p>
       <w:pPr>
         <w:rPr>
-          <w:rFonts w:hint="cs"/>
           <w:rtl/>
         </w:rPr>
       </w:pPr>
@@ -5674,15 +5718,14 @@
     <w:p>
       <w:pPr>
         <w:rPr>
-          <w:rFonts w:hint="cs"/>
-          <w:rtl/>
-        </w:rPr>
-      </w:pPr>
-    </w:p>
-    <w:p>
-      <w:pPr>
-        <w:rPr>
-          <w:rFonts w:ascii="Courier New" w:hAnsi="Courier New" w:cs="Courier New" w:hint="cs"/>
+          <w:rtl/>
+        </w:rPr>
+      </w:pPr>
+    </w:p>
+    <w:p>
+      <w:pPr>
+        <w:rPr>
+          <w:rFonts w:ascii="Courier New" w:hAnsi="Courier New" w:cs="Courier New"/>
           <w:rtl/>
         </w:rPr>
       </w:pPr>
@@ -5711,7 +5754,7 @@
     <w:p>
       <w:pPr>
         <w:rPr>
-          <w:rFonts w:ascii="Courier New" w:hAnsi="Courier New" w:cs="Courier New" w:hint="cs"/>
+          <w:rFonts w:ascii="Courier New" w:hAnsi="Courier New" w:cs="Courier New"/>
           <w:rtl/>
         </w:rPr>
       </w:pPr>
@@ -5762,77 +5805,76 @@
     <w:p>
       <w:pPr>
         <w:rPr>
+          <w:rFonts w:ascii="Courier New" w:hAnsi="Courier New" w:cs="Courier New"/>
+          <w:rtl/>
+        </w:rPr>
+      </w:pPr>
+      <w:r>
+        <w:rPr>
+          <w:rFonts w:hint="cs"/>
+          <w:rtl/>
+        </w:rPr>
+        <w:t xml:space="preserve">قد تبادر إلى ذهنك كيفية التعامل مع العلاقات بين الجدوال و </w:t>
+      </w:r>
+      <w:r>
+        <w:rPr>
+          <w:rFonts w:ascii="Courier New" w:hAnsi="Courier New" w:cs="Courier New" w:hint="eastAsia"/>
+          <w:color w:val="365F91" w:themeColor="accent1" w:themeShade="BF"/>
+        </w:rPr>
+        <w:t>underQL</w:t>
+      </w:r>
+      <w:r>
+        <w:rPr>
+          <w:rFonts w:hint="cs"/>
+          <w:rtl/>
+        </w:rPr>
+        <w:t xml:space="preserve"> يقدمها بطريقة سهلة جداً فلو فرضنا أن لديك جدولين احدهما للمستخدمين والآن جدول التدوينات مثلاً وكانت أسماء الجداول هي </w:t>
+      </w:r>
+      <w:r>
+        <w:rPr>
+          <w:rFonts w:ascii="Courier New" w:hAnsi="Courier New" w:cs="Courier New" w:hint="eastAsia"/>
+          <w:color w:val="365F91" w:themeColor="accent1" w:themeShade="BF"/>
+        </w:rPr>
+        <w:t>users</w:t>
+      </w:r>
+      <w:r>
+        <w:rPr>
+          <w:rFonts w:hint="eastAsia"/>
+        </w:rPr>
+        <w:t xml:space="preserve">, </w:t>
+      </w:r>
+      <w:r>
+        <w:rPr>
+          <w:rFonts w:ascii="Courier New" w:hAnsi="Courier New" w:cs="Courier New" w:hint="eastAsia"/>
+          <w:color w:val="365F91" w:themeColor="accent1" w:themeShade="BF"/>
+        </w:rPr>
+        <w:t>blogs</w:t>
+      </w:r>
+      <w:r>
+        <w:rPr>
+          <w:rFonts w:hint="cs"/>
+          <w:rtl/>
+        </w:rPr>
+        <w:t xml:space="preserve"> وكنا نريد إحضار جميع التدوينات التي تخص مستخدم معين حيث سنفترض أن المستخدم الحالي للموقع رقمه هو 15 وأننا قد تعاملنا مع من قبل بواسطة كائن </w:t>
+      </w:r>
+      <w:r>
+        <w:rPr>
+          <w:rFonts w:ascii="Courier New" w:hAnsi="Courier New" w:cs="Courier New" w:hint="eastAsia"/>
+          <w:color w:val="365F91" w:themeColor="accent1" w:themeShade="BF"/>
+        </w:rPr>
+        <w:t>$user</w:t>
+      </w:r>
+      <w:r>
+        <w:rPr>
           <w:rFonts w:ascii="Courier New" w:hAnsi="Courier New" w:cs="Courier New" w:hint="cs"/>
           <w:rtl/>
         </w:rPr>
-      </w:pPr>
-      <w:r>
-        <w:rPr>
-          <w:rFonts w:hint="cs"/>
-          <w:rtl/>
-        </w:rPr>
-        <w:t xml:space="preserve">قد تبادر إلى ذهنك كيفية التعامل مع العلاقات بين الجدوال و </w:t>
-      </w:r>
-      <w:r>
-        <w:rPr>
-          <w:rFonts w:ascii="Courier New" w:hAnsi="Courier New" w:cs="Courier New" w:hint="eastAsia"/>
-          <w:color w:val="365F91" w:themeColor="accent1" w:themeShade="BF"/>
-        </w:rPr>
-        <w:t>underQL</w:t>
-      </w:r>
-      <w:r>
-        <w:rPr>
-          <w:rFonts w:hint="cs"/>
-          <w:rtl/>
-        </w:rPr>
-        <w:t xml:space="preserve"> يقدمها بطريقة سهلة جداً فلو فرضنا أن لديك جدولين احدهما للمستخدمين والآن جدول التدوينات مثلاً وكانت أسماء الجداول هي </w:t>
-      </w:r>
-      <w:r>
-        <w:rPr>
-          <w:rFonts w:ascii="Courier New" w:hAnsi="Courier New" w:cs="Courier New" w:hint="eastAsia"/>
-          <w:color w:val="365F91" w:themeColor="accent1" w:themeShade="BF"/>
-        </w:rPr>
-        <w:t>users</w:t>
-      </w:r>
-      <w:r>
-        <w:rPr>
-          <w:rFonts w:hint="eastAsia"/>
-        </w:rPr>
-        <w:t xml:space="preserve">, </w:t>
-      </w:r>
-      <w:r>
-        <w:rPr>
-          <w:rFonts w:ascii="Courier New" w:hAnsi="Courier New" w:cs="Courier New" w:hint="eastAsia"/>
-          <w:color w:val="365F91" w:themeColor="accent1" w:themeShade="BF"/>
-        </w:rPr>
-        <w:t>blogs</w:t>
-      </w:r>
-      <w:r>
-        <w:rPr>
-          <w:rFonts w:hint="cs"/>
-          <w:rtl/>
-        </w:rPr>
-        <w:t xml:space="preserve"> وكنا نريد إحضار جميع التدوينات التي تخص مستخدم معين حيث سنفترض أن المستخدم الحالي للموقع رقمه هو 15 وأننا قد تعاملنا مع من قبل بواسطة كائن </w:t>
-      </w:r>
-      <w:r>
-        <w:rPr>
-          <w:rFonts w:ascii="Courier New" w:hAnsi="Courier New" w:cs="Courier New" w:hint="eastAsia"/>
-          <w:color w:val="365F91" w:themeColor="accent1" w:themeShade="BF"/>
-        </w:rPr>
-        <w:t>$user</w:t>
-      </w:r>
-      <w:r>
-        <w:rPr>
-          <w:rFonts w:ascii="Courier New" w:hAnsi="Courier New" w:cs="Courier New" w:hint="cs"/>
-          <w:rtl/>
-        </w:rPr>
         <w:t xml:space="preserve"> .</w:t>
       </w:r>
     </w:p>
     <w:p>
       <w:pPr>
         <w:rPr>
-          <w:rFonts w:hint="cs"/>
           <w:rtl/>
         </w:rPr>
       </w:pPr>
@@ -6356,7 +6398,7 @@
         <w:bidi w:val="0"/>
         <w:jc w:val="right"/>
         <w:rPr>
-          <w:rFonts w:ascii="Courier New" w:hAnsi="Courier New" w:cs="Courier New" w:hint="cs"/>
+          <w:rFonts w:ascii="Courier New" w:hAnsi="Courier New" w:cs="Courier New"/>
           <w:rtl/>
         </w:rPr>
       </w:pPr>
@@ -6371,7 +6413,6 @@
     <w:p>
       <w:pPr>
         <w:rPr>
-          <w:rFonts w:hint="cs"/>
           <w:b/>
           <w:bCs/>
           <w:sz w:val="40"/>
@@ -6383,7 +6424,6 @@
     <w:p>
       <w:pPr>
         <w:rPr>
-          <w:rFonts w:hint="cs"/>
           <w:b/>
           <w:bCs/>
           <w:sz w:val="40"/>
@@ -6395,7 +6435,6 @@
     <w:p>
       <w:pPr>
         <w:rPr>
-          <w:rFonts w:hint="cs"/>
           <w:b/>
           <w:bCs/>
           <w:sz w:val="40"/>
@@ -6407,7 +6446,6 @@
     <w:p>
       <w:pPr>
         <w:rPr>
-          <w:rFonts w:hint="cs"/>
           <w:b/>
           <w:bCs/>
           <w:sz w:val="40"/>
@@ -6419,7 +6457,6 @@
     <w:p>
       <w:pPr>
         <w:rPr>
-          <w:rFonts w:hint="cs"/>
           <w:b/>
           <w:bCs/>
           <w:sz w:val="40"/>
@@ -6431,7 +6468,6 @@
     <w:p>
       <w:pPr>
         <w:rPr>
-          <w:rFonts w:hint="cs"/>
           <w:b/>
           <w:bCs/>
           <w:sz w:val="40"/>
@@ -6443,7 +6479,6 @@
     <w:p>
       <w:pPr>
         <w:rPr>
-          <w:rFonts w:hint="cs"/>
           <w:b/>
           <w:bCs/>
           <w:sz w:val="40"/>
@@ -6455,7 +6490,6 @@
     <w:p>
       <w:pPr>
         <w:rPr>
-          <w:rFonts w:hint="cs"/>
           <w:b/>
           <w:bCs/>
           <w:sz w:val="40"/>
@@ -6467,7 +6501,6 @@
     <w:p>
       <w:pPr>
         <w:rPr>
-          <w:rFonts w:hint="cs"/>
           <w:b/>
           <w:bCs/>
           <w:sz w:val="40"/>
@@ -6479,7 +6512,6 @@
     <w:p>
       <w:pPr>
         <w:rPr>
-          <w:rFonts w:hint="cs"/>
           <w:b/>
           <w:bCs/>
           <w:color w:val="76923C" w:themeColor="accent3" w:themeShade="BF"/>
@@ -6516,7 +6548,6 @@
     <w:p>
       <w:pPr>
         <w:rPr>
-          <w:rFonts w:hint="cs"/>
           <w:rtl/>
         </w:rPr>
       </w:pPr>
@@ -6582,13 +6613,34 @@
     <w:p>
       <w:pPr>
         <w:rPr>
-          <w:rFonts w:hint="cs"/>
-          <w:rtl/>
-        </w:rPr>
-      </w:pPr>
-    </w:p>
-    <w:p>
-      <w:pPr>
+          <w:rtl/>
+        </w:rPr>
+      </w:pPr>
+    </w:p>
+    <w:p>
+      <w:pPr>
+        <w:rPr>
+          <w:b/>
+          <w:bCs/>
+          <w:color w:val="76923C" w:themeColor="accent3" w:themeShade="BF"/>
+          <w:sz w:val="40"/>
+          <w:szCs w:val="40"/>
+        </w:rPr>
+      </w:pPr>
+      <w:r>
+        <w:rPr>
+          <w:rFonts w:hint="cs"/>
+          <w:b/>
+          <w:bCs/>
+          <w:color w:val="76923C" w:themeColor="accent3" w:themeShade="BF"/>
+          <w:sz w:val="40"/>
+          <w:szCs w:val="40"/>
+          <w:rtl/>
+        </w:rPr>
+        <w:t xml:space="preserve">كائن </w:t>
+      </w:r>
+      <w:proofErr w:type="spellStart"/>
+      <w:r>
         <w:rPr>
           <w:rFonts w:hint="eastAsia"/>
           <w:b/>
@@ -6597,29 +6649,6 @@
           <w:sz w:val="40"/>
           <w:szCs w:val="40"/>
         </w:rPr>
-      </w:pPr>
-      <w:r>
-        <w:rPr>
-          <w:rFonts w:hint="cs"/>
-          <w:b/>
-          <w:bCs/>
-          <w:color w:val="76923C" w:themeColor="accent3" w:themeShade="BF"/>
-          <w:sz w:val="40"/>
-          <w:szCs w:val="40"/>
-          <w:rtl/>
-        </w:rPr>
-        <w:t xml:space="preserve">كائن </w:t>
-      </w:r>
-      <w:proofErr w:type="spellStart"/>
-      <w:r>
-        <w:rPr>
-          <w:rFonts w:hint="eastAsia"/>
-          <w:b/>
-          <w:bCs/>
-          <w:color w:val="76923C" w:themeColor="accent3" w:themeShade="BF"/>
-          <w:sz w:val="40"/>
-          <w:szCs w:val="40"/>
-        </w:rPr>
         <w:t>UQLRule</w:t>
       </w:r>
       <w:proofErr w:type="spellEnd"/>
@@ -6627,7 +6656,7 @@
     <w:p>
       <w:pPr>
         <w:rPr>
-          <w:rFonts w:ascii="Courier New" w:hAnsi="Courier New" w:cs="Courier New" w:hint="cs"/>
+          <w:rFonts w:ascii="Courier New" w:hAnsi="Courier New" w:cs="Courier New"/>
           <w:rtl/>
         </w:rPr>
       </w:pPr>
@@ -7080,11 +7109,6 @@
                 <w:rFonts w:ascii="Courier New" w:hAnsi="Courier New" w:cs="Courier New"/>
               </w:rPr>
               <w:br/>
-            </w:r>
-            <w:r>
-              <w:rPr>
-                <w:rFonts w:ascii="Courier New" w:hAnsi="Courier New" w:cs="Courier New"/>
-              </w:rPr>
               <w:t>?&gt;</w:t>
             </w:r>
           </w:p>
@@ -7102,15 +7126,13 @@
     <w:p>
       <w:pPr>
         <w:rPr>
-          <w:rFonts w:hint="cs"/>
-          <w:rtl/>
-        </w:rPr>
-      </w:pPr>
-    </w:p>
-    <w:p>
-      <w:pPr>
-        <w:rPr>
-          <w:rFonts w:hint="cs"/>
+          <w:rtl/>
+        </w:rPr>
+      </w:pPr>
+    </w:p>
+    <w:p>
+      <w:pPr>
+        <w:rPr>
           <w:rtl/>
         </w:rPr>
       </w:pPr>
@@ -7228,7 +7250,6 @@
     <w:p>
       <w:pPr>
         <w:rPr>
-          <w:rFonts w:hint="cs"/>
           <w:rtl/>
         </w:rPr>
       </w:pPr>
@@ -7285,31 +7306,27 @@
     <w:p>
       <w:pPr>
         <w:rPr>
-          <w:rFonts w:hint="cs"/>
-          <w:rtl/>
-        </w:rPr>
-      </w:pPr>
-    </w:p>
-    <w:p>
-      <w:pPr>
-        <w:rPr>
-          <w:rFonts w:hint="cs"/>
-          <w:rtl/>
-        </w:rPr>
-      </w:pPr>
-    </w:p>
-    <w:p>
-      <w:pPr>
-        <w:rPr>
-          <w:rFonts w:hint="cs"/>
-          <w:rtl/>
-        </w:rPr>
-      </w:pPr>
-    </w:p>
-    <w:p>
-      <w:pPr>
-        <w:rPr>
-          <w:rFonts w:hint="cs"/>
+          <w:rtl/>
+        </w:rPr>
+      </w:pPr>
+    </w:p>
+    <w:p>
+      <w:pPr>
+        <w:rPr>
+          <w:rtl/>
+        </w:rPr>
+      </w:pPr>
+    </w:p>
+    <w:p>
+      <w:pPr>
+        <w:rPr>
+          <w:rtl/>
+        </w:rPr>
+      </w:pPr>
+    </w:p>
+    <w:p>
+      <w:pPr>
+        <w:rPr>
           <w:rtl/>
         </w:rPr>
       </w:pPr>
@@ -7377,16 +7394,7 @@
                 <w:bCs w:val="0"/>
                 <w:color w:val="0000FF"/>
               </w:rPr>
-              <w:t xml:space="preserve"> </w:t>
-            </w:r>
-            <w:r>
-              <w:rPr>
-                <w:rFonts w:ascii="Courier New" w:hAnsi="Courier New" w:cs="Courier New"/>
-                <w:b w:val="0"/>
-                <w:bCs w:val="0"/>
-                <w:color w:val="0000FF"/>
-              </w:rPr>
-              <w:t>include</w:t>
+              <w:t xml:space="preserve"> include</w:t>
             </w:r>
             <w:r>
               <w:rPr>
@@ -7513,24 +7521,7 @@
                 <w:color w:val="FF0000"/>
               </w:rPr>
               <w:br/>
-            </w:r>
-            <w:r>
-              <w:rPr>
-                <w:rFonts w:ascii="Courier New" w:hAnsi="Courier New" w:cs="Courier New"/>
-                <w:b w:val="0"/>
-                <w:bCs w:val="0"/>
-                <w:color w:val="FF0000"/>
-              </w:rPr>
-              <w:t xml:space="preserve"> </w:t>
-            </w:r>
-            <w:r>
-              <w:rPr>
-                <w:rFonts w:ascii="Courier New" w:hAnsi="Courier New" w:cs="Courier New"/>
-                <w:b w:val="0"/>
-                <w:bCs w:val="0"/>
-                <w:color w:val="FF0000"/>
-              </w:rPr>
-              <w:t>$tasks_rules-&gt;</w:t>
+              <w:t xml:space="preserve"> $tasks_rules-&gt;</w:t>
             </w:r>
             <w:r>
               <w:rPr>
@@ -7582,24 +7573,7 @@
                 <w:color w:val="FF0000"/>
               </w:rPr>
               <w:br/>
-            </w:r>
-            <w:r>
-              <w:rPr>
-                <w:rFonts w:ascii="Courier New" w:hAnsi="Courier New" w:cs="Courier New"/>
-                <w:b w:val="0"/>
-                <w:bCs w:val="0"/>
-                <w:color w:val="FF0000"/>
-              </w:rPr>
-              <w:t xml:space="preserve"> </w:t>
-            </w:r>
-            <w:r>
-              <w:rPr>
-                <w:rFonts w:ascii="Courier New" w:hAnsi="Courier New" w:cs="Courier New"/>
-                <w:b w:val="0"/>
-                <w:bCs w:val="0"/>
-                <w:color w:val="FF0000"/>
-              </w:rPr>
-              <w:t>$tasks_rules-&gt;</w:t>
+              <w:t xml:space="preserve"> $tasks_rules-&gt;</w:t>
             </w:r>
             <w:r>
               <w:rPr>
@@ -7642,24 +7616,7 @@
                 <w:color w:val="FF0000"/>
               </w:rPr>
               <w:br/>
-            </w:r>
-            <w:r>
-              <w:rPr>
-                <w:rFonts w:ascii="Courier New" w:hAnsi="Courier New" w:cs="Courier New"/>
-                <w:b w:val="0"/>
-                <w:bCs w:val="0"/>
-                <w:color w:val="FF0000"/>
-              </w:rPr>
-              <w:t xml:space="preserve"> </w:t>
-            </w:r>
-            <w:r>
-              <w:rPr>
-                <w:rFonts w:ascii="Courier New" w:hAnsi="Courier New" w:cs="Courier New"/>
-                <w:b w:val="0"/>
-                <w:bCs w:val="0"/>
-                <w:color w:val="FF0000"/>
-              </w:rPr>
-              <w:t>$tasks_rules-&gt;</w:t>
+              <w:t xml:space="preserve"> $tasks_rules-&gt;</w:t>
             </w:r>
             <w:r>
               <w:rPr>
@@ -7778,13 +7735,6 @@
                 <w:bCs w:val="0"/>
               </w:rPr>
               <w:br/>
-            </w:r>
-            <w:r>
-              <w:rPr>
-                <w:rFonts w:ascii="Courier New" w:hAnsi="Courier New" w:cs="Courier New"/>
-                <w:b w:val="0"/>
-                <w:bCs w:val="0"/>
-              </w:rPr>
               <w:t xml:space="preserve"> </w:t>
             </w:r>
             <w:r>
@@ -7858,15 +7808,13 @@
     <w:p>
       <w:pPr>
         <w:rPr>
-          <w:rFonts w:hint="cs"/>
-          <w:rtl/>
-        </w:rPr>
-      </w:pPr>
-    </w:p>
-    <w:p>
-      <w:pPr>
-        <w:rPr>
-          <w:rFonts w:hint="cs"/>
+          <w:rtl/>
+        </w:rPr>
+      </w:pPr>
+    </w:p>
+    <w:p>
+      <w:pPr>
+        <w:rPr>
           <w:rtl/>
         </w:rPr>
       </w:pPr>
@@ -7958,7 +7906,6 @@
     <w:p>
       <w:pPr>
         <w:rPr>
-          <w:rFonts w:hint="cs"/>
           <w:rtl/>
         </w:rPr>
       </w:pPr>
@@ -8091,7 +8038,7 @@
     <w:p>
       <w:pPr>
         <w:rPr>
-          <w:rFonts w:ascii="Courier New" w:hAnsi="Courier New" w:cs="Courier New" w:hint="cs"/>
+          <w:rFonts w:ascii="Courier New" w:hAnsi="Courier New" w:cs="Courier New"/>
           <w:rtl/>
         </w:rPr>
       </w:pPr>
@@ -8933,7 +8880,6 @@
     <w:p>
       <w:pPr>
         <w:rPr>
-          <w:rFonts w:hint="cs"/>
           <w:rtl/>
         </w:rPr>
       </w:pPr>
@@ -8991,7 +8937,6 @@
     <w:p>
       <w:pPr>
         <w:rPr>
-          <w:rFonts w:hint="cs"/>
           <w:rtl/>
         </w:rPr>
       </w:pPr>
@@ -9522,15 +9467,13 @@
     <w:p>
       <w:pPr>
         <w:rPr>
-          <w:rFonts w:hint="cs"/>
-          <w:rtl/>
-        </w:rPr>
-      </w:pPr>
-    </w:p>
-    <w:p>
-      <w:pPr>
-        <w:rPr>
-          <w:rFonts w:hint="cs"/>
+          <w:rtl/>
+        </w:rPr>
+      </w:pPr>
+    </w:p>
+    <w:p>
+      <w:pPr>
+        <w:rPr>
           <w:rtl/>
         </w:rPr>
       </w:pPr>
@@ -9615,7 +9558,6 @@
     <w:p>
       <w:pPr>
         <w:rPr>
-          <w:rFonts w:hint="cs"/>
           <w:rtl/>
         </w:rPr>
       </w:pPr>
@@ -9925,11 +9867,6 @@
                 <w:rFonts w:ascii="Courier New" w:hAnsi="Courier New" w:cs="Courier New"/>
               </w:rPr>
               <w:br/>
-            </w:r>
-            <w:r>
-              <w:rPr>
-                <w:rFonts w:ascii="Courier New" w:hAnsi="Courier New" w:cs="Courier New"/>
-              </w:rPr>
               <w:t>?&gt;</w:t>
             </w:r>
           </w:p>
@@ -9947,15 +9884,13 @@
     <w:p>
       <w:pPr>
         <w:rPr>
-          <w:rFonts w:hint="cs"/>
-          <w:rtl/>
-        </w:rPr>
-      </w:pPr>
-    </w:p>
-    <w:p>
-      <w:pPr>
-        <w:rPr>
-          <w:rFonts w:hint="cs"/>
+          <w:rtl/>
+        </w:rPr>
+      </w:pPr>
+    </w:p>
+    <w:p>
+      <w:pPr>
+        <w:rPr>
           <w:rtl/>
         </w:rPr>
       </w:pPr>
@@ -10036,7 +9971,6 @@
     <w:p>
       <w:pPr>
         <w:rPr>
-          <w:rFonts w:hint="cs"/>
           <w:b/>
           <w:bCs/>
           <w:color w:val="76923C" w:themeColor="accent3" w:themeShade="BF"/>
@@ -10074,7 +10008,6 @@
     <w:p>
       <w:pPr>
         <w:rPr>
-          <w:rFonts w:hint="cs"/>
           <w:sz w:val="24"/>
           <w:szCs w:val="24"/>
           <w:rtl/>
@@ -10101,7 +10034,6 @@
     <w:p>
       <w:pPr>
         <w:rPr>
-          <w:rFonts w:hint="cs"/>
           <w:b/>
           <w:bCs/>
           <w:color w:val="548DD4" w:themeColor="text2" w:themeTint="99"/>
@@ -10137,7 +10069,6 @@
     <w:p>
       <w:pPr>
         <w:rPr>
-          <w:rFonts w:hint="cs"/>
           <w:rtl/>
         </w:rPr>
       </w:pPr>
@@ -10276,11 +10207,6 @@
                 <w:rFonts w:ascii="Courier New" w:hAnsi="Courier New" w:cs="Courier New"/>
               </w:rPr>
               <w:br/>
-            </w:r>
-            <w:r>
-              <w:rPr>
-                <w:rFonts w:ascii="Courier New" w:hAnsi="Courier New" w:cs="Courier New"/>
-              </w:rPr>
               <w:t>?&gt;</w:t>
             </w:r>
           </w:p>
@@ -10298,7 +10224,6 @@
     <w:p>
       <w:pPr>
         <w:rPr>
-          <w:rFonts w:hint="cs"/>
           <w:sz w:val="24"/>
           <w:szCs w:val="24"/>
           <w:rtl/>
@@ -10308,7 +10233,6 @@
     <w:p>
       <w:pPr>
         <w:rPr>
-          <w:rFonts w:hint="cs"/>
           <w:b/>
           <w:bCs/>
           <w:sz w:val="36"/>
@@ -10332,7 +10256,6 @@
     <w:p>
       <w:pPr>
         <w:rPr>
-          <w:rFonts w:hint="cs"/>
           <w:sz w:val="24"/>
           <w:szCs w:val="24"/>
           <w:rtl/>
@@ -10345,22 +10268,12 @@
           <w:szCs w:val="24"/>
           <w:rtl/>
         </w:rPr>
-        <w:t xml:space="preserve">وهي </w:t>
-      </w:r>
-      <w:r>
-        <w:rPr>
-          <w:rFonts w:hint="cs"/>
-          <w:sz w:val="24"/>
-          <w:szCs w:val="24"/>
-          <w:rtl/>
-        </w:rPr>
-        <w:t>القاعدة الخاصة بتحديد طول القيمة التي يجب إدخالها ويجب أن لاتتجاوز القيمة التي وضعتها .</w:t>
-      </w:r>
-    </w:p>
-    <w:p>
-      <w:pPr>
-        <w:rPr>
-          <w:rFonts w:hint="cs"/>
+        <w:t>وهي القاعدة الخاصة بتحديد طول القيمة التي يجب إدخالها ويجب أن لاتتجاوز القيمة التي وضعتها .</w:t>
+      </w:r>
+    </w:p>
+    <w:p>
+      <w:pPr>
+        <w:rPr>
           <w:rtl/>
         </w:rPr>
       </w:pPr>
@@ -10490,7 +10403,6 @@
     <w:p>
       <w:pPr>
         <w:rPr>
-          <w:rFonts w:hint="cs"/>
           <w:sz w:val="24"/>
           <w:szCs w:val="24"/>
           <w:rtl/>
@@ -10500,7 +10412,6 @@
     <w:p>
       <w:pPr>
         <w:rPr>
-          <w:rFonts w:hint="cs"/>
           <w:sz w:val="24"/>
           <w:szCs w:val="24"/>
           <w:rtl/>
@@ -10535,7 +10446,6 @@
     <w:p>
       <w:pPr>
         <w:rPr>
-          <w:rFonts w:hint="cs"/>
           <w:sz w:val="24"/>
           <w:szCs w:val="24"/>
           <w:rtl/>
@@ -10545,7 +10455,6 @@
     <w:p>
       <w:pPr>
         <w:rPr>
-          <w:rFonts w:hint="cs"/>
           <w:sz w:val="24"/>
           <w:szCs w:val="24"/>
           <w:rtl/>
@@ -10555,7 +10464,6 @@
     <w:p>
       <w:pPr>
         <w:rPr>
-          <w:rFonts w:hint="cs"/>
           <w:sz w:val="24"/>
           <w:szCs w:val="24"/>
           <w:rtl/>
@@ -10565,7 +10473,6 @@
     <w:p>
       <w:pPr>
         <w:rPr>
-          <w:rFonts w:hint="cs"/>
           <w:sz w:val="24"/>
           <w:szCs w:val="24"/>
           <w:rtl/>
@@ -10575,7 +10482,6 @@
     <w:p>
       <w:pPr>
         <w:rPr>
-          <w:rFonts w:hint="cs"/>
           <w:sz w:val="24"/>
           <w:szCs w:val="24"/>
           <w:rtl/>
@@ -10585,7 +10491,6 @@
     <w:p>
       <w:pPr>
         <w:rPr>
-          <w:rFonts w:hint="cs"/>
           <w:sz w:val="24"/>
           <w:szCs w:val="24"/>
           <w:rtl/>
@@ -10595,7 +10500,6 @@
     <w:p>
       <w:pPr>
         <w:rPr>
-          <w:rFonts w:hint="cs"/>
           <w:b/>
           <w:bCs/>
           <w:sz w:val="36"/>
@@ -10620,7 +10524,6 @@
     <w:p>
       <w:pPr>
         <w:rPr>
-          <w:rFonts w:hint="cs"/>
           <w:sz w:val="24"/>
           <w:szCs w:val="24"/>
           <w:rtl/>
@@ -10633,25 +10536,7 @@
           <w:szCs w:val="24"/>
           <w:rtl/>
         </w:rPr>
-        <w:t xml:space="preserve">وهي تعني أن القيمة </w:t>
-      </w:r>
-      <w:r>
-        <w:rPr>
-          <w:rFonts w:hint="cs"/>
-          <w:sz w:val="24"/>
-          <w:szCs w:val="24"/>
-          <w:rtl/>
-        </w:rPr>
-        <w:t>المدخلة يجب أن تكون أرقاماً فقط</w:t>
-      </w:r>
-      <w:r>
-        <w:rPr>
-          <w:rFonts w:hint="cs"/>
-          <w:sz w:val="24"/>
-          <w:szCs w:val="24"/>
-          <w:rtl/>
-        </w:rPr>
-        <w:t>.</w:t>
+        <w:t>وهي تعني أن القيمة المدخلة يجب أن تكون أرقاماً فقط.</w:t>
       </w:r>
     </w:p>
     <w:tbl>
@@ -10784,7 +10669,6 @@
     <w:p>
       <w:pPr>
         <w:rPr>
-          <w:rFonts w:hint="cs"/>
           <w:sz w:val="24"/>
           <w:szCs w:val="24"/>
           <w:rtl/>
@@ -10794,7 +10678,6 @@
     <w:p>
       <w:pPr>
         <w:rPr>
-          <w:rFonts w:hint="cs"/>
           <w:b/>
           <w:bCs/>
           <w:sz w:val="36"/>
@@ -10818,7 +10701,6 @@
     <w:p>
       <w:pPr>
         <w:rPr>
-          <w:rFonts w:hint="cs"/>
           <w:sz w:val="24"/>
           <w:szCs w:val="24"/>
           <w:rtl/>
@@ -10854,7 +10736,6 @@
     <w:p>
       <w:pPr>
         <w:rPr>
-          <w:rFonts w:hint="cs"/>
           <w:sz w:val="24"/>
           <w:szCs w:val="24"/>
           <w:rtl/>
@@ -11017,7 +10898,6 @@
     <w:p>
       <w:pPr>
         <w:rPr>
-          <w:rFonts w:hint="cs"/>
           <w:sz w:val="24"/>
           <w:szCs w:val="24"/>
           <w:rtl/>
@@ -11027,7 +10907,6 @@
     <w:p>
       <w:pPr>
         <w:rPr>
-          <w:rFonts w:hint="cs"/>
           <w:sz w:val="24"/>
           <w:szCs w:val="24"/>
           <w:rtl/>
@@ -11062,7 +10941,6 @@
     <w:p>
       <w:pPr>
         <w:rPr>
-          <w:rFonts w:hint="cs"/>
           <w:b/>
           <w:bCs/>
           <w:sz w:val="36"/>
@@ -11086,7 +10964,6 @@
     <w:p>
       <w:pPr>
         <w:rPr>
-          <w:rFonts w:hint="cs"/>
           <w:sz w:val="24"/>
           <w:szCs w:val="24"/>
           <w:rtl/>
@@ -11099,16 +10976,7 @@
           <w:szCs w:val="24"/>
           <w:rtl/>
         </w:rPr>
-        <w:t xml:space="preserve">وهي تعني أن القيمة </w:t>
-      </w:r>
-      <w:r>
-        <w:rPr>
-          <w:rFonts w:hint="cs"/>
-          <w:sz w:val="24"/>
-          <w:szCs w:val="24"/>
-          <w:rtl/>
-        </w:rPr>
-        <w:t xml:space="preserve">المدخلة يجب أن تكون بنظام الـ </w:t>
+        <w:t xml:space="preserve">وهي تعني أن القيمة المدخلة يجب أن تكون بنظام الـ </w:t>
       </w:r>
       <w:r>
         <w:rPr>
@@ -11346,7 +11214,6 @@
     <w:p>
       <w:pPr>
         <w:rPr>
-          <w:rFonts w:hint="cs"/>
           <w:sz w:val="24"/>
           <w:szCs w:val="24"/>
           <w:rtl/>
@@ -11356,7 +11223,6 @@
     <w:p>
       <w:pPr>
         <w:rPr>
-          <w:rFonts w:hint="cs"/>
           <w:sz w:val="24"/>
           <w:szCs w:val="24"/>
           <w:rtl/>
@@ -11438,7 +11304,6 @@
     <w:p>
       <w:pPr>
         <w:rPr>
-          <w:rFonts w:hint="cs"/>
           <w:b/>
           <w:bCs/>
           <w:color w:val="548DD4" w:themeColor="text2" w:themeTint="99"/>
@@ -11451,7 +11316,6 @@
     <w:p>
       <w:pPr>
         <w:rPr>
-          <w:rFonts w:hint="cs"/>
           <w:b/>
           <w:bCs/>
           <w:sz w:val="36"/>
@@ -11476,7 +11340,6 @@
     <w:p>
       <w:pPr>
         <w:rPr>
-          <w:rFonts w:hint="cs"/>
           <w:sz w:val="24"/>
           <w:szCs w:val="24"/>
           <w:rtl/>
@@ -11489,16 +11352,7 @@
           <w:szCs w:val="24"/>
           <w:rtl/>
         </w:rPr>
-        <w:t xml:space="preserve">وهي تعني أن القيمة </w:t>
-      </w:r>
-      <w:r>
-        <w:rPr>
-          <w:rFonts w:hint="cs"/>
-          <w:sz w:val="24"/>
-          <w:szCs w:val="24"/>
-          <w:rtl/>
-        </w:rPr>
-        <w:t>يجب أن تكون حروف فقط (إنجليزية) فهناك مشكلة أحياناً في التعامل مع الحروف العربية ولذلك هذه القاعدة تعني أنه يجب أن تكون حروفاً هجائية إنجليزية فقط أي لا يوجد أرقام ولا رموز.</w:t>
+        <w:t>وهي تعني أن القيمة يجب أن تكون حروف فقط (إنجليزية) فهناك مشكلة أحياناً في التعامل مع الحروف العربية ولذلك هذه القاعدة تعني أنه يجب أن تكون حروفاً هجائية إنجليزية فقط أي لا يوجد أرقام ولا رموز.</w:t>
       </w:r>
     </w:p>
     <w:tbl>
@@ -11630,7 +11484,6 @@
     <w:p>
       <w:pPr>
         <w:rPr>
-          <w:rFonts w:hint="cs"/>
           <w:sz w:val="24"/>
           <w:szCs w:val="24"/>
           <w:rtl/>
@@ -11640,7 +11493,6 @@
     <w:p>
       <w:pPr>
         <w:rPr>
-          <w:rFonts w:hint="cs"/>
           <w:sz w:val="24"/>
           <w:szCs w:val="24"/>
           <w:rtl/>
@@ -11659,7 +11511,6 @@
     <w:p>
       <w:pPr>
         <w:rPr>
-          <w:rFonts w:hint="eastAsia"/>
           <w:b/>
           <w:bCs/>
           <w:sz w:val="36"/>
@@ -11693,7 +11544,6 @@
     <w:p>
       <w:pPr>
         <w:rPr>
-          <w:rFonts w:hint="cs"/>
           <w:sz w:val="24"/>
           <w:szCs w:val="24"/>
           <w:rtl/>
@@ -11706,34 +11556,7 @@
           <w:szCs w:val="24"/>
           <w:rtl/>
         </w:rPr>
-        <w:t>وهي تعني أن القيمة يجب أن تكون حروف  (إنجليزية)</w:t>
-      </w:r>
-      <w:r>
-        <w:rPr>
-          <w:rFonts w:hint="cs"/>
-          <w:sz w:val="24"/>
-          <w:szCs w:val="24"/>
-          <w:rtl/>
-        </w:rPr>
-        <w:t xml:space="preserve"> وأرقام</w:t>
-      </w:r>
-      <w:r>
-        <w:rPr>
-          <w:rFonts w:hint="cs"/>
-          <w:sz w:val="24"/>
-          <w:szCs w:val="24"/>
-          <w:rtl/>
-        </w:rPr>
-        <w:t xml:space="preserve"> فهناك مشكلة أحياناً في التعامل مع الحروف العربية ولذلك هذه القاعدة تعني أنه يجب أن تكون حروفاً هجائية إنجليزية</w:t>
-      </w:r>
-      <w:r>
-        <w:rPr>
-          <w:rFonts w:hint="cs"/>
-          <w:sz w:val="24"/>
-          <w:szCs w:val="24"/>
-          <w:rtl/>
-        </w:rPr>
-        <w:t xml:space="preserve"> وأرقام أي خليط منهما أي لا يوجد رموز</w:t>
+        <w:t>وهي تعني أن القيمة يجب أن تكون حروف  (إنجليزية) وأرقام فهناك مشكلة أحياناً في التعامل مع الحروف العربية ولذلك هذه القاعدة تعني أنه يجب أن تكون حروفاً هجائية إنجليزية وأرقام أي خليط منهما أي لا يوجد رموز</w:t>
       </w:r>
       <w:r>
         <w:rPr>
@@ -11876,7 +11699,6 @@
     <w:p>
       <w:pPr>
         <w:rPr>
-          <w:rFonts w:hint="cs"/>
           <w:sz w:val="24"/>
           <w:szCs w:val="24"/>
           <w:rtl/>
@@ -11886,7 +11708,6 @@
     <w:p>
       <w:pPr>
         <w:rPr>
-          <w:rFonts w:hint="cs"/>
           <w:sz w:val="24"/>
           <w:szCs w:val="24"/>
           <w:rtl/>
@@ -11932,7 +11753,6 @@
     <w:p>
       <w:pPr>
         <w:rPr>
-          <w:rFonts w:hint="cs"/>
           <w:color w:val="548DD4" w:themeColor="text2" w:themeTint="99"/>
           <w:sz w:val="36"/>
           <w:szCs w:val="36"/>
@@ -11943,7 +11763,6 @@
     <w:p>
       <w:pPr>
         <w:rPr>
-          <w:rFonts w:hint="cs"/>
           <w:color w:val="548DD4" w:themeColor="text2" w:themeTint="99"/>
           <w:sz w:val="36"/>
           <w:szCs w:val="36"/>
@@ -11954,7 +11773,6 @@
     <w:p>
       <w:pPr>
         <w:rPr>
-          <w:rFonts w:hint="cs"/>
           <w:color w:val="548DD4" w:themeColor="text2" w:themeTint="99"/>
           <w:sz w:val="36"/>
           <w:szCs w:val="36"/>
@@ -11965,7 +11783,6 @@
     <w:p>
       <w:pPr>
         <w:rPr>
-          <w:rFonts w:hint="cs"/>
           <w:color w:val="548DD4" w:themeColor="text2" w:themeTint="99"/>
           <w:sz w:val="36"/>
           <w:szCs w:val="36"/>
@@ -11976,7 +11793,6 @@
     <w:p>
       <w:pPr>
         <w:rPr>
-          <w:rFonts w:hint="cs"/>
           <w:color w:val="548DD4" w:themeColor="text2" w:themeTint="99"/>
           <w:sz w:val="36"/>
           <w:szCs w:val="36"/>
@@ -11987,7 +11803,6 @@
     <w:p>
       <w:pPr>
         <w:rPr>
-          <w:rFonts w:hint="cs"/>
           <w:color w:val="548DD4" w:themeColor="text2" w:themeTint="99"/>
           <w:sz w:val="36"/>
           <w:szCs w:val="36"/>
@@ -11998,7 +11813,6 @@
     <w:p>
       <w:pPr>
         <w:rPr>
-          <w:rFonts w:hint="cs"/>
           <w:b/>
           <w:bCs/>
           <w:sz w:val="36"/>
@@ -12021,7 +11835,6 @@
     <w:p>
       <w:pPr>
         <w:rPr>
-          <w:rFonts w:hint="cs"/>
           <w:sz w:val="24"/>
           <w:szCs w:val="24"/>
           <w:rtl/>
@@ -12072,7 +11885,6 @@
     <w:p>
       <w:pPr>
         <w:rPr>
-          <w:rFonts w:hint="cs"/>
           <w:sz w:val="24"/>
           <w:szCs w:val="24"/>
           <w:rtl/>
@@ -12209,7 +12021,6 @@
     <w:p>
       <w:pPr>
         <w:rPr>
-          <w:rFonts w:hint="cs"/>
           <w:sz w:val="24"/>
           <w:szCs w:val="24"/>
           <w:rtl/>
@@ -12219,7 +12030,6 @@
     <w:p>
       <w:pPr>
         <w:rPr>
-          <w:rFonts w:hint="cs"/>
           <w:sz w:val="24"/>
           <w:szCs w:val="24"/>
           <w:rtl/>
@@ -12254,7 +12064,6 @@
     <w:p>
       <w:pPr>
         <w:rPr>
-          <w:rFonts w:hint="cs"/>
           <w:sz w:val="24"/>
           <w:szCs w:val="24"/>
           <w:rtl/>
@@ -12284,7 +12093,6 @@
           <w:p>
             <w:pPr>
               <w:rPr>
-                <w:rFonts w:hint="cs"/>
                 <w:sz w:val="24"/>
                 <w:szCs w:val="24"/>
                 <w:rtl/>
@@ -12406,7 +12214,6 @@
     <w:p>
       <w:pPr>
         <w:rPr>
-          <w:rFonts w:hint="cs"/>
           <w:sz w:val="24"/>
           <w:szCs w:val="24"/>
           <w:rtl/>
@@ -12416,7 +12223,7 @@
     <w:p>
       <w:pPr>
         <w:rPr>
-          <w:rFonts w:ascii="Courier New" w:hAnsi="Courier New" w:cs="Courier New" w:hint="cs"/>
+          <w:rFonts w:ascii="Courier New" w:hAnsi="Courier New" w:cs="Courier New"/>
           <w:rtl/>
         </w:rPr>
       </w:pPr>
@@ -12449,7 +12256,6 @@
     <w:p>
       <w:pPr>
         <w:rPr>
-          <w:rFonts w:hint="cs"/>
           <w:sz w:val="24"/>
           <w:szCs w:val="24"/>
           <w:rtl/>
@@ -12488,11 +12294,6 @@
                 <w:rFonts w:ascii="Courier New" w:hAnsi="Courier New" w:cs="Courier New"/>
               </w:rPr>
               <w:br/>
-            </w:r>
-            <w:r>
-              <w:rPr>
-                <w:rFonts w:ascii="Courier New" w:hAnsi="Courier New" w:cs="Courier New"/>
-              </w:rPr>
               <w:t>&lt;?php</w:t>
             </w:r>
           </w:p>
@@ -12592,7 +12393,7 @@
     <w:p>
       <w:pPr>
         <w:rPr>
-          <w:rFonts w:ascii="Courier New" w:hAnsi="Courier New" w:cs="Courier New" w:hint="cs"/>
+          <w:rFonts w:ascii="Courier New" w:hAnsi="Courier New" w:cs="Courier New"/>
           <w:rtl/>
         </w:rPr>
       </w:pPr>
@@ -12601,7 +12402,6 @@
       <w:pPr>
         <w:ind w:right="440"/>
         <w:rPr>
-          <w:rFonts w:hint="cs"/>
           <w:sz w:val="24"/>
           <w:szCs w:val="24"/>
           <w:rtl/>
@@ -12621,7 +12421,6 @@
       <w:pPr>
         <w:ind w:right="440"/>
         <w:rPr>
-          <w:rFonts w:hint="cs"/>
           <w:sz w:val="24"/>
           <w:szCs w:val="24"/>
           <w:rtl/>
@@ -12632,7 +12431,6 @@
       <w:pPr>
         <w:ind w:right="440"/>
         <w:rPr>
-          <w:rFonts w:hint="cs"/>
           <w:sz w:val="24"/>
           <w:szCs w:val="24"/>
           <w:rtl/>
@@ -12642,7 +12440,6 @@
     <w:p>
       <w:pPr>
         <w:rPr>
-          <w:rFonts w:hint="cs"/>
           <w:b/>
           <w:bCs/>
           <w:color w:val="76923C" w:themeColor="accent3" w:themeShade="BF"/>
@@ -12680,7 +12477,6 @@
       <w:pPr>
         <w:ind w:right="440"/>
         <w:rPr>
-          <w:rFonts w:hint="cs"/>
           <w:rtl/>
         </w:rPr>
       </w:pPr>
@@ -12766,11 +12562,6 @@
                 <w:rFonts w:ascii="Courier New" w:hAnsi="Courier New" w:cs="Courier New"/>
               </w:rPr>
               <w:br/>
-            </w:r>
-            <w:r>
-              <w:rPr>
-                <w:rFonts w:ascii="Courier New" w:hAnsi="Courier New" w:cs="Courier New"/>
-              </w:rPr>
               <w:t>&lt;?php</w:t>
             </w:r>
           </w:p>
@@ -12917,7 +12708,6 @@
       <w:pPr>
         <w:ind w:right="440"/>
         <w:rPr>
-          <w:rFonts w:hint="cs"/>
           <w:rtl/>
         </w:rPr>
       </w:pPr>
@@ -13005,7 +12795,6 @@
       <w:pPr>
         <w:ind w:right="440"/>
         <w:rPr>
-          <w:rFonts w:hint="cs"/>
           <w:rtl/>
         </w:rPr>
       </w:pPr>
@@ -13093,7 +12882,6 @@
       <w:pPr>
         <w:ind w:right="440"/>
         <w:rPr>
-          <w:rFonts w:hint="cs"/>
           <w:rtl/>
         </w:rPr>
       </w:pPr>
@@ -13273,11 +13061,149 @@
                 <w:bCs w:val="0"/>
                 <w:color w:val="FF0000"/>
               </w:rPr>
+              <w:t xml:space="preserve"> $tasks</w:t>
+            </w:r>
+            <w:r>
+              <w:rPr>
+                <w:rFonts w:ascii="Courier New" w:hAnsi="Courier New" w:cs="Courier New"/>
+                <w:b w:val="0"/>
+                <w:bCs w:val="0"/>
+                <w:color w:val="000000" w:themeColor="text1"/>
+              </w:rPr>
+              <w:t>-&gt;</w:t>
+            </w:r>
+            <w:r>
+              <w:rPr>
+                <w:rFonts w:ascii="Courier New" w:hAnsi="Courier New" w:cs="Courier New"/>
+                <w:b w:val="0"/>
+                <w:bCs w:val="0"/>
+                <w:color w:val="000000" w:themeColor="text1"/>
+              </w:rPr>
+              <w:t>filter(</w:t>
+            </w:r>
+            <w:r>
+              <w:rPr>
+                <w:rFonts w:ascii="Courier New" w:hAnsi="Courier New" w:cs="Courier New"/>
+                <w:b w:val="0"/>
+                <w:bCs w:val="0"/>
+                <w:color w:val="FF0000"/>
+              </w:rPr>
+              <w:t>'</w:t>
+            </w:r>
+            <w:proofErr w:type="spellStart"/>
+            <w:r>
+              <w:rPr>
+                <w:rFonts w:ascii="Courier New" w:hAnsi="Courier New" w:cs="Courier New"/>
+                <w:b w:val="0"/>
+                <w:bCs w:val="0"/>
+                <w:color w:val="FF0000"/>
+              </w:rPr>
+              <w:t>xss</w:t>
+            </w:r>
+            <w:proofErr w:type="spellEnd"/>
+            <w:r>
+              <w:rPr>
+                <w:rFonts w:ascii="Courier New" w:hAnsi="Courier New" w:cs="Courier New"/>
+                <w:b w:val="0"/>
+                <w:bCs w:val="0"/>
+                <w:color w:val="FF0000"/>
+              </w:rPr>
+              <w:t>'</w:t>
+            </w:r>
+            <w:r>
+              <w:rPr>
+                <w:rFonts w:ascii="Courier New" w:hAnsi="Courier New" w:cs="Courier New"/>
+                <w:b w:val="0"/>
+                <w:bCs w:val="0"/>
+                <w:color w:val="000000" w:themeColor="text1"/>
+              </w:rPr>
+              <w:t>,</w:t>
+            </w:r>
+            <w:proofErr w:type="spellStart"/>
+            <w:r>
+              <w:rPr>
+                <w:rFonts w:ascii="Courier New" w:hAnsi="Courier New" w:cs="Courier New"/>
+                <w:b w:val="0"/>
+                <w:bCs w:val="0"/>
+                <w:color w:val="FF0000"/>
+              </w:rPr>
+              <w:t>UQL_FILTER_IN</w:t>
+            </w:r>
+            <w:r>
+              <w:rPr>
+                <w:rFonts w:ascii="Courier New" w:hAnsi="Courier New" w:cs="Courier New"/>
+                <w:b w:val="0"/>
+                <w:bCs w:val="0"/>
+                <w:color w:val="000000" w:themeColor="text1"/>
+              </w:rPr>
+              <w:t>,</w:t>
+            </w:r>
+            <w:r>
+              <w:rPr>
+                <w:rFonts w:ascii="Courier New" w:hAnsi="Courier New" w:cs="Courier New"/>
+                <w:b w:val="0"/>
+                <w:bCs w:val="0"/>
+                <w:color w:val="FF0000"/>
+              </w:rPr>
+              <w:t>'title'</w:t>
+            </w:r>
+            <w:r>
+              <w:rPr>
+                <w:rFonts w:ascii="Courier New" w:hAnsi="Courier New" w:cs="Courier New"/>
+                <w:b w:val="0"/>
+                <w:bCs w:val="0"/>
+                <w:color w:val="000000" w:themeColor="text1"/>
+              </w:rPr>
+              <w:t>,</w:t>
+            </w:r>
+            <w:r>
+              <w:rPr>
+                <w:rFonts w:ascii="Courier New" w:hAnsi="Courier New" w:cs="Courier New"/>
+                <w:b w:val="0"/>
+                <w:bCs w:val="0"/>
+                <w:color w:val="FF0000"/>
+              </w:rPr>
+              <w:t>'description</w:t>
+            </w:r>
+            <w:proofErr w:type="spellEnd"/>
+            <w:r>
+              <w:rPr>
+                <w:rFonts w:ascii="Courier New" w:hAnsi="Courier New" w:cs="Courier New"/>
+                <w:b w:val="0"/>
+                <w:bCs w:val="0"/>
+                <w:color w:val="FF0000"/>
+              </w:rPr>
+              <w:t>'</w:t>
+            </w:r>
+            <w:r>
+              <w:rPr>
+                <w:rFonts w:ascii="Courier New" w:hAnsi="Courier New" w:cs="Courier New"/>
+                <w:b w:val="0"/>
+                <w:bCs w:val="0"/>
+                <w:color w:val="000000" w:themeColor="text1"/>
+              </w:rPr>
+              <w:t>);</w:t>
+            </w:r>
+            <w:r>
+              <w:rPr>
+                <w:rFonts w:ascii="Courier New" w:hAnsi="Courier New" w:cs="Courier New"/>
+                <w:b w:val="0"/>
+                <w:bCs w:val="0"/>
+              </w:rPr>
+              <w:br/>
+            </w:r>
+            <w:r>
+              <w:rPr>
+                <w:rFonts w:ascii="Courier New" w:hAnsi="Courier New" w:cs="Courier New"/>
+                <w:b w:val="0"/>
+                <w:bCs w:val="0"/>
+                <w:color w:val="FF0000"/>
+              </w:rPr>
               <w:t xml:space="preserve"> </w:t>
             </w:r>
             <w:r>
               <w:rPr>
-                <w:rFonts w:ascii="Courier New" w:hAnsi="Courier New" w:cs="Courier New"/>
+                <w:rFonts w:ascii="Courier New" w:hAnsi="Courier New" w:cs="Courier New" w:hint="eastAsia"/>
                 <w:b w:val="0"/>
                 <w:bCs w:val="0"/>
                 <w:color w:val="FF0000"/>
@@ -13289,128 +13215,16 @@
                 <w:rFonts w:ascii="Courier New" w:hAnsi="Courier New" w:cs="Courier New"/>
                 <w:b w:val="0"/>
                 <w:bCs w:val="0"/>
+              </w:rPr>
+              <w:t>-&gt;id = 433;</w:t>
+            </w:r>
+            <w:r>
+              <w:rPr>
+                <w:rFonts w:ascii="Courier New" w:hAnsi="Courier New" w:cs="Courier New"/>
+                <w:b w:val="0"/>
+                <w:bCs w:val="0"/>
                 <w:color w:val="000000" w:themeColor="text1"/>
               </w:rPr>
-              <w:t>-&gt;</w:t>
-            </w:r>
-            <w:r>
-              <w:rPr>
-                <w:rFonts w:ascii="Courier New" w:hAnsi="Courier New" w:cs="Courier New"/>
-                <w:b w:val="0"/>
-                <w:bCs w:val="0"/>
-                <w:color w:val="000000" w:themeColor="text1"/>
-              </w:rPr>
-              <w:t>filter(</w:t>
-            </w:r>
-            <w:r>
-              <w:rPr>
-                <w:rFonts w:ascii="Courier New" w:hAnsi="Courier New" w:cs="Courier New"/>
-                <w:b w:val="0"/>
-                <w:bCs w:val="0"/>
-                <w:color w:val="FF0000"/>
-              </w:rPr>
-              <w:t>'</w:t>
-            </w:r>
-            <w:proofErr w:type="spellStart"/>
-            <w:r>
-              <w:rPr>
-                <w:rFonts w:ascii="Courier New" w:hAnsi="Courier New" w:cs="Courier New"/>
-                <w:b w:val="0"/>
-                <w:bCs w:val="0"/>
-                <w:color w:val="FF0000"/>
-              </w:rPr>
-              <w:t>xss</w:t>
-            </w:r>
-            <w:proofErr w:type="spellEnd"/>
-            <w:r>
-              <w:rPr>
-                <w:rFonts w:ascii="Courier New" w:hAnsi="Courier New" w:cs="Courier New"/>
-                <w:b w:val="0"/>
-                <w:bCs w:val="0"/>
-                <w:color w:val="FF0000"/>
-              </w:rPr>
-              <w:t>'</w:t>
-            </w:r>
-            <w:r>
-              <w:rPr>
-                <w:rFonts w:ascii="Courier New" w:hAnsi="Courier New" w:cs="Courier New"/>
-                <w:b w:val="0"/>
-                <w:bCs w:val="0"/>
-                <w:color w:val="000000" w:themeColor="text1"/>
-              </w:rPr>
-              <w:t>,</w:t>
-            </w:r>
-            <w:proofErr w:type="spellStart"/>
-            <w:r>
-              <w:rPr>
-                <w:rFonts w:ascii="Courier New" w:hAnsi="Courier New" w:cs="Courier New"/>
-                <w:b w:val="0"/>
-                <w:bCs w:val="0"/>
-                <w:color w:val="FF0000"/>
-              </w:rPr>
-              <w:t>UQL_FILTER_IN</w:t>
-            </w:r>
-            <w:r>
-              <w:rPr>
-                <w:rFonts w:ascii="Courier New" w:hAnsi="Courier New" w:cs="Courier New"/>
-                <w:b w:val="0"/>
-                <w:bCs w:val="0"/>
-                <w:color w:val="000000" w:themeColor="text1"/>
-              </w:rPr>
-              <w:t>,</w:t>
-            </w:r>
-            <w:r>
-              <w:rPr>
-                <w:rFonts w:ascii="Courier New" w:hAnsi="Courier New" w:cs="Courier New"/>
-                <w:b w:val="0"/>
-                <w:bCs w:val="0"/>
-                <w:color w:val="FF0000"/>
-              </w:rPr>
-              <w:t>'title'</w:t>
-            </w:r>
-            <w:r>
-              <w:rPr>
-                <w:rFonts w:ascii="Courier New" w:hAnsi="Courier New" w:cs="Courier New"/>
-                <w:b w:val="0"/>
-                <w:bCs w:val="0"/>
-                <w:color w:val="000000" w:themeColor="text1"/>
-              </w:rPr>
-              <w:t>,</w:t>
-            </w:r>
-            <w:r>
-              <w:rPr>
-                <w:rFonts w:ascii="Courier New" w:hAnsi="Courier New" w:cs="Courier New"/>
-                <w:b w:val="0"/>
-                <w:bCs w:val="0"/>
-                <w:color w:val="FF0000"/>
-              </w:rPr>
-              <w:t>'description</w:t>
-            </w:r>
-            <w:proofErr w:type="spellEnd"/>
-            <w:r>
-              <w:rPr>
-                <w:rFonts w:ascii="Courier New" w:hAnsi="Courier New" w:cs="Courier New"/>
-                <w:b w:val="0"/>
-                <w:bCs w:val="0"/>
-                <w:color w:val="FF0000"/>
-              </w:rPr>
-              <w:t>'</w:t>
-            </w:r>
-            <w:r>
-              <w:rPr>
-                <w:rFonts w:ascii="Courier New" w:hAnsi="Courier New" w:cs="Courier New"/>
-                <w:b w:val="0"/>
-                <w:bCs w:val="0"/>
-                <w:color w:val="000000" w:themeColor="text1"/>
-              </w:rPr>
-              <w:t>);</w:t>
-            </w:r>
-            <w:r>
-              <w:rPr>
-                <w:rFonts w:ascii="Courier New" w:hAnsi="Courier New" w:cs="Courier New"/>
-                <w:b w:val="0"/>
-                <w:bCs w:val="0"/>
-              </w:rPr>
               <w:br/>
             </w:r>
             <w:r>
@@ -13437,14 +13251,30 @@
                 <w:b w:val="0"/>
                 <w:bCs w:val="0"/>
               </w:rPr>
-              <w:t>-&gt;id = 433;</w:t>
-            </w:r>
-            <w:r>
-              <w:rPr>
-                <w:rFonts w:ascii="Courier New" w:hAnsi="Courier New" w:cs="Courier New"/>
-                <w:b w:val="0"/>
-                <w:bCs w:val="0"/>
-                <w:color w:val="000000" w:themeColor="text1"/>
+              <w:t xml:space="preserve">-&gt;title = </w:t>
+            </w:r>
+            <w:r>
+              <w:rPr>
+                <w:rFonts w:ascii="Courier New" w:hAnsi="Courier New" w:cs="Courier New"/>
+                <w:b w:val="0"/>
+                <w:bCs w:val="0"/>
+                <w:color w:val="E36C0A" w:themeColor="accent6" w:themeShade="BF"/>
+              </w:rPr>
+              <w:t>'My Task'</w:t>
+            </w:r>
+            <w:r>
+              <w:rPr>
+                <w:rFonts w:ascii="Courier New" w:hAnsi="Courier New" w:cs="Courier New"/>
+                <w:b w:val="0"/>
+                <w:bCs w:val="0"/>
+              </w:rPr>
+              <w:t>;</w:t>
+            </w:r>
+            <w:r>
+              <w:rPr>
+                <w:rFonts w:ascii="Courier New" w:hAnsi="Courier New" w:cs="Courier New"/>
+                <w:b w:val="0"/>
+                <w:bCs w:val="0"/>
               </w:rPr>
               <w:br/>
             </w:r>
@@ -13472,7 +13302,7 @@
                 <w:b w:val="0"/>
                 <w:bCs w:val="0"/>
               </w:rPr>
-              <w:t xml:space="preserve">-&gt;title = </w:t>
+              <w:t xml:space="preserve">-&gt;description = </w:t>
             </w:r>
             <w:r>
               <w:rPr>
@@ -13481,7 +13311,7 @@
                 <w:bCs w:val="0"/>
                 <w:color w:val="E36C0A" w:themeColor="accent6" w:themeShade="BF"/>
               </w:rPr>
-              <w:t>'My Task'</w:t>
+              <w:t>'This is a simple task'</w:t>
             </w:r>
             <w:r>
               <w:rPr>
@@ -13496,68 +13326,9 @@
                 <w:rFonts w:ascii="Courier New" w:hAnsi="Courier New" w:cs="Courier New"/>
                 <w:b w:val="0"/>
                 <w:bCs w:val="0"/>
-              </w:rPr>
-              <w:br/>
-            </w:r>
-            <w:r>
-              <w:rPr>
-                <w:rFonts w:ascii="Courier New" w:hAnsi="Courier New" w:cs="Courier New"/>
-                <w:b w:val="0"/>
-                <w:bCs w:val="0"/>
-                <w:color w:val="FF0000"/>
-              </w:rPr>
-              <w:t xml:space="preserve"> </w:t>
-            </w:r>
-            <w:r>
-              <w:rPr>
-                <w:rFonts w:ascii="Courier New" w:hAnsi="Courier New" w:cs="Courier New" w:hint="eastAsia"/>
-                <w:b w:val="0"/>
-                <w:bCs w:val="0"/>
-                <w:color w:val="FF0000"/>
-              </w:rPr>
-              <w:t>$tasks</w:t>
-            </w:r>
-            <w:r>
-              <w:rPr>
-                <w:rFonts w:ascii="Courier New" w:hAnsi="Courier New" w:cs="Courier New"/>
-                <w:b w:val="0"/>
-                <w:bCs w:val="0"/>
-              </w:rPr>
-              <w:t xml:space="preserve">-&gt;description = </w:t>
-            </w:r>
-            <w:r>
-              <w:rPr>
-                <w:rFonts w:ascii="Courier New" w:hAnsi="Courier New" w:cs="Courier New"/>
-                <w:b w:val="0"/>
-                <w:bCs w:val="0"/>
-                <w:color w:val="E36C0A" w:themeColor="accent6" w:themeShade="BF"/>
-              </w:rPr>
-              <w:t>'This is a simple task'</w:t>
-            </w:r>
-            <w:r>
-              <w:rPr>
-                <w:rFonts w:ascii="Courier New" w:hAnsi="Courier New" w:cs="Courier New"/>
-                <w:b w:val="0"/>
-                <w:bCs w:val="0"/>
-              </w:rPr>
-              <w:t>;</w:t>
-            </w:r>
-            <w:r>
-              <w:rPr>
-                <w:rFonts w:ascii="Courier New" w:hAnsi="Courier New" w:cs="Courier New"/>
-                <w:b w:val="0"/>
-                <w:bCs w:val="0"/>
-                <w:color w:val="FF0000"/>
-              </w:rPr>
-              <w:br/>
-            </w:r>
-            <w:r>
-              <w:rPr>
-                <w:rFonts w:ascii="Courier New" w:hAnsi="Courier New" w:cs="Courier New"/>
-                <w:b w:val="0"/>
-                <w:bCs w:val="0"/>
-                <w:color w:val="FF0000"/>
-              </w:rPr>
+                <w:color w:val="FF0000"/>
+              </w:rPr>
+              <w:br/>
               <w:t xml:space="preserve"> </w:t>
             </w:r>
             <w:r>
@@ -13615,7 +13386,6 @@
       <w:pPr>
         <w:ind w:right="440"/>
         <w:rPr>
-          <w:rFonts w:hint="cs"/>
           <w:rtl/>
         </w:rPr>
       </w:pPr>
@@ -13624,7 +13394,6 @@
       <w:pPr>
         <w:ind w:right="440"/>
         <w:rPr>
-          <w:rFonts w:hint="cs"/>
           <w:rtl/>
         </w:rPr>
       </w:pPr>
@@ -13656,7 +13425,6 @@
       <w:pPr>
         <w:ind w:right="440"/>
         <w:rPr>
-          <w:rFonts w:hint="cs"/>
           <w:rtl/>
         </w:rPr>
       </w:pPr>
@@ -13665,7 +13433,6 @@
       <w:pPr>
         <w:ind w:right="440"/>
         <w:rPr>
-          <w:rFonts w:hint="cs"/>
           <w:rtl/>
         </w:rPr>
       </w:pPr>
@@ -13674,7 +13441,6 @@
       <w:pPr>
         <w:ind w:right="440"/>
         <w:rPr>
-          <w:rFonts w:hint="cs"/>
           <w:rtl/>
         </w:rPr>
       </w:pPr>
@@ -13787,11 +13553,269 @@
                 <w:bCs w:val="0"/>
                 <w:color w:val="FF0000"/>
               </w:rPr>
+              <w:t xml:space="preserve"> $tasks</w:t>
+            </w:r>
+            <w:r>
+              <w:rPr>
+                <w:rFonts w:ascii="Courier New" w:hAnsi="Courier New" w:cs="Courier New"/>
+                <w:b w:val="0"/>
+                <w:bCs w:val="0"/>
+                <w:color w:val="000000" w:themeColor="text1"/>
+              </w:rPr>
+              <w:t>-&gt;filter(</w:t>
+            </w:r>
+            <w:r>
+              <w:rPr>
+                <w:rFonts w:ascii="Courier New" w:hAnsi="Courier New" w:cs="Courier New"/>
+                <w:b w:val="0"/>
+                <w:bCs w:val="0"/>
+                <w:color w:val="FF0000"/>
+              </w:rPr>
+              <w:t>'</w:t>
+            </w:r>
+            <w:proofErr w:type="spellStart"/>
+            <w:r>
+              <w:rPr>
+                <w:rFonts w:ascii="Courier New" w:hAnsi="Courier New" w:cs="Courier New"/>
+                <w:b w:val="0"/>
+                <w:bCs w:val="0"/>
+                <w:color w:val="FF0000"/>
+              </w:rPr>
+              <w:t>xss</w:t>
+            </w:r>
+            <w:proofErr w:type="spellEnd"/>
+            <w:r>
+              <w:rPr>
+                <w:rFonts w:ascii="Courier New" w:hAnsi="Courier New" w:cs="Courier New"/>
+                <w:b w:val="0"/>
+                <w:bCs w:val="0"/>
+                <w:color w:val="FF0000"/>
+              </w:rPr>
+              <w:t>'</w:t>
+            </w:r>
+            <w:r>
+              <w:rPr>
+                <w:rFonts w:ascii="Courier New" w:hAnsi="Courier New" w:cs="Courier New"/>
+                <w:b w:val="0"/>
+                <w:bCs w:val="0"/>
+                <w:color w:val="000000" w:themeColor="text1"/>
+              </w:rPr>
+              <w:t>,</w:t>
+            </w:r>
+            <w:proofErr w:type="spellStart"/>
+            <w:r>
+              <w:rPr>
+                <w:rFonts w:ascii="Courier New" w:hAnsi="Courier New" w:cs="Courier New"/>
+                <w:b w:val="0"/>
+                <w:bCs w:val="0"/>
+                <w:color w:val="76923C" w:themeColor="accent3" w:themeShade="BF"/>
+              </w:rPr>
+              <w:t>UQL_FILTER_IN</w:t>
+            </w:r>
+            <w:r>
+              <w:rPr>
+                <w:rFonts w:ascii="Courier New" w:hAnsi="Courier New" w:cs="Courier New"/>
+                <w:b w:val="0"/>
+                <w:bCs w:val="0"/>
+                <w:color w:val="000000" w:themeColor="text1"/>
+              </w:rPr>
+              <w:t>,</w:t>
+            </w:r>
+            <w:r>
+              <w:rPr>
+                <w:rFonts w:ascii="Courier New" w:hAnsi="Courier New" w:cs="Courier New"/>
+                <w:b w:val="0"/>
+                <w:bCs w:val="0"/>
+                <w:color w:val="E36C0A" w:themeColor="accent6" w:themeShade="BF"/>
+              </w:rPr>
+              <w:t>'title'</w:t>
+            </w:r>
+            <w:r>
+              <w:rPr>
+                <w:rFonts w:ascii="Courier New" w:hAnsi="Courier New" w:cs="Courier New"/>
+                <w:b w:val="0"/>
+                <w:bCs w:val="0"/>
+                <w:color w:val="000000" w:themeColor="text1"/>
+              </w:rPr>
+              <w:t>,</w:t>
+            </w:r>
+            <w:r>
+              <w:rPr>
+                <w:rFonts w:ascii="Courier New" w:hAnsi="Courier New" w:cs="Courier New"/>
+                <w:b w:val="0"/>
+                <w:bCs w:val="0"/>
+                <w:color w:val="E36C0A" w:themeColor="accent6" w:themeShade="BF"/>
+              </w:rPr>
+              <w:t>'description</w:t>
+            </w:r>
+            <w:proofErr w:type="spellEnd"/>
+            <w:r>
+              <w:rPr>
+                <w:rFonts w:ascii="Courier New" w:hAnsi="Courier New" w:cs="Courier New"/>
+                <w:b w:val="0"/>
+                <w:bCs w:val="0"/>
+                <w:color w:val="E36C0A" w:themeColor="accent6" w:themeShade="BF"/>
+              </w:rPr>
+              <w:t>'</w:t>
+            </w:r>
+            <w:r>
+              <w:rPr>
+                <w:rFonts w:ascii="Courier New" w:hAnsi="Courier New" w:cs="Courier New"/>
+                <w:b w:val="0"/>
+                <w:bCs w:val="0"/>
+                <w:color w:val="000000" w:themeColor="text1"/>
+              </w:rPr>
+              <w:t>);</w:t>
+            </w:r>
+            <w:r>
+              <w:rPr>
+                <w:rFonts w:ascii="Courier New" w:hAnsi="Courier New" w:cs="Courier New"/>
+                <w:b w:val="0"/>
+                <w:bCs w:val="0"/>
+              </w:rPr>
+              <w:br/>
+            </w:r>
+            <w:r>
+              <w:rPr>
+                <w:rFonts w:ascii="Courier New" w:hAnsi="Courier New" w:cs="Courier New"/>
+                <w:b w:val="0"/>
+                <w:bCs w:val="0"/>
+                <w:color w:val="FF0000"/>
+              </w:rPr>
+              <w:t xml:space="preserve"> $tasks</w:t>
+            </w:r>
+            <w:r>
+              <w:rPr>
+                <w:rFonts w:ascii="Courier New" w:hAnsi="Courier New" w:cs="Courier New"/>
+                <w:b w:val="0"/>
+                <w:bCs w:val="0"/>
+                <w:color w:val="000000" w:themeColor="text1"/>
+              </w:rPr>
+              <w:t>-&gt;filter(</w:t>
+            </w:r>
+            <w:r>
+              <w:rPr>
+                <w:rFonts w:ascii="Courier New" w:hAnsi="Courier New" w:cs="Courier New"/>
+                <w:b w:val="0"/>
+                <w:bCs w:val="0"/>
+                <w:color w:val="FF0000"/>
+              </w:rPr>
+              <w:t>'</w:t>
+            </w:r>
+            <w:proofErr w:type="spellStart"/>
+            <w:r>
+              <w:rPr>
+                <w:rFonts w:ascii="Courier New" w:hAnsi="Courier New" w:cs="Courier New"/>
+                <w:b w:val="0"/>
+                <w:bCs w:val="0"/>
+                <w:color w:val="FF0000"/>
+              </w:rPr>
+              <w:t>xss</w:t>
+            </w:r>
+            <w:proofErr w:type="spellEnd"/>
+            <w:r>
+              <w:rPr>
+                <w:rFonts w:ascii="Courier New" w:hAnsi="Courier New" w:cs="Courier New"/>
+                <w:b w:val="0"/>
+                <w:bCs w:val="0"/>
+                <w:color w:val="FF0000"/>
+              </w:rPr>
+              <w:t>'</w:t>
+            </w:r>
+            <w:r>
+              <w:rPr>
+                <w:rFonts w:ascii="Courier New" w:hAnsi="Courier New" w:cs="Courier New"/>
+                <w:b w:val="0"/>
+                <w:bCs w:val="0"/>
+                <w:color w:val="000000" w:themeColor="text1"/>
+              </w:rPr>
+              <w:t>,</w:t>
+            </w:r>
+            <w:proofErr w:type="spellStart"/>
+            <w:r>
+              <w:rPr>
+                <w:rFonts w:ascii="Courier New" w:hAnsi="Courier New" w:cs="Courier New"/>
+                <w:b w:val="0"/>
+                <w:bCs w:val="0"/>
+                <w:color w:val="76923C" w:themeColor="accent3" w:themeShade="BF"/>
+              </w:rPr>
+              <w:t>UQL_FILTER_OUT</w:t>
+            </w:r>
+            <w:r>
+              <w:rPr>
+                <w:rFonts w:ascii="Courier New" w:hAnsi="Courier New" w:cs="Courier New"/>
+                <w:b w:val="0"/>
+                <w:bCs w:val="0"/>
+                <w:color w:val="000000" w:themeColor="text1"/>
+              </w:rPr>
+              <w:t>,</w:t>
+            </w:r>
+            <w:r>
+              <w:rPr>
+                <w:rFonts w:ascii="Courier New" w:hAnsi="Courier New" w:cs="Courier New"/>
+                <w:b w:val="0"/>
+                <w:bCs w:val="0"/>
+                <w:color w:val="E36C0A" w:themeColor="accent6" w:themeShade="BF"/>
+              </w:rPr>
+              <w:t>'title'</w:t>
+            </w:r>
+            <w:r>
+              <w:rPr>
+                <w:rFonts w:ascii="Courier New" w:hAnsi="Courier New" w:cs="Courier New"/>
+                <w:b w:val="0"/>
+                <w:bCs w:val="0"/>
+                <w:color w:val="000000" w:themeColor="text1"/>
+              </w:rPr>
+              <w:t>,</w:t>
+            </w:r>
+            <w:r>
+              <w:rPr>
+                <w:rFonts w:ascii="Courier New" w:hAnsi="Courier New" w:cs="Courier New"/>
+                <w:b w:val="0"/>
+                <w:bCs w:val="0"/>
+                <w:color w:val="E36C0A" w:themeColor="accent6" w:themeShade="BF"/>
+              </w:rPr>
+              <w:t>'description</w:t>
+            </w:r>
+            <w:proofErr w:type="spellEnd"/>
+            <w:r>
+              <w:rPr>
+                <w:rFonts w:ascii="Courier New" w:hAnsi="Courier New" w:cs="Courier New"/>
+                <w:b w:val="0"/>
+                <w:bCs w:val="0"/>
+                <w:color w:val="E36C0A" w:themeColor="accent6" w:themeShade="BF"/>
+              </w:rPr>
+              <w:t>'</w:t>
+            </w:r>
+            <w:r>
+              <w:rPr>
+                <w:rFonts w:ascii="Courier New" w:hAnsi="Courier New" w:cs="Courier New"/>
+                <w:b w:val="0"/>
+                <w:bCs w:val="0"/>
+                <w:color w:val="000000" w:themeColor="text1"/>
+              </w:rPr>
+              <w:t>);</w:t>
+            </w:r>
+            <w:r>
+              <w:rPr>
+                <w:rFonts w:ascii="Courier New" w:hAnsi="Courier New" w:cs="Courier New"/>
+                <w:b w:val="0"/>
+                <w:bCs w:val="0"/>
+              </w:rPr>
+              <w:br/>
+            </w:r>
+            <w:r>
+              <w:rPr>
+                <w:rFonts w:ascii="Courier New" w:hAnsi="Courier New" w:cs="Courier New"/>
+                <w:b w:val="0"/>
+                <w:bCs w:val="0"/>
+                <w:color w:val="FF0000"/>
+              </w:rPr>
               <w:t xml:space="preserve"> </w:t>
             </w:r>
             <w:r>
               <w:rPr>
-                <w:rFonts w:ascii="Courier New" w:hAnsi="Courier New" w:cs="Courier New"/>
+                <w:rFonts w:ascii="Courier New" w:hAnsi="Courier New" w:cs="Courier New" w:hint="eastAsia"/>
                 <w:b w:val="0"/>
                 <w:bCs w:val="0"/>
                 <w:color w:val="FF0000"/>
@@ -13803,66 +13827,43 @@
                 <w:rFonts w:ascii="Courier New" w:hAnsi="Courier New" w:cs="Courier New"/>
                 <w:b w:val="0"/>
                 <w:bCs w:val="0"/>
+              </w:rPr>
+              <w:t>-&gt;id = 433;</w:t>
+            </w:r>
+            <w:r>
+              <w:rPr>
+                <w:rFonts w:ascii="Courier New" w:hAnsi="Courier New" w:cs="Courier New"/>
+                <w:b w:val="0"/>
+                <w:bCs w:val="0"/>
                 <w:color w:val="000000" w:themeColor="text1"/>
               </w:rPr>
-              <w:t>-&gt;filter(</w:t>
-            </w:r>
-            <w:r>
-              <w:rPr>
-                <w:rFonts w:ascii="Courier New" w:hAnsi="Courier New" w:cs="Courier New"/>
-                <w:b w:val="0"/>
-                <w:bCs w:val="0"/>
-                <w:color w:val="FF0000"/>
-              </w:rPr>
-              <w:t>'</w:t>
-            </w:r>
-            <w:proofErr w:type="spellStart"/>
-            <w:r>
-              <w:rPr>
-                <w:rFonts w:ascii="Courier New" w:hAnsi="Courier New" w:cs="Courier New"/>
-                <w:b w:val="0"/>
-                <w:bCs w:val="0"/>
-                <w:color w:val="FF0000"/>
-              </w:rPr>
-              <w:t>xss</w:t>
-            </w:r>
-            <w:proofErr w:type="spellEnd"/>
-            <w:r>
-              <w:rPr>
-                <w:rFonts w:ascii="Courier New" w:hAnsi="Courier New" w:cs="Courier New"/>
-                <w:b w:val="0"/>
-                <w:bCs w:val="0"/>
-                <w:color w:val="FF0000"/>
-              </w:rPr>
-              <w:t>'</w:t>
-            </w:r>
-            <w:r>
-              <w:rPr>
-                <w:rFonts w:ascii="Courier New" w:hAnsi="Courier New" w:cs="Courier New"/>
-                <w:b w:val="0"/>
-                <w:bCs w:val="0"/>
-                <w:color w:val="000000" w:themeColor="text1"/>
-              </w:rPr>
-              <w:t>,</w:t>
-            </w:r>
-            <w:proofErr w:type="spellStart"/>
-            <w:r>
-              <w:rPr>
-                <w:rFonts w:ascii="Courier New" w:hAnsi="Courier New" w:cs="Courier New"/>
-                <w:b w:val="0"/>
-                <w:bCs w:val="0"/>
-                <w:color w:val="76923C" w:themeColor="accent3" w:themeShade="BF"/>
-              </w:rPr>
-              <w:t>UQL_FILTER_IN</w:t>
-            </w:r>
-            <w:r>
-              <w:rPr>
-                <w:rFonts w:ascii="Courier New" w:hAnsi="Courier New" w:cs="Courier New"/>
-                <w:b w:val="0"/>
-                <w:bCs w:val="0"/>
-                <w:color w:val="000000" w:themeColor="text1"/>
-              </w:rPr>
-              <w:t>,</w:t>
+              <w:br/>
+            </w:r>
+            <w:r>
+              <w:rPr>
+                <w:rFonts w:ascii="Courier New" w:hAnsi="Courier New" w:cs="Courier New"/>
+                <w:b w:val="0"/>
+                <w:bCs w:val="0"/>
+                <w:color w:val="FF0000"/>
+              </w:rPr>
+              <w:t xml:space="preserve"> </w:t>
+            </w:r>
+            <w:r>
+              <w:rPr>
+                <w:rFonts w:ascii="Courier New" w:hAnsi="Courier New" w:cs="Courier New" w:hint="eastAsia"/>
+                <w:b w:val="0"/>
+                <w:bCs w:val="0"/>
+                <w:color w:val="FF0000"/>
+              </w:rPr>
+              <w:t>$tasks</w:t>
+            </w:r>
+            <w:r>
+              <w:rPr>
+                <w:rFonts w:ascii="Courier New" w:hAnsi="Courier New" w:cs="Courier New"/>
+                <w:b w:val="0"/>
+                <w:bCs w:val="0"/>
+              </w:rPr>
+              <w:t xml:space="preserve">-&gt;title = </w:t>
             </w:r>
             <w:r>
               <w:rPr>
@@ -13871,16 +13872,49 @@
                 <w:bCs w:val="0"/>
                 <w:color w:val="E36C0A" w:themeColor="accent6" w:themeShade="BF"/>
               </w:rPr>
-              <w:t>'title'</w:t>
-            </w:r>
-            <w:r>
-              <w:rPr>
-                <w:rFonts w:ascii="Courier New" w:hAnsi="Courier New" w:cs="Courier New"/>
-                <w:b w:val="0"/>
-                <w:bCs w:val="0"/>
-                <w:color w:val="000000" w:themeColor="text1"/>
-              </w:rPr>
-              <w:t>,</w:t>
+              <w:t>'My Task'</w:t>
+            </w:r>
+            <w:r>
+              <w:rPr>
+                <w:rFonts w:ascii="Courier New" w:hAnsi="Courier New" w:cs="Courier New"/>
+                <w:b w:val="0"/>
+                <w:bCs w:val="0"/>
+              </w:rPr>
+              <w:t>;</w:t>
+            </w:r>
+            <w:r>
+              <w:rPr>
+                <w:rFonts w:ascii="Courier New" w:hAnsi="Courier New" w:cs="Courier New"/>
+                <w:b w:val="0"/>
+                <w:bCs w:val="0"/>
+              </w:rPr>
+              <w:br/>
+            </w:r>
+            <w:r>
+              <w:rPr>
+                <w:rFonts w:ascii="Courier New" w:hAnsi="Courier New" w:cs="Courier New"/>
+                <w:b w:val="0"/>
+                <w:bCs w:val="0"/>
+                <w:color w:val="FF0000"/>
+              </w:rPr>
+              <w:t xml:space="preserve"> </w:t>
+            </w:r>
+            <w:r>
+              <w:rPr>
+                <w:rFonts w:ascii="Courier New" w:hAnsi="Courier New" w:cs="Courier New" w:hint="eastAsia"/>
+                <w:b w:val="0"/>
+                <w:bCs w:val="0"/>
+                <w:color w:val="FF0000"/>
+              </w:rPr>
+              <w:t>$tasks</w:t>
+            </w:r>
+            <w:r>
+              <w:rPr>
+                <w:rFonts w:ascii="Courier New" w:hAnsi="Courier New" w:cs="Courier New"/>
+                <w:b w:val="0"/>
+                <w:bCs w:val="0"/>
+              </w:rPr>
+              <w:t xml:space="preserve">-&gt;description = </w:t>
             </w:r>
             <w:r>
               <w:rPr>
@@ -13889,242 +13923,7 @@
                 <w:bCs w:val="0"/>
                 <w:color w:val="E36C0A" w:themeColor="accent6" w:themeShade="BF"/>
               </w:rPr>
-              <w:t>'description</w:t>
-            </w:r>
-            <w:proofErr w:type="spellEnd"/>
-            <w:r>
-              <w:rPr>
-                <w:rFonts w:ascii="Courier New" w:hAnsi="Courier New" w:cs="Courier New"/>
-                <w:b w:val="0"/>
-                <w:bCs w:val="0"/>
-                <w:color w:val="E36C0A" w:themeColor="accent6" w:themeShade="BF"/>
-              </w:rPr>
-              <w:t>'</w:t>
-            </w:r>
-            <w:r>
-              <w:rPr>
-                <w:rFonts w:ascii="Courier New" w:hAnsi="Courier New" w:cs="Courier New"/>
-                <w:b w:val="0"/>
-                <w:bCs w:val="0"/>
-                <w:color w:val="000000" w:themeColor="text1"/>
-              </w:rPr>
-              <w:t>);</w:t>
-            </w:r>
-            <w:r>
-              <w:rPr>
-                <w:rFonts w:ascii="Courier New" w:hAnsi="Courier New" w:cs="Courier New"/>
-                <w:b w:val="0"/>
-                <w:bCs w:val="0"/>
-              </w:rPr>
-              <w:br/>
-            </w:r>
-            <w:r>
-              <w:rPr>
-                <w:rFonts w:ascii="Courier New" w:hAnsi="Courier New" w:cs="Courier New"/>
-                <w:b w:val="0"/>
-                <w:bCs w:val="0"/>
-                <w:color w:val="FF0000"/>
-              </w:rPr>
-              <w:t xml:space="preserve"> </w:t>
-            </w:r>
-            <w:r>
-              <w:rPr>
-                <w:rFonts w:ascii="Courier New" w:hAnsi="Courier New" w:cs="Courier New"/>
-                <w:b w:val="0"/>
-                <w:bCs w:val="0"/>
-                <w:color w:val="FF0000"/>
-              </w:rPr>
-              <w:t>$tasks</w:t>
-            </w:r>
-            <w:r>
-              <w:rPr>
-                <w:rFonts w:ascii="Courier New" w:hAnsi="Courier New" w:cs="Courier New"/>
-                <w:b w:val="0"/>
-                <w:bCs w:val="0"/>
-                <w:color w:val="000000" w:themeColor="text1"/>
-              </w:rPr>
-              <w:t>-&gt;filter(</w:t>
-            </w:r>
-            <w:r>
-              <w:rPr>
-                <w:rFonts w:ascii="Courier New" w:hAnsi="Courier New" w:cs="Courier New"/>
-                <w:b w:val="0"/>
-                <w:bCs w:val="0"/>
-                <w:color w:val="FF0000"/>
-              </w:rPr>
-              <w:t>'</w:t>
-            </w:r>
-            <w:proofErr w:type="spellStart"/>
-            <w:r>
-              <w:rPr>
-                <w:rFonts w:ascii="Courier New" w:hAnsi="Courier New" w:cs="Courier New"/>
-                <w:b w:val="0"/>
-                <w:bCs w:val="0"/>
-                <w:color w:val="FF0000"/>
-              </w:rPr>
-              <w:t>xss</w:t>
-            </w:r>
-            <w:proofErr w:type="spellEnd"/>
-            <w:r>
-              <w:rPr>
-                <w:rFonts w:ascii="Courier New" w:hAnsi="Courier New" w:cs="Courier New"/>
-                <w:b w:val="0"/>
-                <w:bCs w:val="0"/>
-                <w:color w:val="FF0000"/>
-              </w:rPr>
-              <w:t>'</w:t>
-            </w:r>
-            <w:r>
-              <w:rPr>
-                <w:rFonts w:ascii="Courier New" w:hAnsi="Courier New" w:cs="Courier New"/>
-                <w:b w:val="0"/>
-                <w:bCs w:val="0"/>
-                <w:color w:val="000000" w:themeColor="text1"/>
-              </w:rPr>
-              <w:t>,</w:t>
-            </w:r>
-            <w:proofErr w:type="spellStart"/>
-            <w:r>
-              <w:rPr>
-                <w:rFonts w:ascii="Courier New" w:hAnsi="Courier New" w:cs="Courier New"/>
-                <w:b w:val="0"/>
-                <w:bCs w:val="0"/>
-                <w:color w:val="76923C" w:themeColor="accent3" w:themeShade="BF"/>
-              </w:rPr>
-              <w:t>UQL_FILTER_OUT</w:t>
-            </w:r>
-            <w:r>
-              <w:rPr>
-                <w:rFonts w:ascii="Courier New" w:hAnsi="Courier New" w:cs="Courier New"/>
-                <w:b w:val="0"/>
-                <w:bCs w:val="0"/>
-                <w:color w:val="000000" w:themeColor="text1"/>
-              </w:rPr>
-              <w:t>,</w:t>
-            </w:r>
-            <w:r>
-              <w:rPr>
-                <w:rFonts w:ascii="Courier New" w:hAnsi="Courier New" w:cs="Courier New"/>
-                <w:b w:val="0"/>
-                <w:bCs w:val="0"/>
-                <w:color w:val="E36C0A" w:themeColor="accent6" w:themeShade="BF"/>
-              </w:rPr>
-              <w:t>'title'</w:t>
-            </w:r>
-            <w:r>
-              <w:rPr>
-                <w:rFonts w:ascii="Courier New" w:hAnsi="Courier New" w:cs="Courier New"/>
-                <w:b w:val="0"/>
-                <w:bCs w:val="0"/>
-                <w:color w:val="000000" w:themeColor="text1"/>
-              </w:rPr>
-              <w:t>,</w:t>
-            </w:r>
-            <w:r>
-              <w:rPr>
-                <w:rFonts w:ascii="Courier New" w:hAnsi="Courier New" w:cs="Courier New"/>
-                <w:b w:val="0"/>
-                <w:bCs w:val="0"/>
-                <w:color w:val="E36C0A" w:themeColor="accent6" w:themeShade="BF"/>
-              </w:rPr>
-              <w:t>'description</w:t>
-            </w:r>
-            <w:proofErr w:type="spellEnd"/>
-            <w:r>
-              <w:rPr>
-                <w:rFonts w:ascii="Courier New" w:hAnsi="Courier New" w:cs="Courier New"/>
-                <w:b w:val="0"/>
-                <w:bCs w:val="0"/>
-                <w:color w:val="E36C0A" w:themeColor="accent6" w:themeShade="BF"/>
-              </w:rPr>
-              <w:t>'</w:t>
-            </w:r>
-            <w:r>
-              <w:rPr>
-                <w:rFonts w:ascii="Courier New" w:hAnsi="Courier New" w:cs="Courier New"/>
-                <w:b w:val="0"/>
-                <w:bCs w:val="0"/>
-                <w:color w:val="000000" w:themeColor="text1"/>
-              </w:rPr>
-              <w:t>);</w:t>
-            </w:r>
-            <w:r>
-              <w:rPr>
-                <w:rFonts w:ascii="Courier New" w:hAnsi="Courier New" w:cs="Courier New"/>
-                <w:b w:val="0"/>
-                <w:bCs w:val="0"/>
-              </w:rPr>
-              <w:br/>
-            </w:r>
-            <w:r>
-              <w:rPr>
-                <w:rFonts w:ascii="Courier New" w:hAnsi="Courier New" w:cs="Courier New"/>
-                <w:b w:val="0"/>
-                <w:bCs w:val="0"/>
-                <w:color w:val="FF0000"/>
-              </w:rPr>
-              <w:t xml:space="preserve"> </w:t>
-            </w:r>
-            <w:r>
-              <w:rPr>
-                <w:rFonts w:ascii="Courier New" w:hAnsi="Courier New" w:cs="Courier New" w:hint="eastAsia"/>
-                <w:b w:val="0"/>
-                <w:bCs w:val="0"/>
-                <w:color w:val="FF0000"/>
-              </w:rPr>
-              <w:t>$tasks</w:t>
-            </w:r>
-            <w:r>
-              <w:rPr>
-                <w:rFonts w:ascii="Courier New" w:hAnsi="Courier New" w:cs="Courier New"/>
-                <w:b w:val="0"/>
-                <w:bCs w:val="0"/>
-              </w:rPr>
-              <w:t>-&gt;id = 433;</w:t>
-            </w:r>
-            <w:r>
-              <w:rPr>
-                <w:rFonts w:ascii="Courier New" w:hAnsi="Courier New" w:cs="Courier New"/>
-                <w:b w:val="0"/>
-                <w:bCs w:val="0"/>
-                <w:color w:val="000000" w:themeColor="text1"/>
-              </w:rPr>
-              <w:br/>
-            </w:r>
-            <w:r>
-              <w:rPr>
-                <w:rFonts w:ascii="Courier New" w:hAnsi="Courier New" w:cs="Courier New"/>
-                <w:b w:val="0"/>
-                <w:bCs w:val="0"/>
-                <w:color w:val="FF0000"/>
-              </w:rPr>
-              <w:t xml:space="preserve"> </w:t>
-            </w:r>
-            <w:r>
-              <w:rPr>
-                <w:rFonts w:ascii="Courier New" w:hAnsi="Courier New" w:cs="Courier New" w:hint="eastAsia"/>
-                <w:b w:val="0"/>
-                <w:bCs w:val="0"/>
-                <w:color w:val="FF0000"/>
-              </w:rPr>
-              <w:t>$tasks</w:t>
-            </w:r>
-            <w:r>
-              <w:rPr>
-                <w:rFonts w:ascii="Courier New" w:hAnsi="Courier New" w:cs="Courier New"/>
-                <w:b w:val="0"/>
-                <w:bCs w:val="0"/>
-              </w:rPr>
-              <w:t xml:space="preserve">-&gt;title = </w:t>
-            </w:r>
-            <w:r>
-              <w:rPr>
-                <w:rFonts w:ascii="Courier New" w:hAnsi="Courier New" w:cs="Courier New"/>
-                <w:b w:val="0"/>
-                <w:bCs w:val="0"/>
-                <w:color w:val="E36C0A" w:themeColor="accent6" w:themeShade="BF"/>
-              </w:rPr>
-              <w:t>'My Task'</w:t>
+              <w:t>'This is a simple task'</w:t>
             </w:r>
             <w:r>
               <w:rPr>
@@ -14139,68 +13938,9 @@
                 <w:rFonts w:ascii="Courier New" w:hAnsi="Courier New" w:cs="Courier New"/>
                 <w:b w:val="0"/>
                 <w:bCs w:val="0"/>
-              </w:rPr>
-              <w:br/>
-            </w:r>
-            <w:r>
-              <w:rPr>
-                <w:rFonts w:ascii="Courier New" w:hAnsi="Courier New" w:cs="Courier New"/>
-                <w:b w:val="0"/>
-                <w:bCs w:val="0"/>
-                <w:color w:val="FF0000"/>
-              </w:rPr>
-              <w:t xml:space="preserve"> </w:t>
-            </w:r>
-            <w:r>
-              <w:rPr>
-                <w:rFonts w:ascii="Courier New" w:hAnsi="Courier New" w:cs="Courier New" w:hint="eastAsia"/>
-                <w:b w:val="0"/>
-                <w:bCs w:val="0"/>
-                <w:color w:val="FF0000"/>
-              </w:rPr>
-              <w:t>$tasks</w:t>
-            </w:r>
-            <w:r>
-              <w:rPr>
-                <w:rFonts w:ascii="Courier New" w:hAnsi="Courier New" w:cs="Courier New"/>
-                <w:b w:val="0"/>
-                <w:bCs w:val="0"/>
-              </w:rPr>
-              <w:t xml:space="preserve">-&gt;description = </w:t>
-            </w:r>
-            <w:r>
-              <w:rPr>
-                <w:rFonts w:ascii="Courier New" w:hAnsi="Courier New" w:cs="Courier New"/>
-                <w:b w:val="0"/>
-                <w:bCs w:val="0"/>
-                <w:color w:val="E36C0A" w:themeColor="accent6" w:themeShade="BF"/>
-              </w:rPr>
-              <w:t>'This is a simple task'</w:t>
-            </w:r>
-            <w:r>
-              <w:rPr>
-                <w:rFonts w:ascii="Courier New" w:hAnsi="Courier New" w:cs="Courier New"/>
-                <w:b w:val="0"/>
-                <w:bCs w:val="0"/>
-              </w:rPr>
-              <w:t>;</w:t>
-            </w:r>
-            <w:r>
-              <w:rPr>
-                <w:rFonts w:ascii="Courier New" w:hAnsi="Courier New" w:cs="Courier New"/>
-                <w:b w:val="0"/>
-                <w:bCs w:val="0"/>
-                <w:color w:val="FF0000"/>
-              </w:rPr>
-              <w:br/>
-            </w:r>
-            <w:r>
-              <w:rPr>
-                <w:rFonts w:ascii="Courier New" w:hAnsi="Courier New" w:cs="Courier New"/>
-                <w:b w:val="0"/>
-                <w:bCs w:val="0"/>
-                <w:color w:val="FF0000"/>
-              </w:rPr>
+                <w:color w:val="FF0000"/>
+              </w:rPr>
+              <w:br/>
               <w:t xml:space="preserve"> </w:t>
             </w:r>
             <w:r>
@@ -14233,11 +13973,6 @@
                 <w:rFonts w:ascii="Courier New" w:hAnsi="Courier New" w:cs="Courier New"/>
               </w:rPr>
               <w:br/>
-            </w:r>
-            <w:r>
-              <w:rPr>
-                <w:rFonts w:ascii="Courier New" w:hAnsi="Courier New" w:cs="Courier New"/>
-              </w:rPr>
               <w:t>?&gt;</w:t>
             </w:r>
           </w:p>
@@ -14256,7 +13991,6 @@
       <w:pPr>
         <w:ind w:right="440"/>
         <w:rPr>
-          <w:rFonts w:hint="cs"/>
           <w:rtl/>
         </w:rPr>
       </w:pPr>
@@ -14265,7 +13999,6 @@
       <w:pPr>
         <w:ind w:right="440"/>
         <w:rPr>
-          <w:rFonts w:hint="cs"/>
           <w:rtl/>
         </w:rPr>
       </w:pPr>
@@ -14281,7 +14014,6 @@
       <w:pPr>
         <w:ind w:right="440"/>
         <w:rPr>
-          <w:rFonts w:hint="cs"/>
           <w:rtl/>
         </w:rPr>
       </w:pPr>
@@ -14290,7 +14022,6 @@
       <w:pPr>
         <w:ind w:right="440"/>
         <w:rPr>
-          <w:rFonts w:hint="cs"/>
           <w:rtl/>
         </w:rPr>
       </w:pPr>
@@ -14364,7 +14095,6 @@
       <w:pPr>
         <w:ind w:right="440"/>
         <w:rPr>
-          <w:rFonts w:hint="cs"/>
           <w:rtl/>
         </w:rPr>
       </w:pPr>
@@ -14391,7 +14121,6 @@
           <w:p>
             <w:pPr>
               <w:rPr>
-                <w:rFonts w:hint="cs"/>
                 <w:color w:val="4F81BD" w:themeColor="accent1"/>
                 <w:sz w:val="24"/>
                 <w:szCs w:val="24"/>
@@ -14418,7 +14147,6 @@
           <w:p>
             <w:pPr>
               <w:rPr>
-                <w:rFonts w:hint="cs"/>
                 <w:rtl/>
               </w:rPr>
             </w:pPr>
@@ -14438,7 +14166,6 @@
             <w:pPr>
               <w:ind w:right="440"/>
               <w:rPr>
-                <w:rFonts w:hint="cs"/>
                 <w:rtl/>
               </w:rPr>
             </w:pPr>
@@ -14447,18 +14174,41 @@
             <w:pPr>
               <w:ind w:right="440"/>
               <w:rPr>
+                <w:color w:val="000000" w:themeColor="text1"/>
+                <w:rtl/>
+              </w:rPr>
+            </w:pPr>
+            <w:r>
+              <w:rPr>
                 <w:rFonts w:hint="cs"/>
                 <w:color w:val="000000" w:themeColor="text1"/>
                 <w:rtl/>
               </w:rPr>
-            </w:pPr>
+              <w:t xml:space="preserve">هناك فلتر خاص بفحص </w:t>
+            </w:r>
+            <w:r>
+              <w:rPr>
+                <w:rFonts w:ascii="Courier New" w:hAnsi="Courier New" w:cs="Courier New" w:hint="eastAsia"/>
+                <w:b w:val="0"/>
+                <w:bCs w:val="0"/>
+                <w:color w:val="365F91" w:themeColor="accent1" w:themeShade="BF"/>
+              </w:rPr>
+              <w:t>SQL injection</w:t>
+            </w:r>
+            <w:r>
+              <w:rPr>
+                <w:rFonts w:hint="eastAsia"/>
+                <w:color w:val="000000" w:themeColor="text1"/>
+              </w:rPr>
+              <w:t xml:space="preserve"> </w:t>
+            </w:r>
             <w:r>
               <w:rPr>
                 <w:rFonts w:hint="cs"/>
                 <w:color w:val="000000" w:themeColor="text1"/>
                 <w:rtl/>
               </w:rPr>
-              <w:t xml:space="preserve">هناك فلتر خاص بفحص </w:t>
+              <w:t xml:space="preserve"> وهو موجود بشكل افتراضي مع </w:t>
             </w:r>
             <w:r>
               <w:rPr>
@@ -14467,14 +14217,7 @@
                 <w:bCs w:val="0"/>
                 <w:color w:val="365F91" w:themeColor="accent1" w:themeShade="BF"/>
               </w:rPr>
-              <w:t>SQL injection</w:t>
-            </w:r>
-            <w:r>
-              <w:rPr>
-                <w:rFonts w:hint="eastAsia"/>
-                <w:color w:val="000000" w:themeColor="text1"/>
-              </w:rPr>
-              <w:t xml:space="preserve"> </w:t>
+              <w:t>underQL</w:t>
             </w:r>
             <w:r>
               <w:rPr>
@@ -14482,30 +14225,12 @@
                 <w:color w:val="000000" w:themeColor="text1"/>
                 <w:rtl/>
               </w:rPr>
-              <w:t xml:space="preserve"> وهو موجود بشكل افتراضي مع </w:t>
-            </w:r>
-            <w:r>
-              <w:rPr>
-                <w:rFonts w:ascii="Courier New" w:hAnsi="Courier New" w:cs="Courier New" w:hint="eastAsia"/>
-                <w:b w:val="0"/>
-                <w:bCs w:val="0"/>
-                <w:color w:val="365F91" w:themeColor="accent1" w:themeShade="BF"/>
-              </w:rPr>
-              <w:t>underQL</w:t>
-            </w:r>
-            <w:r>
-              <w:rPr>
-                <w:rFonts w:hint="cs"/>
-                <w:color w:val="000000" w:themeColor="text1"/>
-                <w:rtl/>
-              </w:rPr>
               <w:t xml:space="preserve"> ويقوم بالتشييك نيابة عنك في كل عملية إدخال أو تعديل ولاتحتاج لعمل فلتر خاص لهذا الموضوع .</w:t>
             </w:r>
           </w:p>
           <w:p>
             <w:pPr>
               <w:rPr>
-                <w:rFonts w:hint="cs"/>
                 <w:b w:val="0"/>
                 <w:bCs w:val="0"/>
                 <w:color w:val="76923C" w:themeColor="accent3" w:themeShade="BF"/>
@@ -14520,7 +14245,6 @@
       <w:pPr>
         <w:ind w:right="440"/>
         <w:rPr>
-          <w:rFonts w:hint="cs"/>
           <w:rtl/>
         </w:rPr>
       </w:pPr>
@@ -14529,7 +14253,6 @@
       <w:pPr>
         <w:ind w:right="440"/>
         <w:rPr>
-          <w:rFonts w:hint="cs"/>
           <w:rtl/>
         </w:rPr>
       </w:pPr>
@@ -14538,7 +14261,6 @@
       <w:pPr>
         <w:ind w:right="440"/>
         <w:rPr>
-          <w:rFonts w:hint="cs"/>
           <w:rtl/>
         </w:rPr>
       </w:pPr>
@@ -14547,7 +14269,6 @@
       <w:pPr>
         <w:ind w:right="440"/>
         <w:rPr>
-          <w:rFonts w:hint="cs"/>
           <w:rtl/>
         </w:rPr>
       </w:pPr>
@@ -14556,7 +14277,6 @@
       <w:pPr>
         <w:ind w:right="440"/>
         <w:rPr>
-          <w:rFonts w:hint="cs"/>
           <w:rtl/>
         </w:rPr>
       </w:pPr>
@@ -14565,7 +14285,6 @@
       <w:pPr>
         <w:ind w:right="440"/>
         <w:rPr>
-          <w:rFonts w:hint="cs"/>
           <w:rtl/>
         </w:rPr>
       </w:pPr>
@@ -14574,7 +14293,6 @@
       <w:pPr>
         <w:ind w:right="440"/>
         <w:rPr>
-          <w:rFonts w:hint="cs"/>
           <w:rtl/>
         </w:rPr>
       </w:pPr>
@@ -14583,7 +14301,6 @@
       <w:pPr>
         <w:ind w:right="440"/>
         <w:rPr>
-          <w:rFonts w:hint="cs"/>
           <w:rtl/>
         </w:rPr>
       </w:pPr>
@@ -14592,7 +14309,6 @@
       <w:pPr>
         <w:ind w:right="440"/>
         <w:rPr>
-          <w:rFonts w:hint="cs"/>
           <w:rtl/>
         </w:rPr>
       </w:pPr>
@@ -14601,7 +14317,6 @@
       <w:pPr>
         <w:ind w:right="440"/>
         <w:rPr>
-          <w:rFonts w:hint="cs"/>
           <w:rtl/>
         </w:rPr>
       </w:pPr>
@@ -14610,15 +14325,13 @@
       <w:pPr>
         <w:ind w:right="440"/>
         <w:rPr>
-          <w:rFonts w:hint="cs"/>
-          <w:rtl/>
-        </w:rPr>
-      </w:pPr>
-    </w:p>
-    <w:p>
-      <w:pPr>
-        <w:rPr>
-          <w:rFonts w:hint="cs"/>
+          <w:rtl/>
+        </w:rPr>
+      </w:pPr>
+    </w:p>
+    <w:p>
+      <w:pPr>
+        <w:rPr>
           <w:b/>
           <w:bCs/>
           <w:color w:val="76923C" w:themeColor="accent3" w:themeShade="BF"/>
@@ -14656,7 +14369,6 @@
       <w:pPr>
         <w:ind w:right="440"/>
         <w:rPr>
-          <w:rFonts w:hint="cs"/>
           <w:rtl/>
         </w:rPr>
       </w:pPr>
@@ -14742,7 +14454,6 @@
       <w:pPr>
         <w:ind w:right="440"/>
         <w:rPr>
-          <w:rFonts w:hint="cs"/>
           <w:rtl/>
         </w:rPr>
       </w:pPr>
@@ -14962,7 +14673,6 @@
       <w:pPr>
         <w:ind w:right="440"/>
         <w:rPr>
-          <w:rFonts w:hint="cs"/>
           <w:rtl/>
         </w:rPr>
       </w:pPr>
@@ -14971,7 +14681,6 @@
       <w:pPr>
         <w:ind w:right="440"/>
         <w:rPr>
-          <w:rFonts w:hint="cs"/>
           <w:rtl/>
         </w:rPr>
       </w:pPr>
@@ -15058,7 +14767,6 @@
             <w:pPr>
               <w:ind w:right="440"/>
               <w:rPr>
-                <w:rFonts w:hint="cs"/>
                 <w:rtl/>
               </w:rPr>
             </w:pPr>
@@ -15514,7 +15222,6 @@
       <w:pPr>
         <w:ind w:right="440"/>
         <w:rPr>
-          <w:rFonts w:hint="cs"/>
           <w:rtl/>
         </w:rPr>
       </w:pPr>
@@ -15523,7 +15230,6 @@
       <w:pPr>
         <w:ind w:right="440"/>
         <w:rPr>
-          <w:rFonts w:hint="cs"/>
           <w:rtl/>
         </w:rPr>
       </w:pPr>
@@ -15655,7 +15361,6 @@
           <w:p>
             <w:pPr>
               <w:rPr>
-                <w:rFonts w:hint="cs"/>
                 <w:color w:val="4F81BD" w:themeColor="accent1"/>
                 <w:sz w:val="24"/>
                 <w:szCs w:val="24"/>
@@ -15682,7 +15387,6 @@
           <w:p>
             <w:pPr>
               <w:rPr>
-                <w:rFonts w:hint="cs"/>
                 <w:rtl/>
               </w:rPr>
             </w:pPr>
@@ -15702,7 +15406,6 @@
             <w:pPr>
               <w:ind w:right="440"/>
               <w:rPr>
-                <w:rFonts w:hint="cs"/>
                 <w:rtl/>
               </w:rPr>
             </w:pPr>
@@ -15711,18 +15414,34 @@
             <w:pPr>
               <w:ind w:right="440"/>
               <w:rPr>
+                <w:color w:val="000000" w:themeColor="text1"/>
+                <w:rtl/>
+              </w:rPr>
+            </w:pPr>
+            <w:r>
+              <w:rPr>
                 <w:rFonts w:hint="cs"/>
                 <w:color w:val="000000" w:themeColor="text1"/>
                 <w:rtl/>
               </w:rPr>
-            </w:pPr>
+              <w:t xml:space="preserve">نعيد التنبيه هنا إلى أنه يجب وضع الـ </w:t>
+            </w:r>
+            <w:r>
+              <w:rPr>
+                <w:rFonts w:ascii="Courier New" w:hAnsi="Courier New" w:cs="Courier New" w:hint="eastAsia"/>
+                <w:b w:val="0"/>
+                <w:bCs w:val="0"/>
+                <w:color w:val="365F91" w:themeColor="accent1" w:themeShade="BF"/>
+              </w:rPr>
+              <w:t>checker</w:t>
+            </w:r>
             <w:r>
               <w:rPr>
                 <w:rFonts w:hint="cs"/>
                 <w:color w:val="000000" w:themeColor="text1"/>
                 <w:rtl/>
               </w:rPr>
-              <w:t xml:space="preserve">نعيد التنبيه هنا إلى أنه يجب وضع الـ </w:t>
+              <w:t xml:space="preserve"> بعد وضع القيم كما فعلنا في المثال الموجود بالأعلى ولايهم إن كانت الحالة </w:t>
             </w:r>
             <w:r>
               <w:rPr>
@@ -15731,7 +15450,7 @@
                 <w:bCs w:val="0"/>
                 <w:color w:val="365F91" w:themeColor="accent1" w:themeShade="BF"/>
               </w:rPr>
-              <w:t>checker</w:t>
+              <w:t>insert</w:t>
             </w:r>
             <w:r>
               <w:rPr>
@@ -15739,7 +15458,7 @@
                 <w:color w:val="000000" w:themeColor="text1"/>
                 <w:rtl/>
               </w:rPr>
-              <w:t xml:space="preserve"> بعد وضع القيم كما فعلنا في المثال الموجود بالأعلى ولايهم إن كانت الحالة </w:t>
+              <w:t xml:space="preserve"> أو </w:t>
             </w:r>
             <w:r>
               <w:rPr>
@@ -15748,7 +15467,7 @@
                 <w:bCs w:val="0"/>
                 <w:color w:val="365F91" w:themeColor="accent1" w:themeShade="BF"/>
               </w:rPr>
-              <w:t>insert</w:t>
+              <w:t>update</w:t>
             </w:r>
             <w:r>
               <w:rPr>
@@ -15756,30 +15475,12 @@
                 <w:color w:val="000000" w:themeColor="text1"/>
                 <w:rtl/>
               </w:rPr>
-              <w:t xml:space="preserve"> أو </w:t>
-            </w:r>
-            <w:r>
-              <w:rPr>
-                <w:rFonts w:ascii="Courier New" w:hAnsi="Courier New" w:cs="Courier New" w:hint="eastAsia"/>
-                <w:b w:val="0"/>
-                <w:bCs w:val="0"/>
-                <w:color w:val="365F91" w:themeColor="accent1" w:themeShade="BF"/>
-              </w:rPr>
-              <w:t>update</w:t>
-            </w:r>
-            <w:r>
-              <w:rPr>
-                <w:rFonts w:hint="cs"/>
-                <w:color w:val="000000" w:themeColor="text1"/>
-                <w:rtl/>
-              </w:rPr>
               <w:t xml:space="preserve"> .</w:t>
             </w:r>
           </w:p>
           <w:p>
             <w:pPr>
               <w:rPr>
-                <w:rFonts w:hint="cs"/>
                 <w:b w:val="0"/>
                 <w:bCs w:val="0"/>
                 <w:color w:val="76923C" w:themeColor="accent3" w:themeShade="BF"/>
@@ -15794,7 +15495,6 @@
       <w:pPr>
         <w:ind w:right="440"/>
         <w:rPr>
-          <w:rFonts w:hint="cs"/>
           <w:rtl/>
         </w:rPr>
       </w:pPr>
@@ -15803,7 +15503,6 @@
       <w:pPr>
         <w:ind w:right="440"/>
         <w:rPr>
-          <w:rFonts w:hint="cs"/>
           <w:rtl/>
         </w:rPr>
       </w:pPr>
@@ -15834,7 +15533,6 @@
       <w:pPr>
         <w:ind w:right="440"/>
         <w:rPr>
-          <w:rFonts w:hint="cs"/>
           <w:b/>
           <w:bCs/>
           <w:color w:val="76923C" w:themeColor="accent3" w:themeShade="BF"/>
@@ -15848,7 +15546,6 @@
       <w:pPr>
         <w:ind w:right="440"/>
         <w:rPr>
-          <w:rFonts w:hint="cs"/>
           <w:rtl/>
         </w:rPr>
       </w:pPr>
@@ -15869,7 +15566,6 @@
       <w:pPr>
         <w:ind w:right="440"/>
         <w:rPr>
-          <w:rFonts w:hint="cs"/>
           <w:rtl/>
         </w:rPr>
       </w:pPr>
@@ -15891,21 +15587,12 @@
           <w:rFonts w:hint="cs"/>
           <w:rtl/>
         </w:rPr>
-        <w:t xml:space="preserve"> خاص بهم بكل يسر وسهولة إن شاء الله تعالى وهذا مالدي الآن فإن أخطأت فمن نفسي والشيطان وإن أصبت فمن الله عز وجل ولاتنسى إرسال المشاكل التي واجهتك على موقع المشروع  ونود التنبيه إلى أن دليل الإستخدام هذا يتم تحديثه بإستمرار فنرجوا أن تبقى متابع للتحديثات المستمرة وذلك بإنزال أخر الإصدارات من أدلة الإستخدام </w:t>
-      </w:r>
-      <w:bookmarkStart w:id="0" w:name="_GoBack"/>
-      <w:bookmarkEnd w:id="0"/>
-      <w:r>
-        <w:rPr>
-          <w:rFonts w:hint="cs"/>
-          <w:rtl/>
-        </w:rPr>
-        <w:t>وصلى الله على سيدنا محمد على آله وصحبه أجميعن .</w:t>
+        <w:t xml:space="preserve"> خاص بهم بكل يسر وسهولة إن شاء الله تعالى وهذا مالدي الآن فإن أخطأت فمن نفسي والشيطان وإن أصبت فمن الله عز وجل ولاتنسى إرسال المشاكل التي واجهتك على موقع المشروع  ونود التنبيه إلى أن دليل الإستخدام هذا يتم تحديثه بإستمرار فنرجوا أن تبقى متابع للتحديثات المستمرة وذلك بإنزال أخر الإصدارات من أدلة الإستخدام وصلى الله على سيدنا محمد على آله وصحبه أجميعن .</w:t>
       </w:r>
     </w:p>
     <w:sectPr>
-      <w:headerReference w:type="default" r:id="rId8"/>
-      <w:footerReference w:type="default" r:id="rId9"/>
+      <w:headerReference w:type="default" r:id="rId9"/>
+      <w:footerReference w:type="default" r:id="rId10"/>
       <w:pgSz w:w="11906" w:h="16838"/>
       <w:pgMar w:top="1440" w:right="1800" w:bottom="1440" w:left="1800" w:header="708" w:footer="708" w:gutter="0"/>
       <w:cols w:space="708"/>
@@ -15955,6 +15642,7 @@
         <w:docPartUnique/>
       </w:docPartObj>
     </w:sdtPr>
+    <w:sdtEndPr/>
     <w:sdtContent>
       <w:p>
         <w:pPr>
@@ -16024,9 +15712,6 @@
   <w:p>
     <w:pPr>
       <w:pStyle w:val="Header"/>
-      <w:rPr>
-        <w:rFonts w:hint="eastAsia"/>
-      </w:rPr>
     </w:pPr>
     <w:r>
       <w:rPr>
@@ -16595,6 +16280,36 @@
       </w:tcPr>
     </w:tblStylePr>
   </w:style>
+  <w:style w:type="paragraph" w:styleId="BalloonText">
+    <w:name w:val="Balloon Text"/>
+    <w:basedOn w:val="Normal"/>
+    <w:link w:val="BalloonTextChar"/>
+    <w:uiPriority w:val="99"/>
+    <w:semiHidden/>
+    <w:unhideWhenUsed/>
+    <w:rsid w:val="00C1305A"/>
+    <w:pPr>
+      <w:spacing w:after="0" w:line="240" w:lineRule="auto"/>
+    </w:pPr>
+    <w:rPr>
+      <w:rFonts w:ascii="Tahoma" w:hAnsi="Tahoma" w:cs="Tahoma"/>
+      <w:sz w:val="16"/>
+      <w:szCs w:val="16"/>
+    </w:rPr>
+  </w:style>
+  <w:style w:type="character" w:customStyle="1" w:styleId="BalloonTextChar">
+    <w:name w:val="Balloon Text Char"/>
+    <w:basedOn w:val="DefaultParagraphFont"/>
+    <w:link w:val="BalloonText"/>
+    <w:uiPriority w:val="99"/>
+    <w:semiHidden/>
+    <w:rsid w:val="00C1305A"/>
+    <w:rPr>
+      <w:rFonts w:ascii="Tahoma" w:hAnsi="Tahoma" w:cs="Tahoma"/>
+      <w:sz w:val="16"/>
+      <w:szCs w:val="16"/>
+    </w:rPr>
+  </w:style>
 </w:styles>
 </file>
 
@@ -17147,6 +16862,36 @@
         <w:shd w:val="clear" w:color="auto" w:fill="EFD3D2" w:themeFill="accent2" w:themeFillTint="3F"/>
       </w:tcPr>
     </w:tblStylePr>
+  </w:style>
+  <w:style w:type="paragraph" w:styleId="BalloonText">
+    <w:name w:val="Balloon Text"/>
+    <w:basedOn w:val="Normal"/>
+    <w:link w:val="BalloonTextChar"/>
+    <w:uiPriority w:val="99"/>
+    <w:semiHidden/>
+    <w:unhideWhenUsed/>
+    <w:rsid w:val="00C1305A"/>
+    <w:pPr>
+      <w:spacing w:after="0" w:line="240" w:lineRule="auto"/>
+    </w:pPr>
+    <w:rPr>
+      <w:rFonts w:ascii="Tahoma" w:hAnsi="Tahoma" w:cs="Tahoma"/>
+      <w:sz w:val="16"/>
+      <w:szCs w:val="16"/>
+    </w:rPr>
+  </w:style>
+  <w:style w:type="character" w:customStyle="1" w:styleId="BalloonTextChar">
+    <w:name w:val="Balloon Text Char"/>
+    <w:basedOn w:val="DefaultParagraphFont"/>
+    <w:link w:val="BalloonText"/>
+    <w:uiPriority w:val="99"/>
+    <w:semiHidden/>
+    <w:rsid w:val="00C1305A"/>
+    <w:rPr>
+      <w:rFonts w:ascii="Tahoma" w:hAnsi="Tahoma" w:cs="Tahoma"/>
+      <w:sz w:val="16"/>
+      <w:szCs w:val="16"/>
+    </w:rPr>
   </w:style>
 </w:styles>
 </file>

</xml_diff>

<commit_message>
rename executeSegment method to execute.
</commit_message>
<xml_diff>
--- a/docs/word/underQL.docx
+++ b/docs/word/underQL.docx
@@ -219,6 +219,20 @@
         </w:rPr>
         <w:t>0 بيتا</w:t>
       </w:r>
+      <w:r>
+        <w:rPr>
+          <w:rFonts w:hint="cs"/>
+          <w:b/>
+          <w:bCs/>
+          <w:color w:val="76923C" w:themeColor="accent3" w:themeShade="BF"/>
+          <w:sz w:val="40"/>
+          <w:szCs w:val="40"/>
+          <w:rtl/>
+        </w:rPr>
+        <w:t xml:space="preserve"> 2</w:t>
+      </w:r>
+      <w:bookmarkStart w:id="0" w:name="_GoBack"/>
+      <w:bookmarkEnd w:id="0"/>
     </w:p>
     <w:p>
       <w:pPr>
@@ -229,7 +243,6 @@
           <w:szCs w:val="32"/>
         </w:rPr>
       </w:pPr>
-      <w:bookmarkStart w:id="0" w:name="_GoBack"/>
       <w:r>
         <w:rPr>
           <w:b/>
@@ -240,7 +253,6 @@
         </w:rPr>
         <w:br/>
       </w:r>
-      <w:bookmarkEnd w:id="0"/>
       <w:r>
         <w:rPr>
           <w:rFonts w:hint="cs"/>
@@ -338,64 +350,17 @@
         </w:rPr>
         <w:t xml:space="preserve"> على الإنترنت على </w:t>
       </w:r>
-      <w:r>
-        <w:rPr>
-          <w:color w:val="000000" w:themeColor="text1"/>
-          <w:sz w:val="32"/>
-          <w:szCs w:val="32"/>
-        </w:rPr>
-        <w:fldChar w:fldCharType="begin"/>
-      </w:r>
-      <w:r>
-        <w:rPr>
-          <w:color w:val="000000" w:themeColor="text1"/>
-          <w:sz w:val="32"/>
-          <w:szCs w:val="32"/>
-        </w:rPr>
-        <w:instrText xml:space="preserve"> HYPERLINK "http://</w:instrText>
-      </w:r>
-      <w:r>
-        <w:rPr>
-          <w:rFonts w:hint="eastAsia"/>
-          <w:color w:val="000000" w:themeColor="text1"/>
-          <w:sz w:val="32"/>
-          <w:szCs w:val="32"/>
-        </w:rPr>
-        <w:instrText>www.underql.com</w:instrText>
-      </w:r>
-      <w:r>
-        <w:rPr>
-          <w:color w:val="000000" w:themeColor="text1"/>
-          <w:sz w:val="32"/>
-          <w:szCs w:val="32"/>
-        </w:rPr>
-        <w:instrText xml:space="preserve">" </w:instrText>
-      </w:r>
-      <w:r>
-        <w:rPr>
-          <w:color w:val="000000" w:themeColor="text1"/>
-          <w:sz w:val="32"/>
-          <w:szCs w:val="32"/>
-        </w:rPr>
-        <w:fldChar w:fldCharType="separate"/>
-      </w:r>
-      <w:r>
-        <w:rPr>
-          <w:rStyle w:val="Hyperlink"/>
-          <w:rFonts w:hint="eastAsia"/>
-          <w:sz w:val="32"/>
-          <w:szCs w:val="32"/>
-        </w:rPr>
-        <w:t>www.underql.com</w:t>
-      </w:r>
-      <w:r>
-        <w:rPr>
-          <w:color w:val="000000" w:themeColor="text1"/>
-          <w:sz w:val="32"/>
-          <w:szCs w:val="32"/>
-        </w:rPr>
-        <w:fldChar w:fldCharType="end"/>
-      </w:r>
+      <w:hyperlink r:id="rId9" w:history="1">
+        <w:r>
+          <w:rPr>
+            <w:rStyle w:val="Hyperlink"/>
+            <w:rFonts w:hint="eastAsia"/>
+            <w:sz w:val="32"/>
+            <w:szCs w:val="32"/>
+          </w:rPr>
+          <w:t>www.underql.com</w:t>
+        </w:r>
+      </w:hyperlink>
       <w:r>
         <w:rPr>
           <w:rFonts w:hint="cs"/>
@@ -504,7 +469,6 @@
     <w:p>
       <w:pPr>
         <w:rPr>
-          <w:rFonts w:hint="cs"/>
           <w:b/>
           <w:bCs/>
           <w:color w:val="76923C" w:themeColor="accent3" w:themeShade="BF"/>
@@ -1094,7 +1058,6 @@
         </w:rPr>
         <w:t xml:space="preserve"> وعدم جعله </w:t>
       </w:r>
-      <w:proofErr w:type="spellStart"/>
       <w:r>
         <w:rPr>
           <w:rFonts w:ascii="Courier New" w:hAnsi="Courier New" w:cs="Courier New" w:hint="eastAsia"/>
@@ -1102,7 +1065,6 @@
         </w:rPr>
         <w:t>underSQL</w:t>
       </w:r>
-      <w:proofErr w:type="spellEnd"/>
       <w:r>
         <w:rPr>
           <w:rFonts w:hint="cs"/>
@@ -1491,34 +1453,15 @@
         </w:rPr>
         <w:t xml:space="preserve">لمزيد من المعلومات نرجوا مراجعة الموقع الرسمي على </w:t>
       </w:r>
-      <w:r>
-        <w:fldChar w:fldCharType="begin"/>
-      </w:r>
-      <w:r>
-        <w:instrText xml:space="preserve"> HYPERLINK "http://</w:instrText>
-      </w:r>
-      <w:r>
-        <w:rPr>
-          <w:rFonts w:hint="eastAsia"/>
-        </w:rPr>
-        <w:instrText>www.underql.com</w:instrText>
-      </w:r>
-      <w:r>
-        <w:instrText xml:space="preserve">" </w:instrText>
-      </w:r>
-      <w:r>
-        <w:fldChar w:fldCharType="separate"/>
-      </w:r>
-      <w:r>
-        <w:rPr>
-          <w:rStyle w:val="Hyperlink"/>
-          <w:rFonts w:hint="eastAsia"/>
-        </w:rPr>
-        <w:t>www.underql.com</w:t>
-      </w:r>
-      <w:r>
-        <w:fldChar w:fldCharType="end"/>
-      </w:r>
+      <w:hyperlink r:id="rId10" w:history="1">
+        <w:r>
+          <w:rPr>
+            <w:rStyle w:val="Hyperlink"/>
+            <w:rFonts w:hint="eastAsia"/>
+          </w:rPr>
+          <w:t>www.underql.com</w:t>
+        </w:r>
+      </w:hyperlink>
       <w:r>
         <w:rPr>
           <w:rFonts w:hint="cs"/>
@@ -1526,34 +1469,15 @@
         </w:rPr>
         <w:t xml:space="preserve"> أو يمكنك الحصول على أخر النسخ المحدثة عن طريق </w:t>
       </w:r>
-      <w:r>
-        <w:fldChar w:fldCharType="begin"/>
-      </w:r>
-      <w:r>
-        <w:instrText xml:space="preserve"> HYPERLINK "</w:instrText>
-      </w:r>
-      <w:r>
-        <w:rPr>
-          <w:rFonts w:hint="eastAsia"/>
-        </w:rPr>
-        <w:instrText>http://code.google.com/p/underql</w:instrText>
-      </w:r>
-      <w:r>
-        <w:instrText xml:space="preserve">" </w:instrText>
-      </w:r>
-      <w:r>
-        <w:fldChar w:fldCharType="separate"/>
-      </w:r>
-      <w:r>
-        <w:rPr>
-          <w:rStyle w:val="Hyperlink"/>
-          <w:rFonts w:hint="eastAsia"/>
-        </w:rPr>
-        <w:t>http://code.google.com/p/underql</w:t>
-      </w:r>
-      <w:r>
-        <w:fldChar w:fldCharType="end"/>
-      </w:r>
+      <w:hyperlink r:id="rId11" w:history="1">
+        <w:r>
+          <w:rPr>
+            <w:rStyle w:val="Hyperlink"/>
+            <w:rFonts w:hint="eastAsia"/>
+          </w:rPr>
+          <w:t>http://code.google.com/p/underql</w:t>
+        </w:r>
+      </w:hyperlink>
       <w:r>
         <w:rPr>
           <w:rFonts w:hint="cs"/>
@@ -2030,9 +1954,68 @@
                 <w:bCs w:val="0"/>
                 <w:color w:val="E36C0A" w:themeColor="accent6" w:themeShade="BF"/>
               </w:rPr>
-              <w:t>'&lt;</w:t>
-            </w:r>
-            <w:proofErr w:type="spellStart"/>
+              <w:t>'&lt;br /&gt;'</w:t>
+            </w:r>
+            <w:r>
+              <w:rPr>
+                <w:rFonts w:ascii="Courier New" w:hAnsi="Courier New" w:cs="Courier New"/>
+                <w:b w:val="0"/>
+                <w:bCs w:val="0"/>
+              </w:rPr>
+              <w:t>;</w:t>
+            </w:r>
+            <w:r>
+              <w:rPr>
+                <w:rFonts w:ascii="Courier New" w:hAnsi="Courier New" w:cs="Courier New"/>
+                <w:b w:val="0"/>
+                <w:bCs w:val="0"/>
+              </w:rPr>
+              <w:br/>
+              <w:t xml:space="preserve">   </w:t>
+            </w:r>
+            <w:r>
+              <w:rPr>
+                <w:rFonts w:ascii="Courier New" w:hAnsi="Courier New" w:cs="Courier New"/>
+                <w:b w:val="0"/>
+                <w:bCs w:val="0"/>
+                <w:color w:val="0000FF"/>
+              </w:rPr>
+              <w:t xml:space="preserve">echo </w:t>
+            </w:r>
+            <w:r>
+              <w:rPr>
+                <w:rFonts w:ascii="Courier New" w:hAnsi="Courier New" w:cs="Courier New"/>
+                <w:b w:val="0"/>
+                <w:bCs w:val="0"/>
+                <w:color w:val="FF0000"/>
+              </w:rPr>
+              <w:t>$_</w:t>
+            </w:r>
+            <w:r>
+              <w:rPr>
+                <w:rFonts w:ascii="Courier New" w:hAnsi="Courier New" w:cs="Courier New"/>
+                <w:b w:val="0"/>
+                <w:bCs w:val="0"/>
+              </w:rPr>
+              <w:t>-&gt;description;</w:t>
+            </w:r>
+            <w:r>
+              <w:rPr>
+                <w:rFonts w:ascii="Courier New" w:hAnsi="Courier New" w:cs="Courier New"/>
+                <w:b w:val="0"/>
+                <w:bCs w:val="0"/>
+              </w:rPr>
+              <w:br/>
+            </w:r>
+            <w:r>
+              <w:rPr>
+                <w:rFonts w:ascii="Courier New" w:hAnsi="Courier New" w:cs="Courier New"/>
+                <w:b w:val="0"/>
+                <w:bCs w:val="0"/>
+                <w:color w:val="0000FF"/>
+              </w:rPr>
+              <w:t xml:space="preserve">   echo </w:t>
+            </w:r>
             <w:r>
               <w:rPr>
                 <w:rFonts w:ascii="Courier New" w:hAnsi="Courier New" w:cs="Courier New"/>
@@ -2040,106 +2023,7 @@
                 <w:bCs w:val="0"/>
                 <w:color w:val="E36C0A" w:themeColor="accent6" w:themeShade="BF"/>
               </w:rPr>
-              <w:t>br</w:t>
-            </w:r>
-            <w:proofErr w:type="spellEnd"/>
-            <w:r>
-              <w:rPr>
-                <w:rFonts w:ascii="Courier New" w:hAnsi="Courier New" w:cs="Courier New"/>
-                <w:b w:val="0"/>
-                <w:bCs w:val="0"/>
-                <w:color w:val="E36C0A" w:themeColor="accent6" w:themeShade="BF"/>
-              </w:rPr>
-              <w:t xml:space="preserve"> /&gt;'</w:t>
-            </w:r>
-            <w:r>
-              <w:rPr>
-                <w:rFonts w:ascii="Courier New" w:hAnsi="Courier New" w:cs="Courier New"/>
-                <w:b w:val="0"/>
-                <w:bCs w:val="0"/>
-              </w:rPr>
-              <w:t>;</w:t>
-            </w:r>
-            <w:r>
-              <w:rPr>
-                <w:rFonts w:ascii="Courier New" w:hAnsi="Courier New" w:cs="Courier New"/>
-                <w:b w:val="0"/>
-                <w:bCs w:val="0"/>
-              </w:rPr>
-              <w:br/>
-              <w:t xml:space="preserve">   </w:t>
-            </w:r>
-            <w:r>
-              <w:rPr>
-                <w:rFonts w:ascii="Courier New" w:hAnsi="Courier New" w:cs="Courier New"/>
-                <w:b w:val="0"/>
-                <w:bCs w:val="0"/>
-                <w:color w:val="0000FF"/>
-              </w:rPr>
-              <w:t xml:space="preserve">echo </w:t>
-            </w:r>
-            <w:r>
-              <w:rPr>
-                <w:rFonts w:ascii="Courier New" w:hAnsi="Courier New" w:cs="Courier New"/>
-                <w:b w:val="0"/>
-                <w:bCs w:val="0"/>
-                <w:color w:val="FF0000"/>
-              </w:rPr>
-              <w:t>$_</w:t>
-            </w:r>
-            <w:r>
-              <w:rPr>
-                <w:rFonts w:ascii="Courier New" w:hAnsi="Courier New" w:cs="Courier New"/>
-                <w:b w:val="0"/>
-                <w:bCs w:val="0"/>
-              </w:rPr>
-              <w:t>-&gt;description;</w:t>
-            </w:r>
-            <w:r>
-              <w:rPr>
-                <w:rFonts w:ascii="Courier New" w:hAnsi="Courier New" w:cs="Courier New"/>
-                <w:b w:val="0"/>
-                <w:bCs w:val="0"/>
-              </w:rPr>
-              <w:br/>
-            </w:r>
-            <w:r>
-              <w:rPr>
-                <w:rFonts w:ascii="Courier New" w:hAnsi="Courier New" w:cs="Courier New"/>
-                <w:b w:val="0"/>
-                <w:bCs w:val="0"/>
-                <w:color w:val="0000FF"/>
-              </w:rPr>
-              <w:t xml:space="preserve">   echo </w:t>
-            </w:r>
-            <w:r>
-              <w:rPr>
-                <w:rFonts w:ascii="Courier New" w:hAnsi="Courier New" w:cs="Courier New"/>
-                <w:b w:val="0"/>
-                <w:bCs w:val="0"/>
-                <w:color w:val="E36C0A" w:themeColor="accent6" w:themeShade="BF"/>
-              </w:rPr>
-              <w:t>'&lt;</w:t>
-            </w:r>
-            <w:proofErr w:type="spellStart"/>
-            <w:r>
-              <w:rPr>
-                <w:rFonts w:ascii="Courier New" w:hAnsi="Courier New" w:cs="Courier New"/>
-                <w:b w:val="0"/>
-                <w:bCs w:val="0"/>
-                <w:color w:val="E36C0A" w:themeColor="accent6" w:themeShade="BF"/>
-              </w:rPr>
-              <w:t>br</w:t>
-            </w:r>
-            <w:proofErr w:type="spellEnd"/>
-            <w:r>
-              <w:rPr>
-                <w:rFonts w:ascii="Courier New" w:hAnsi="Courier New" w:cs="Courier New"/>
-                <w:b w:val="0"/>
-                <w:bCs w:val="0"/>
-                <w:color w:val="E36C0A" w:themeColor="accent6" w:themeShade="BF"/>
-              </w:rPr>
-              <w:t xml:space="preserve"> /&gt;'</w:t>
+              <w:t>'&lt;br /&gt;'</w:t>
             </w:r>
             <w:r>
               <w:rPr>
@@ -2535,9 +2419,205 @@
                 <w:bCs w:val="0"/>
                 <w:color w:val="E36C0A" w:themeColor="accent6" w:themeShade="BF"/>
               </w:rPr>
-              <w:t>'</w:t>
-            </w:r>
-            <w:proofErr w:type="spellStart"/>
+              <w:t>'id,title'</w:t>
+            </w:r>
+            <w:r>
+              <w:rPr>
+                <w:rFonts w:ascii="Courier New" w:hAnsi="Courier New" w:cs="Courier New"/>
+                <w:b w:val="0"/>
+                <w:bCs w:val="0"/>
+              </w:rPr>
+              <w:t>);</w:t>
+            </w:r>
+            <w:r>
+              <w:rPr>
+                <w:rFonts w:ascii="Courier New" w:hAnsi="Courier New" w:cs="Courier New"/>
+                <w:b w:val="0"/>
+                <w:bCs w:val="0"/>
+              </w:rPr>
+              <w:br/>
+            </w:r>
+            <w:r>
+              <w:rPr>
+                <w:rFonts w:ascii="Courier New" w:hAnsi="Courier New" w:cs="Courier New"/>
+                <w:b w:val="0"/>
+                <w:bCs w:val="0"/>
+                <w:color w:val="FF0000"/>
+              </w:rPr>
+              <w:t xml:space="preserve"> </w:t>
+            </w:r>
+            <w:r>
+              <w:rPr>
+                <w:rFonts w:ascii="Courier New" w:hAnsi="Courier New" w:cs="Courier New"/>
+                <w:b w:val="0"/>
+                <w:bCs w:val="0"/>
+                <w:color w:val="FF0000"/>
+              </w:rPr>
+              <w:t>$_</w:t>
+            </w:r>
+            <w:r>
+              <w:rPr>
+                <w:rFonts w:ascii="Courier New" w:hAnsi="Courier New" w:cs="Courier New"/>
+                <w:b w:val="0"/>
+                <w:bCs w:val="0"/>
+              </w:rPr>
+              <w:t>-&gt;fetch();</w:t>
+            </w:r>
+            <w:r>
+              <w:rPr>
+                <w:rFonts w:ascii="Courier New" w:hAnsi="Courier New" w:cs="Courier New"/>
+                <w:b w:val="0"/>
+                <w:bCs w:val="0"/>
+              </w:rPr>
+              <w:br/>
+            </w:r>
+            <w:r>
+              <w:rPr>
+                <w:rFonts w:ascii="Courier New" w:hAnsi="Courier New" w:cs="Courier New"/>
+                <w:b w:val="0"/>
+                <w:bCs w:val="0"/>
+                <w:color w:val="0000FF"/>
+              </w:rPr>
+              <w:t>for</w:t>
+            </w:r>
+            <w:r>
+              <w:rPr>
+                <w:rFonts w:ascii="Courier New" w:hAnsi="Courier New" w:cs="Courier New"/>
+                <w:b w:val="0"/>
+                <w:bCs w:val="0"/>
+              </w:rPr>
+              <w:t>(</w:t>
+            </w:r>
+            <w:r>
+              <w:rPr>
+                <w:rFonts w:ascii="Courier New" w:hAnsi="Courier New" w:cs="Courier New"/>
+                <w:b w:val="0"/>
+                <w:bCs w:val="0"/>
+                <w:color w:val="FF0000"/>
+              </w:rPr>
+              <w:t>$i</w:t>
+            </w:r>
+            <w:r>
+              <w:rPr>
+                <w:rFonts w:ascii="Courier New" w:hAnsi="Courier New" w:cs="Courier New"/>
+                <w:b w:val="0"/>
+                <w:bCs w:val="0"/>
+              </w:rPr>
+              <w:t xml:space="preserve"> = 0; </w:t>
+            </w:r>
+            <w:r>
+              <w:rPr>
+                <w:rFonts w:ascii="Courier New" w:hAnsi="Courier New" w:cs="Courier New"/>
+                <w:b w:val="0"/>
+                <w:bCs w:val="0"/>
+                <w:color w:val="FF0000"/>
+              </w:rPr>
+              <w:t xml:space="preserve">$i </w:t>
+            </w:r>
+            <w:r>
+              <w:rPr>
+                <w:rFonts w:ascii="Courier New" w:hAnsi="Courier New" w:cs="Courier New"/>
+                <w:b w:val="0"/>
+                <w:bCs w:val="0"/>
+              </w:rPr>
+              <w:t xml:space="preserve">&lt; </w:t>
+            </w:r>
+            <w:r>
+              <w:rPr>
+                <w:rFonts w:ascii="Courier New" w:hAnsi="Courier New" w:cs="Courier New"/>
+                <w:b w:val="0"/>
+                <w:bCs w:val="0"/>
+                <w:color w:val="FF0000"/>
+              </w:rPr>
+              <w:t>$_</w:t>
+            </w:r>
+            <w:r>
+              <w:rPr>
+                <w:rFonts w:ascii="Courier New" w:hAnsi="Courier New" w:cs="Courier New"/>
+                <w:b w:val="0"/>
+                <w:bCs w:val="0"/>
+              </w:rPr>
+              <w:t xml:space="preserve">-&gt;count(); </w:t>
+            </w:r>
+            <w:r>
+              <w:rPr>
+                <w:rFonts w:ascii="Courier New" w:hAnsi="Courier New" w:cs="Courier New"/>
+                <w:b w:val="0"/>
+                <w:bCs w:val="0"/>
+                <w:color w:val="FF0000"/>
+              </w:rPr>
+              <w:t>$i</w:t>
+            </w:r>
+            <w:r>
+              <w:rPr>
+                <w:rFonts w:ascii="Courier New" w:hAnsi="Courier New" w:cs="Courier New"/>
+                <w:b w:val="0"/>
+                <w:bCs w:val="0"/>
+              </w:rPr>
+              <w:t>++)</w:t>
+            </w:r>
+            <w:r>
+              <w:rPr>
+                <w:rFonts w:ascii="Courier New" w:hAnsi="Courier New" w:cs="Courier New"/>
+                <w:b w:val="0"/>
+                <w:bCs w:val="0"/>
+              </w:rPr>
+              <w:br/>
+              <w:t xml:space="preserve"> {</w:t>
+            </w:r>
+            <w:r>
+              <w:rPr>
+                <w:rFonts w:ascii="Courier New" w:hAnsi="Courier New" w:cs="Courier New"/>
+                <w:b w:val="0"/>
+                <w:bCs w:val="0"/>
+              </w:rPr>
+              <w:br/>
+              <w:t xml:space="preserve">   </w:t>
+            </w:r>
+            <w:r>
+              <w:rPr>
+                <w:rFonts w:ascii="Courier New" w:hAnsi="Courier New" w:cs="Courier New"/>
+                <w:b w:val="0"/>
+                <w:bCs w:val="0"/>
+                <w:color w:val="0000FF"/>
+              </w:rPr>
+              <w:t xml:space="preserve">echo </w:t>
+            </w:r>
+            <w:r>
+              <w:rPr>
+                <w:rFonts w:ascii="Courier New" w:hAnsi="Courier New" w:cs="Courier New"/>
+                <w:b w:val="0"/>
+                <w:bCs w:val="0"/>
+                <w:color w:val="FF0000"/>
+              </w:rPr>
+              <w:t>$_</w:t>
+            </w:r>
+            <w:r>
+              <w:rPr>
+                <w:rFonts w:ascii="Courier New" w:hAnsi="Courier New" w:cs="Courier New"/>
+                <w:b w:val="0"/>
+                <w:bCs w:val="0"/>
+              </w:rPr>
+              <w:t>-&gt;id;</w:t>
+            </w:r>
+            <w:r>
+              <w:rPr>
+                <w:rFonts w:ascii="Courier New" w:hAnsi="Courier New" w:cs="Courier New"/>
+                <w:b w:val="0"/>
+                <w:bCs w:val="0"/>
+              </w:rPr>
+              <w:br/>
+              <w:t xml:space="preserve">   </w:t>
+            </w:r>
+            <w:r>
+              <w:rPr>
+                <w:rFonts w:ascii="Courier New" w:hAnsi="Courier New" w:cs="Courier New"/>
+                <w:b w:val="0"/>
+                <w:bCs w:val="0"/>
+                <w:color w:val="0000FF"/>
+              </w:rPr>
+              <w:t xml:space="preserve">echo </w:t>
+            </w:r>
             <w:r>
               <w:rPr>
                 <w:rFonts w:ascii="Courier New" w:hAnsi="Courier New" w:cs="Courier New"/>
@@ -2545,9 +2625,69 @@
                 <w:bCs w:val="0"/>
                 <w:color w:val="E36C0A" w:themeColor="accent6" w:themeShade="BF"/>
               </w:rPr>
-              <w:t>id,title</w:t>
-            </w:r>
-            <w:proofErr w:type="spellEnd"/>
+              <w:t>'&lt;br /&gt;'</w:t>
+            </w:r>
+            <w:r>
+              <w:rPr>
+                <w:rFonts w:ascii="Courier New" w:hAnsi="Courier New" w:cs="Courier New"/>
+                <w:b w:val="0"/>
+                <w:bCs w:val="0"/>
+              </w:rPr>
+              <w:t>;</w:t>
+            </w:r>
+            <w:r>
+              <w:rPr>
+                <w:rFonts w:ascii="Courier New" w:hAnsi="Courier New" w:cs="Courier New"/>
+                <w:b w:val="0"/>
+                <w:bCs w:val="0"/>
+              </w:rPr>
+              <w:br/>
+              <w:t xml:space="preserve">   </w:t>
+            </w:r>
+            <w:r>
+              <w:rPr>
+                <w:rFonts w:ascii="Courier New" w:hAnsi="Courier New" w:cs="Courier New"/>
+                <w:b w:val="0"/>
+                <w:bCs w:val="0"/>
+                <w:color w:val="0000FF"/>
+              </w:rPr>
+              <w:t xml:space="preserve">echo </w:t>
+            </w:r>
+            <w:r>
+              <w:rPr>
+                <w:rFonts w:ascii="Courier New" w:hAnsi="Courier New" w:cs="Courier New"/>
+                <w:b w:val="0"/>
+                <w:bCs w:val="0"/>
+                <w:color w:val="FF0000"/>
+              </w:rPr>
+              <w:t>$_</w:t>
+            </w:r>
+            <w:r>
+              <w:rPr>
+                <w:rFonts w:ascii="Courier New" w:hAnsi="Courier New" w:cs="Courier New"/>
+                <w:b w:val="0"/>
+                <w:bCs w:val="0"/>
+              </w:rPr>
+              <w:t>-&gt;title;</w:t>
+            </w:r>
+            <w:r>
+              <w:rPr>
+                <w:rFonts w:ascii="Courier New" w:hAnsi="Courier New" w:cs="Courier New"/>
+                <w:b w:val="0"/>
+                <w:bCs w:val="0"/>
+              </w:rPr>
+              <w:br/>
+              <w:t xml:space="preserve">   </w:t>
+            </w:r>
+            <w:r>
+              <w:rPr>
+                <w:rFonts w:ascii="Courier New" w:hAnsi="Courier New" w:cs="Courier New"/>
+                <w:b w:val="0"/>
+                <w:bCs w:val="0"/>
+                <w:color w:val="0000FF"/>
+              </w:rPr>
+              <w:t xml:space="preserve">echo </w:t>
+            </w:r>
             <w:r>
               <w:rPr>
                 <w:rFonts w:ascii="Courier New" w:hAnsi="Courier New" w:cs="Courier New"/>
@@ -2555,323 +2695,7 @@
                 <w:bCs w:val="0"/>
                 <w:color w:val="E36C0A" w:themeColor="accent6" w:themeShade="BF"/>
               </w:rPr>
-              <w:t>'</w:t>
-            </w:r>
-            <w:r>
-              <w:rPr>
-                <w:rFonts w:ascii="Courier New" w:hAnsi="Courier New" w:cs="Courier New"/>
-                <w:b w:val="0"/>
-                <w:bCs w:val="0"/>
-              </w:rPr>
-              <w:t>);</w:t>
-            </w:r>
-            <w:r>
-              <w:rPr>
-                <w:rFonts w:ascii="Courier New" w:hAnsi="Courier New" w:cs="Courier New"/>
-                <w:b w:val="0"/>
-                <w:bCs w:val="0"/>
-              </w:rPr>
-              <w:br/>
-            </w:r>
-            <w:r>
-              <w:rPr>
-                <w:rFonts w:ascii="Courier New" w:hAnsi="Courier New" w:cs="Courier New"/>
-                <w:b w:val="0"/>
-                <w:bCs w:val="0"/>
-                <w:color w:val="FF0000"/>
-              </w:rPr>
-              <w:t xml:space="preserve"> </w:t>
-            </w:r>
-            <w:r>
-              <w:rPr>
-                <w:rFonts w:ascii="Courier New" w:hAnsi="Courier New" w:cs="Courier New"/>
-                <w:b w:val="0"/>
-                <w:bCs w:val="0"/>
-                <w:color w:val="FF0000"/>
-              </w:rPr>
-              <w:t>$_</w:t>
-            </w:r>
-            <w:r>
-              <w:rPr>
-                <w:rFonts w:ascii="Courier New" w:hAnsi="Courier New" w:cs="Courier New"/>
-                <w:b w:val="0"/>
-                <w:bCs w:val="0"/>
-              </w:rPr>
-              <w:t>-&gt;fetch();</w:t>
-            </w:r>
-            <w:r>
-              <w:rPr>
-                <w:rFonts w:ascii="Courier New" w:hAnsi="Courier New" w:cs="Courier New"/>
-                <w:b w:val="0"/>
-                <w:bCs w:val="0"/>
-              </w:rPr>
-              <w:br/>
-            </w:r>
-            <w:r>
-              <w:rPr>
-                <w:rFonts w:ascii="Courier New" w:hAnsi="Courier New" w:cs="Courier New"/>
-                <w:b w:val="0"/>
-                <w:bCs w:val="0"/>
-                <w:color w:val="0000FF"/>
-              </w:rPr>
-              <w:t>for</w:t>
-            </w:r>
-            <w:r>
-              <w:rPr>
-                <w:rFonts w:ascii="Courier New" w:hAnsi="Courier New" w:cs="Courier New"/>
-                <w:b w:val="0"/>
-                <w:bCs w:val="0"/>
-              </w:rPr>
-              <w:t>(</w:t>
-            </w:r>
-            <w:r>
-              <w:rPr>
-                <w:rFonts w:ascii="Courier New" w:hAnsi="Courier New" w:cs="Courier New"/>
-                <w:b w:val="0"/>
-                <w:bCs w:val="0"/>
-                <w:color w:val="FF0000"/>
-              </w:rPr>
-              <w:t>$i</w:t>
-            </w:r>
-            <w:r>
-              <w:rPr>
-                <w:rFonts w:ascii="Courier New" w:hAnsi="Courier New" w:cs="Courier New"/>
-                <w:b w:val="0"/>
-                <w:bCs w:val="0"/>
-              </w:rPr>
-              <w:t xml:space="preserve"> = 0; </w:t>
-            </w:r>
-            <w:r>
-              <w:rPr>
-                <w:rFonts w:ascii="Courier New" w:hAnsi="Courier New" w:cs="Courier New"/>
-                <w:b w:val="0"/>
-                <w:bCs w:val="0"/>
-                <w:color w:val="FF0000"/>
-              </w:rPr>
-              <w:t xml:space="preserve">$i </w:t>
-            </w:r>
-            <w:r>
-              <w:rPr>
-                <w:rFonts w:ascii="Courier New" w:hAnsi="Courier New" w:cs="Courier New"/>
-                <w:b w:val="0"/>
-                <w:bCs w:val="0"/>
-              </w:rPr>
-              <w:t xml:space="preserve">&lt; </w:t>
-            </w:r>
-            <w:r>
-              <w:rPr>
-                <w:rFonts w:ascii="Courier New" w:hAnsi="Courier New" w:cs="Courier New"/>
-                <w:b w:val="0"/>
-                <w:bCs w:val="0"/>
-                <w:color w:val="FF0000"/>
-              </w:rPr>
-              <w:t>$_</w:t>
-            </w:r>
-            <w:r>
-              <w:rPr>
-                <w:rFonts w:ascii="Courier New" w:hAnsi="Courier New" w:cs="Courier New"/>
-                <w:b w:val="0"/>
-                <w:bCs w:val="0"/>
-              </w:rPr>
-              <w:t xml:space="preserve">-&gt;count(); </w:t>
-            </w:r>
-            <w:r>
-              <w:rPr>
-                <w:rFonts w:ascii="Courier New" w:hAnsi="Courier New" w:cs="Courier New"/>
-                <w:b w:val="0"/>
-                <w:bCs w:val="0"/>
-                <w:color w:val="FF0000"/>
-              </w:rPr>
-              <w:t>$i</w:t>
-            </w:r>
-            <w:r>
-              <w:rPr>
-                <w:rFonts w:ascii="Courier New" w:hAnsi="Courier New" w:cs="Courier New"/>
-                <w:b w:val="0"/>
-                <w:bCs w:val="0"/>
-              </w:rPr>
-              <w:t>++)</w:t>
-            </w:r>
-            <w:r>
-              <w:rPr>
-                <w:rFonts w:ascii="Courier New" w:hAnsi="Courier New" w:cs="Courier New"/>
-                <w:b w:val="0"/>
-                <w:bCs w:val="0"/>
-              </w:rPr>
-              <w:br/>
-              <w:t xml:space="preserve"> {</w:t>
-            </w:r>
-            <w:r>
-              <w:rPr>
-                <w:rFonts w:ascii="Courier New" w:hAnsi="Courier New" w:cs="Courier New"/>
-                <w:b w:val="0"/>
-                <w:bCs w:val="0"/>
-              </w:rPr>
-              <w:br/>
-              <w:t xml:space="preserve">   </w:t>
-            </w:r>
-            <w:r>
-              <w:rPr>
-                <w:rFonts w:ascii="Courier New" w:hAnsi="Courier New" w:cs="Courier New"/>
-                <w:b w:val="0"/>
-                <w:bCs w:val="0"/>
-                <w:color w:val="0000FF"/>
-              </w:rPr>
-              <w:t xml:space="preserve">echo </w:t>
-            </w:r>
-            <w:r>
-              <w:rPr>
-                <w:rFonts w:ascii="Courier New" w:hAnsi="Courier New" w:cs="Courier New"/>
-                <w:b w:val="0"/>
-                <w:bCs w:val="0"/>
-                <w:color w:val="FF0000"/>
-              </w:rPr>
-              <w:t>$_</w:t>
-            </w:r>
-            <w:r>
-              <w:rPr>
-                <w:rFonts w:ascii="Courier New" w:hAnsi="Courier New" w:cs="Courier New"/>
-                <w:b w:val="0"/>
-                <w:bCs w:val="0"/>
-              </w:rPr>
-              <w:t>-&gt;id;</w:t>
-            </w:r>
-            <w:r>
-              <w:rPr>
-                <w:rFonts w:ascii="Courier New" w:hAnsi="Courier New" w:cs="Courier New"/>
-                <w:b w:val="0"/>
-                <w:bCs w:val="0"/>
-              </w:rPr>
-              <w:br/>
-              <w:t xml:space="preserve">   </w:t>
-            </w:r>
-            <w:r>
-              <w:rPr>
-                <w:rFonts w:ascii="Courier New" w:hAnsi="Courier New" w:cs="Courier New"/>
-                <w:b w:val="0"/>
-                <w:bCs w:val="0"/>
-                <w:color w:val="0000FF"/>
-              </w:rPr>
-              <w:t xml:space="preserve">echo </w:t>
-            </w:r>
-            <w:r>
-              <w:rPr>
-                <w:rFonts w:ascii="Courier New" w:hAnsi="Courier New" w:cs="Courier New"/>
-                <w:b w:val="0"/>
-                <w:bCs w:val="0"/>
-                <w:color w:val="E36C0A" w:themeColor="accent6" w:themeShade="BF"/>
-              </w:rPr>
-              <w:t>'&lt;</w:t>
-            </w:r>
-            <w:proofErr w:type="spellStart"/>
-            <w:r>
-              <w:rPr>
-                <w:rFonts w:ascii="Courier New" w:hAnsi="Courier New" w:cs="Courier New"/>
-                <w:b w:val="0"/>
-                <w:bCs w:val="0"/>
-                <w:color w:val="E36C0A" w:themeColor="accent6" w:themeShade="BF"/>
-              </w:rPr>
-              <w:t>br</w:t>
-            </w:r>
-            <w:proofErr w:type="spellEnd"/>
-            <w:r>
-              <w:rPr>
-                <w:rFonts w:ascii="Courier New" w:hAnsi="Courier New" w:cs="Courier New"/>
-                <w:b w:val="0"/>
-                <w:bCs w:val="0"/>
-                <w:color w:val="E36C0A" w:themeColor="accent6" w:themeShade="BF"/>
-              </w:rPr>
-              <w:t xml:space="preserve"> /&gt;'</w:t>
-            </w:r>
-            <w:r>
-              <w:rPr>
-                <w:rFonts w:ascii="Courier New" w:hAnsi="Courier New" w:cs="Courier New"/>
-                <w:b w:val="0"/>
-                <w:bCs w:val="0"/>
-              </w:rPr>
-              <w:t>;</w:t>
-            </w:r>
-            <w:r>
-              <w:rPr>
-                <w:rFonts w:ascii="Courier New" w:hAnsi="Courier New" w:cs="Courier New"/>
-                <w:b w:val="0"/>
-                <w:bCs w:val="0"/>
-              </w:rPr>
-              <w:br/>
-              <w:t xml:space="preserve">   </w:t>
-            </w:r>
-            <w:r>
-              <w:rPr>
-                <w:rFonts w:ascii="Courier New" w:hAnsi="Courier New" w:cs="Courier New"/>
-                <w:b w:val="0"/>
-                <w:bCs w:val="0"/>
-                <w:color w:val="0000FF"/>
-              </w:rPr>
-              <w:t xml:space="preserve">echo </w:t>
-            </w:r>
-            <w:r>
-              <w:rPr>
-                <w:rFonts w:ascii="Courier New" w:hAnsi="Courier New" w:cs="Courier New"/>
-                <w:b w:val="0"/>
-                <w:bCs w:val="0"/>
-                <w:color w:val="FF0000"/>
-              </w:rPr>
-              <w:t>$_</w:t>
-            </w:r>
-            <w:r>
-              <w:rPr>
-                <w:rFonts w:ascii="Courier New" w:hAnsi="Courier New" w:cs="Courier New"/>
-                <w:b w:val="0"/>
-                <w:bCs w:val="0"/>
-              </w:rPr>
-              <w:t>-&gt;title;</w:t>
-            </w:r>
-            <w:r>
-              <w:rPr>
-                <w:rFonts w:ascii="Courier New" w:hAnsi="Courier New" w:cs="Courier New"/>
-                <w:b w:val="0"/>
-                <w:bCs w:val="0"/>
-              </w:rPr>
-              <w:br/>
-              <w:t xml:space="preserve">   </w:t>
-            </w:r>
-            <w:r>
-              <w:rPr>
-                <w:rFonts w:ascii="Courier New" w:hAnsi="Courier New" w:cs="Courier New"/>
-                <w:b w:val="0"/>
-                <w:bCs w:val="0"/>
-                <w:color w:val="0000FF"/>
-              </w:rPr>
-              <w:t xml:space="preserve">echo </w:t>
-            </w:r>
-            <w:r>
-              <w:rPr>
-                <w:rFonts w:ascii="Courier New" w:hAnsi="Courier New" w:cs="Courier New"/>
-                <w:b w:val="0"/>
-                <w:bCs w:val="0"/>
-                <w:color w:val="E36C0A" w:themeColor="accent6" w:themeShade="BF"/>
-              </w:rPr>
-              <w:t>'&lt;</w:t>
-            </w:r>
-            <w:proofErr w:type="spellStart"/>
-            <w:r>
-              <w:rPr>
-                <w:rFonts w:ascii="Courier New" w:hAnsi="Courier New" w:cs="Courier New"/>
-                <w:b w:val="0"/>
-                <w:bCs w:val="0"/>
-                <w:color w:val="E36C0A" w:themeColor="accent6" w:themeShade="BF"/>
-              </w:rPr>
-              <w:t>br</w:t>
-            </w:r>
-            <w:proofErr w:type="spellEnd"/>
-            <w:r>
-              <w:rPr>
-                <w:rFonts w:ascii="Courier New" w:hAnsi="Courier New" w:cs="Courier New"/>
-                <w:b w:val="0"/>
-                <w:bCs w:val="0"/>
-                <w:color w:val="E36C0A" w:themeColor="accent6" w:themeShade="BF"/>
-              </w:rPr>
-              <w:t xml:space="preserve"> /&gt;'</w:t>
+              <w:t>'&lt;br /&gt;'</w:t>
             </w:r>
             <w:r>
               <w:rPr>
@@ -3171,17 +2995,7 @@
                 <w:bCs w:val="0"/>
                 <w:color w:val="FF0000"/>
               </w:rPr>
-              <w:t>$</w:t>
-            </w:r>
-            <w:proofErr w:type="gramStart"/>
-            <w:r>
-              <w:rPr>
-                <w:rFonts w:ascii="Courier New" w:hAnsi="Courier New" w:cs="Courier New"/>
-                <w:b w:val="0"/>
-                <w:bCs w:val="0"/>
-                <w:color w:val="FF0000"/>
-              </w:rPr>
-              <w:t>_</w:t>
+              <w:t>$_</w:t>
             </w:r>
             <w:r>
               <w:rPr>
@@ -3191,7 +3005,6 @@
               </w:rPr>
               <w:t>(</w:t>
             </w:r>
-            <w:proofErr w:type="gramEnd"/>
             <w:r>
               <w:rPr>
                 <w:rFonts w:ascii="Courier New" w:hAnsi="Courier New" w:cs="Courier New"/>
@@ -3337,27 +3150,7 @@
                 <w:bCs w:val="0"/>
                 <w:color w:val="E36C0A" w:themeColor="accent6" w:themeShade="BF"/>
               </w:rPr>
-              <w:t>'&lt;</w:t>
-            </w:r>
-            <w:proofErr w:type="spellStart"/>
-            <w:r>
-              <w:rPr>
-                <w:rFonts w:ascii="Courier New" w:hAnsi="Courier New" w:cs="Courier New"/>
-                <w:b w:val="0"/>
-                <w:bCs w:val="0"/>
-                <w:color w:val="E36C0A" w:themeColor="accent6" w:themeShade="BF"/>
-              </w:rPr>
-              <w:t>br</w:t>
-            </w:r>
-            <w:proofErr w:type="spellEnd"/>
-            <w:r>
-              <w:rPr>
-                <w:rFonts w:ascii="Courier New" w:hAnsi="Courier New" w:cs="Courier New"/>
-                <w:b w:val="0"/>
-                <w:bCs w:val="0"/>
-                <w:color w:val="E36C0A" w:themeColor="accent6" w:themeShade="BF"/>
-              </w:rPr>
-              <w:t xml:space="preserve"> /&gt;'</w:t>
+              <w:t>'&lt;br /&gt;'</w:t>
             </w:r>
             <w:r>
               <w:rPr>
@@ -3695,18 +3488,8 @@
                 <w:b w:val="0"/>
                 <w:bCs w:val="0"/>
               </w:rPr>
-              <w:t>-&gt;</w:t>
-            </w:r>
-            <w:proofErr w:type="gramStart"/>
-            <w:r>
-              <w:rPr>
-                <w:rFonts w:ascii="Courier New" w:hAnsi="Courier New" w:cs="Courier New"/>
-                <w:b w:val="0"/>
-                <w:bCs w:val="0"/>
-              </w:rPr>
-              <w:t>table(</w:t>
-            </w:r>
-            <w:proofErr w:type="gramEnd"/>
+              <w:t>-&gt;table(</w:t>
+            </w:r>
             <w:r>
               <w:rPr>
                 <w:rFonts w:ascii="Courier New" w:hAnsi="Courier New" w:cs="Courier New"/>
@@ -3888,27 +3671,7 @@
                 <w:bCs w:val="0"/>
                 <w:color w:val="E36C0A" w:themeColor="accent6" w:themeShade="BF"/>
               </w:rPr>
-              <w:t>'&lt;</w:t>
-            </w:r>
-            <w:proofErr w:type="spellStart"/>
-            <w:r>
-              <w:rPr>
-                <w:rFonts w:ascii="Courier New" w:hAnsi="Courier New" w:cs="Courier New"/>
-                <w:b w:val="0"/>
-                <w:bCs w:val="0"/>
-                <w:color w:val="E36C0A" w:themeColor="accent6" w:themeShade="BF"/>
-              </w:rPr>
-              <w:t>br</w:t>
-            </w:r>
-            <w:proofErr w:type="spellEnd"/>
-            <w:r>
-              <w:rPr>
-                <w:rFonts w:ascii="Courier New" w:hAnsi="Courier New" w:cs="Courier New"/>
-                <w:b w:val="0"/>
-                <w:bCs w:val="0"/>
-                <w:color w:val="E36C0A" w:themeColor="accent6" w:themeShade="BF"/>
-              </w:rPr>
-              <w:t xml:space="preserve"> /&gt;'</w:t>
+              <w:t>'&lt;br /&gt;'</w:t>
             </w:r>
             <w:r>
               <w:rPr>
@@ -4204,7 +3967,6 @@
               </w:rPr>
               <w:t xml:space="preserve">new </w:t>
             </w:r>
-            <w:proofErr w:type="gramStart"/>
             <w:r>
               <w:rPr>
                 <w:rFonts w:ascii="Courier New" w:hAnsi="Courier New" w:cs="Courier New" w:hint="eastAsia"/>
@@ -4213,7 +3975,6 @@
               </w:rPr>
               <w:t>underQL(</w:t>
             </w:r>
-            <w:proofErr w:type="gramEnd"/>
             <w:r>
               <w:rPr>
                 <w:rFonts w:ascii="Courier New" w:hAnsi="Courier New" w:cs="Courier New" w:hint="eastAsia"/>
@@ -4358,27 +4119,7 @@
                 <w:bCs w:val="0"/>
                 <w:color w:val="E36C0A" w:themeColor="accent6" w:themeShade="BF"/>
               </w:rPr>
-              <w:t>'&lt;</w:t>
-            </w:r>
-            <w:proofErr w:type="spellStart"/>
-            <w:r>
-              <w:rPr>
-                <w:rFonts w:ascii="Courier New" w:hAnsi="Courier New" w:cs="Courier New"/>
-                <w:b w:val="0"/>
-                <w:bCs w:val="0"/>
-                <w:color w:val="E36C0A" w:themeColor="accent6" w:themeShade="BF"/>
-              </w:rPr>
-              <w:t>br</w:t>
-            </w:r>
-            <w:proofErr w:type="spellEnd"/>
-            <w:r>
-              <w:rPr>
-                <w:rFonts w:ascii="Courier New" w:hAnsi="Courier New" w:cs="Courier New"/>
-                <w:b w:val="0"/>
-                <w:bCs w:val="0"/>
-                <w:color w:val="E36C0A" w:themeColor="accent6" w:themeShade="BF"/>
-              </w:rPr>
-              <w:t xml:space="preserve"> /&gt;'</w:t>
+              <w:t>'&lt;br /&gt;'</w:t>
             </w:r>
             <w:r>
               <w:rPr>
@@ -4696,7 +4437,6 @@
               </w:rPr>
               <w:t xml:space="preserve">new </w:t>
             </w:r>
-            <w:proofErr w:type="gramStart"/>
             <w:r>
               <w:rPr>
                 <w:rFonts w:ascii="Courier New" w:hAnsi="Courier New" w:cs="Courier New" w:hint="eastAsia"/>
@@ -4705,7 +4445,6 @@
               </w:rPr>
               <w:t>underQL(</w:t>
             </w:r>
-            <w:proofErr w:type="gramEnd"/>
             <w:r>
               <w:rPr>
                 <w:rFonts w:ascii="Courier New" w:hAnsi="Courier New" w:cs="Courier New" w:hint="eastAsia"/>
@@ -5166,7 +4905,6 @@
               </w:rPr>
               <w:t xml:space="preserve">new </w:t>
             </w:r>
-            <w:proofErr w:type="gramStart"/>
             <w:r>
               <w:rPr>
                 <w:rFonts w:ascii="Courier New" w:hAnsi="Courier New" w:cs="Courier New" w:hint="eastAsia"/>
@@ -5175,7 +4913,6 @@
               </w:rPr>
               <w:t>underQL(</w:t>
             </w:r>
-            <w:proofErr w:type="gramEnd"/>
             <w:r>
               <w:rPr>
                 <w:rFonts w:ascii="Courier New" w:hAnsi="Courier New" w:cs="Courier New" w:hint="eastAsia"/>
@@ -5619,7 +5356,6 @@
               </w:rPr>
               <w:t xml:space="preserve">new </w:t>
             </w:r>
-            <w:proofErr w:type="gramStart"/>
             <w:r>
               <w:rPr>
                 <w:rFonts w:ascii="Courier New" w:hAnsi="Courier New" w:cs="Courier New" w:hint="eastAsia"/>
@@ -5628,7 +5364,6 @@
               </w:rPr>
               <w:t>underQL(</w:t>
             </w:r>
-            <w:proofErr w:type="gramEnd"/>
             <w:r>
               <w:rPr>
                 <w:rFonts w:ascii="Courier New" w:hAnsi="Courier New" w:cs="Courier New" w:hint="eastAsia"/>
@@ -6306,27 +6041,7 @@
                 <w:bCs w:val="0"/>
                 <w:color w:val="E36C0A" w:themeColor="accent6" w:themeShade="BF"/>
               </w:rPr>
-              <w:t xml:space="preserve">'WHERE </w:t>
-            </w:r>
-            <w:proofErr w:type="spellStart"/>
-            <w:r>
-              <w:rPr>
-                <w:rFonts w:ascii="Courier New" w:hAnsi="Courier New" w:cs="Courier New"/>
-                <w:b w:val="0"/>
-                <w:bCs w:val="0"/>
-                <w:color w:val="E36C0A" w:themeColor="accent6" w:themeShade="BF"/>
-              </w:rPr>
-              <w:t>uid</w:t>
-            </w:r>
-            <w:proofErr w:type="spellEnd"/>
-            <w:r>
-              <w:rPr>
-                <w:rFonts w:ascii="Courier New" w:hAnsi="Courier New" w:cs="Courier New"/>
-                <w:b w:val="0"/>
-                <w:bCs w:val="0"/>
-                <w:color w:val="E36C0A" w:themeColor="accent6" w:themeShade="BF"/>
-              </w:rPr>
-              <w:t xml:space="preserve"> = '</w:t>
+              <w:t>'WHERE uid = '</w:t>
             </w:r>
             <w:r>
               <w:rPr>
@@ -6593,7 +6308,6 @@
         </w:rPr>
         <w:t xml:space="preserve">. لكي تكون البرمجة منظمة فإن هناك كائن خاص بالقواعد اسمه </w:t>
       </w:r>
-      <w:proofErr w:type="spellStart"/>
       <w:r>
         <w:rPr>
           <w:rFonts w:ascii="Courier New" w:hAnsi="Courier New" w:cs="Courier New" w:hint="eastAsia"/>
@@ -6601,7 +6315,6 @@
         </w:rPr>
         <w:t>UQLRule</w:t>
       </w:r>
-      <w:proofErr w:type="spellEnd"/>
       <w:r>
         <w:rPr>
           <w:rFonts w:hint="cs"/>
@@ -6639,7 +6352,6 @@
         </w:rPr>
         <w:t xml:space="preserve">كائن </w:t>
       </w:r>
-      <w:proofErr w:type="spellStart"/>
       <w:r>
         <w:rPr>
           <w:rFonts w:hint="eastAsia"/>
@@ -6651,7 +6363,6 @@
         </w:rPr>
         <w:t>UQLRule</w:t>
       </w:r>
-      <w:proofErr w:type="spellEnd"/>
     </w:p>
     <w:p>
       <w:pPr>
@@ -6667,7 +6378,6 @@
         </w:rPr>
         <w:t xml:space="preserve">وظيفة هذا الكائن هي تخزين القواعد الخاصة بك لجدول معين أي بكلام أخر فإن لكل جدول سيكون كائن </w:t>
       </w:r>
-      <w:proofErr w:type="spellStart"/>
       <w:r>
         <w:rPr>
           <w:rFonts w:ascii="Courier New" w:hAnsi="Courier New" w:cs="Courier New" w:hint="eastAsia"/>
@@ -6675,7 +6385,6 @@
         </w:rPr>
         <w:t>UQLRule</w:t>
       </w:r>
-      <w:proofErr w:type="spellEnd"/>
       <w:r>
         <w:rPr>
           <w:rFonts w:hint="cs"/>
@@ -6697,7 +6406,6 @@
         </w:rPr>
         <w:t xml:space="preserve"> والسبب هو أنه يجب عليك أن تربط كائن </w:t>
       </w:r>
-      <w:proofErr w:type="spellStart"/>
       <w:r>
         <w:rPr>
           <w:rFonts w:ascii="Courier New" w:hAnsi="Courier New" w:cs="Courier New" w:hint="eastAsia"/>
@@ -6705,7 +6413,6 @@
         </w:rPr>
         <w:t>UQLRule</w:t>
       </w:r>
-      <w:proofErr w:type="spellEnd"/>
       <w:r>
         <w:rPr>
           <w:rFonts w:hint="cs"/>
@@ -6895,7 +6602,6 @@
               </w:rPr>
               <w:t xml:space="preserve"> </w:t>
             </w:r>
-            <w:proofErr w:type="spellStart"/>
             <w:r>
               <w:rPr>
                 <w:rFonts w:ascii="Courier New" w:hAnsi="Courier New" w:cs="Courier New" w:hint="eastAsia"/>
@@ -6904,7 +6610,6 @@
               </w:rPr>
               <w:t>UQLRule</w:t>
             </w:r>
-            <w:proofErr w:type="spellEnd"/>
             <w:r>
               <w:rPr>
                 <w:rFonts w:ascii="Courier New" w:hAnsi="Courier New" w:cs="Courier New" w:hint="eastAsia"/>
@@ -7143,7 +6848,6 @@
         </w:rPr>
         <w:t xml:space="preserve">كما ترى فإن طريقة وضع القواعد بسيطة جداً وهي كالتالي , تقوم أنت بتعريف كائن جديد للقواعد </w:t>
       </w:r>
-      <w:proofErr w:type="spellStart"/>
       <w:r>
         <w:rPr>
           <w:rFonts w:ascii="Courier New" w:hAnsi="Courier New" w:cs="Courier New" w:hint="eastAsia"/>
@@ -7151,7 +6855,6 @@
         </w:rPr>
         <w:t>UQLRule</w:t>
       </w:r>
-      <w:proofErr w:type="spellEnd"/>
       <w:r>
         <w:rPr>
           <w:rFonts w:hint="cs"/>
@@ -7475,19 +7178,8 @@
                 <w:bCs w:val="0"/>
                 <w:color w:val="FF0000"/>
               </w:rPr>
-              <w:t xml:space="preserve"> </w:t>
-            </w:r>
-            <w:proofErr w:type="spellStart"/>
-            <w:r>
-              <w:rPr>
-                <w:rFonts w:ascii="Courier New" w:hAnsi="Courier New" w:cs="Courier New" w:hint="eastAsia"/>
-                <w:b w:val="0"/>
-                <w:bCs w:val="0"/>
-                <w:color w:val="FF0000"/>
-              </w:rPr>
-              <w:t>UQLRule</w:t>
-            </w:r>
-            <w:proofErr w:type="spellEnd"/>
+              <w:t xml:space="preserve"> UQLRule</w:t>
+            </w:r>
             <w:r>
               <w:rPr>
                 <w:rFonts w:ascii="Courier New" w:hAnsi="Courier New" w:cs="Courier New" w:hint="eastAsia"/>
@@ -7916,7 +7608,6 @@
         </w:rPr>
         <w:t xml:space="preserve">لو قمنا الآن بعمل إدخال للبيانات أو تعديل فإن القيم التي سيتم إدخالها أو تعديلها سيتم تطبيق القواعد عليها مباشرة وبقي عليك أن تعرف فيما إذا كانت القيم المدخلة قد طابقت القواعد أم لا ويمكنك ذلك بسهولة عن طريقة دالة </w:t>
       </w:r>
-      <w:proofErr w:type="spellStart"/>
       <w:r>
         <w:rPr>
           <w:rFonts w:ascii="Courier New" w:hAnsi="Courier New" w:cs="Courier New" w:hint="eastAsia"/>
@@ -7924,7 +7615,6 @@
         </w:rPr>
         <w:t>isRulesPassed</w:t>
       </w:r>
-      <w:proofErr w:type="spellEnd"/>
       <w:r>
         <w:rPr>
           <w:rFonts w:hint="cs"/>
@@ -7974,7 +7664,6 @@
         </w:rPr>
         <w:t xml:space="preserve"> من دالة </w:t>
       </w:r>
-      <w:proofErr w:type="spellStart"/>
       <w:r>
         <w:rPr>
           <w:rFonts w:ascii="Courier New" w:hAnsi="Courier New" w:cs="Courier New" w:hint="eastAsia"/>
@@ -7982,7 +7671,6 @@
         </w:rPr>
         <w:t>isRulesPassed</w:t>
       </w:r>
-      <w:proofErr w:type="spellEnd"/>
       <w:r>
         <w:rPr>
           <w:rFonts w:hint="cs"/>
@@ -8004,7 +7692,6 @@
         </w:rPr>
         <w:t xml:space="preserve"> يقوم بإرجاع رسالة الخطأ عن طريق الدالة </w:t>
       </w:r>
-      <w:proofErr w:type="spellStart"/>
       <w:r>
         <w:rPr>
           <w:rFonts w:ascii="Courier New" w:hAnsi="Courier New" w:cs="Courier New" w:hint="eastAsia"/>
@@ -8012,7 +7699,6 @@
         </w:rPr>
         <w:t>getRuleError</w:t>
       </w:r>
-      <w:proofErr w:type="spellEnd"/>
       <w:r>
         <w:rPr>
           <w:rFonts w:hint="cs"/>
@@ -8188,23 +7874,13 @@
               </w:rPr>
               <w:t xml:space="preserve"> </w:t>
             </w:r>
-            <w:proofErr w:type="spellStart"/>
             <w:r>
               <w:rPr>
                 <w:rFonts w:ascii="Courier New" w:hAnsi="Courier New" w:cs="Courier New" w:hint="eastAsia"/>
                 <w:b w:val="0"/>
                 <w:bCs w:val="0"/>
               </w:rPr>
-              <w:t>UQLRule</w:t>
-            </w:r>
-            <w:proofErr w:type="spellEnd"/>
-            <w:r>
-              <w:rPr>
-                <w:rFonts w:ascii="Courier New" w:hAnsi="Courier New" w:cs="Courier New" w:hint="eastAsia"/>
-                <w:b w:val="0"/>
-                <w:bCs w:val="0"/>
-              </w:rPr>
-              <w:t>(</w:t>
+              <w:t>UQLRule(</w:t>
             </w:r>
             <w:r>
               <w:rPr>
@@ -8719,25 +8395,7 @@
                 <w:b w:val="0"/>
                 <w:bCs w:val="0"/>
               </w:rPr>
-              <w:t>-&gt;</w:t>
-            </w:r>
-            <w:proofErr w:type="spellStart"/>
-            <w:r>
-              <w:rPr>
-                <w:rFonts w:ascii="Courier New" w:hAnsi="Courier New" w:cs="Courier New"/>
-                <w:b w:val="0"/>
-                <w:bCs w:val="0"/>
-              </w:rPr>
-              <w:t>isRulesPassed</w:t>
-            </w:r>
-            <w:proofErr w:type="spellEnd"/>
-            <w:r>
-              <w:rPr>
-                <w:rFonts w:ascii="Courier New" w:hAnsi="Courier New" w:cs="Courier New"/>
-                <w:b w:val="0"/>
-                <w:bCs w:val="0"/>
-              </w:rPr>
-              <w:t>());</w:t>
+              <w:t>-&gt;isRulesPassed());</w:t>
             </w:r>
             <w:r>
               <w:rPr>
@@ -8789,25 +8447,7 @@
                 <w:b w:val="0"/>
                 <w:bCs w:val="0"/>
               </w:rPr>
-              <w:t>-&gt;</w:t>
-            </w:r>
-            <w:proofErr w:type="spellStart"/>
-            <w:r>
-              <w:rPr>
-                <w:rFonts w:ascii="Courier New" w:hAnsi="Courier New" w:cs="Courier New"/>
-                <w:b w:val="0"/>
-                <w:bCs w:val="0"/>
-              </w:rPr>
-              <w:t>getRuleError</w:t>
-            </w:r>
-            <w:proofErr w:type="spellEnd"/>
-            <w:r>
-              <w:rPr>
-                <w:rFonts w:ascii="Courier New" w:hAnsi="Courier New" w:cs="Courier New"/>
-                <w:b w:val="0"/>
-                <w:bCs w:val="0"/>
-              </w:rPr>
-              <w:t>());</w:t>
+              <w:t>-&gt;getRuleError());</w:t>
             </w:r>
             <w:r>
               <w:rPr>
@@ -9306,25 +8946,7 @@
                 <w:b w:val="0"/>
                 <w:bCs w:val="0"/>
               </w:rPr>
-              <w:t>-&gt;</w:t>
-            </w:r>
-            <w:proofErr w:type="spellStart"/>
-            <w:r>
-              <w:rPr>
-                <w:rFonts w:ascii="Courier New" w:hAnsi="Courier New" w:cs="Courier New"/>
-                <w:b w:val="0"/>
-                <w:bCs w:val="0"/>
-              </w:rPr>
-              <w:t>isRulesPassed</w:t>
-            </w:r>
-            <w:proofErr w:type="spellEnd"/>
-            <w:r>
-              <w:rPr>
-                <w:rFonts w:ascii="Courier New" w:hAnsi="Courier New" w:cs="Courier New"/>
-                <w:b w:val="0"/>
-                <w:bCs w:val="0"/>
-              </w:rPr>
-              <w:t>());</w:t>
+              <w:t>-&gt;isRulesPassed());</w:t>
             </w:r>
             <w:r>
               <w:rPr>
@@ -9376,25 +8998,7 @@
                 <w:b w:val="0"/>
                 <w:bCs w:val="0"/>
               </w:rPr>
-              <w:t>-&gt;</w:t>
-            </w:r>
-            <w:proofErr w:type="spellStart"/>
-            <w:r>
-              <w:rPr>
-                <w:rFonts w:ascii="Courier New" w:hAnsi="Courier New" w:cs="Courier New"/>
-                <w:b w:val="0"/>
-                <w:bCs w:val="0"/>
-              </w:rPr>
-              <w:t>getRuleError</w:t>
-            </w:r>
-            <w:proofErr w:type="spellEnd"/>
-            <w:r>
-              <w:rPr>
-                <w:rFonts w:ascii="Courier New" w:hAnsi="Courier New" w:cs="Courier New"/>
-                <w:b w:val="0"/>
-                <w:bCs w:val="0"/>
-              </w:rPr>
-              <w:t>());</w:t>
+              <w:t>-&gt;getRuleError());</w:t>
             </w:r>
             <w:r>
               <w:rPr>
@@ -10042,7 +9646,6 @@
           <w:rtl/>
         </w:rPr>
       </w:pPr>
-      <w:proofErr w:type="gramStart"/>
       <w:r>
         <w:rPr>
           <w:rFonts w:hint="eastAsia"/>
@@ -10064,7 +9667,6 @@
         </w:rPr>
         <w:t>d</w:t>
       </w:r>
-      <w:proofErr w:type="gramEnd"/>
     </w:p>
     <w:p>
       <w:pPr>
@@ -10165,18 +9767,8 @@
                 <w:b w:val="0"/>
                 <w:bCs w:val="0"/>
               </w:rPr>
-              <w:t>-&gt;</w:t>
-            </w:r>
-            <w:proofErr w:type="gramStart"/>
-            <w:r>
-              <w:rPr>
-                <w:rFonts w:ascii="Courier New" w:hAnsi="Courier New" w:cs="Courier New"/>
-                <w:b w:val="0"/>
-                <w:bCs w:val="0"/>
-              </w:rPr>
-              <w:t>title(</w:t>
-            </w:r>
-            <w:proofErr w:type="gramEnd"/>
+              <w:t>-&gt;title(</w:t>
+            </w:r>
             <w:r>
               <w:rPr>
                 <w:rFonts w:ascii="Courier New" w:hAnsi="Courier New" w:cs="Courier New"/>
@@ -10240,7 +9832,6 @@
           <w:rtl/>
         </w:rPr>
       </w:pPr>
-      <w:proofErr w:type="gramStart"/>
       <w:r>
         <w:rPr>
           <w:b/>
@@ -10251,7 +9842,6 @@
         </w:rPr>
         <w:t>length</w:t>
       </w:r>
-      <w:proofErr w:type="gramEnd"/>
     </w:p>
     <w:p>
       <w:pPr>
@@ -10346,18 +9936,8 @@
                 <w:b w:val="0"/>
                 <w:bCs w:val="0"/>
               </w:rPr>
-              <w:t>-&gt;</w:t>
-            </w:r>
-            <w:proofErr w:type="gramStart"/>
-            <w:r>
-              <w:rPr>
-                <w:rFonts w:ascii="Courier New" w:hAnsi="Courier New" w:cs="Courier New"/>
-                <w:b w:val="0"/>
-                <w:bCs w:val="0"/>
-              </w:rPr>
-              <w:t>title(</w:t>
-            </w:r>
-            <w:proofErr w:type="gramEnd"/>
+              <w:t>-&gt;title(</w:t>
+            </w:r>
             <w:r>
               <w:rPr>
                 <w:rFonts w:ascii="Courier New" w:hAnsi="Courier New" w:cs="Courier New"/>
@@ -10507,7 +10087,6 @@
           <w:rtl/>
         </w:rPr>
       </w:pPr>
-      <w:proofErr w:type="gramStart"/>
       <w:r>
         <w:rPr>
           <w:b/>
@@ -10519,7 +10098,6 @@
         <w:lastRenderedPageBreak/>
         <w:t>number</w:t>
       </w:r>
-      <w:proofErr w:type="gramEnd"/>
     </w:p>
     <w:p>
       <w:pPr>
@@ -10614,18 +10192,8 @@
                 <w:b w:val="0"/>
                 <w:bCs w:val="0"/>
               </w:rPr>
-              <w:t>-&gt;</w:t>
-            </w:r>
-            <w:proofErr w:type="gramStart"/>
-            <w:r>
-              <w:rPr>
-                <w:rFonts w:ascii="Courier New" w:hAnsi="Courier New" w:cs="Courier New"/>
-                <w:b w:val="0"/>
-                <w:bCs w:val="0"/>
-              </w:rPr>
-              <w:t>id(</w:t>
-            </w:r>
-            <w:proofErr w:type="gramEnd"/>
+              <w:t>-&gt;id(</w:t>
+            </w:r>
             <w:r>
               <w:rPr>
                 <w:rFonts w:ascii="Courier New" w:hAnsi="Courier New" w:cs="Courier New"/>
@@ -10685,7 +10253,6 @@
           <w:rtl/>
         </w:rPr>
       </w:pPr>
-      <w:proofErr w:type="gramStart"/>
       <w:r>
         <w:rPr>
           <w:b/>
@@ -10696,7 +10263,6 @@
         </w:rPr>
         <w:t>symbol</w:t>
       </w:r>
-      <w:proofErr w:type="gramEnd"/>
     </w:p>
     <w:p>
       <w:pPr>
@@ -10821,18 +10387,8 @@
                 <w:b w:val="0"/>
                 <w:bCs w:val="0"/>
               </w:rPr>
-              <w:t>-&gt;</w:t>
-            </w:r>
-            <w:proofErr w:type="gramStart"/>
-            <w:r>
-              <w:rPr>
-                <w:rFonts w:ascii="Courier New" w:hAnsi="Courier New" w:cs="Courier New"/>
-                <w:b w:val="0"/>
-                <w:bCs w:val="0"/>
-              </w:rPr>
-              <w:t>password(</w:t>
-            </w:r>
-            <w:proofErr w:type="gramEnd"/>
+              <w:t>-&gt;password(</w:t>
+            </w:r>
             <w:r>
               <w:rPr>
                 <w:rFonts w:ascii="Courier New" w:hAnsi="Courier New" w:cs="Courier New"/>
@@ -10948,7 +10504,6 @@
           <w:rtl/>
         </w:rPr>
       </w:pPr>
-      <w:proofErr w:type="gramStart"/>
       <w:r>
         <w:rPr>
           <w:b/>
@@ -10959,7 +10514,6 @@
         </w:rPr>
         <w:t>hex</w:t>
       </w:r>
-      <w:proofErr w:type="gramEnd"/>
     </w:p>
     <w:p>
       <w:pPr>
@@ -11155,18 +10709,8 @@
                 <w:b w:val="0"/>
                 <w:bCs w:val="0"/>
               </w:rPr>
-              <w:t>-&gt;</w:t>
-            </w:r>
-            <w:proofErr w:type="gramStart"/>
-            <w:r>
-              <w:rPr>
-                <w:rFonts w:ascii="Courier New" w:hAnsi="Courier New" w:cs="Courier New"/>
-                <w:b w:val="0"/>
-                <w:bCs w:val="0"/>
-              </w:rPr>
-              <w:t>color(</w:t>
-            </w:r>
-            <w:proofErr w:type="gramEnd"/>
+              <w:t>-&gt;color(</w:t>
+            </w:r>
             <w:r>
               <w:rPr>
                 <w:rFonts w:ascii="Courier New" w:hAnsi="Courier New" w:cs="Courier New"/>
@@ -11323,7 +10867,6 @@
           <w:rtl/>
         </w:rPr>
       </w:pPr>
-      <w:proofErr w:type="gramStart"/>
       <w:r>
         <w:rPr>
           <w:b/>
@@ -11335,7 +10878,6 @@
         <w:lastRenderedPageBreak/>
         <w:t>alpha</w:t>
       </w:r>
-      <w:proofErr w:type="gramEnd"/>
     </w:p>
     <w:p>
       <w:pPr>
@@ -11425,18 +10967,8 @@
                 <w:b w:val="0"/>
                 <w:bCs w:val="0"/>
               </w:rPr>
-              <w:t>-&gt;</w:t>
-            </w:r>
-            <w:proofErr w:type="gramStart"/>
-            <w:r>
-              <w:rPr>
-                <w:rFonts w:ascii="Courier New" w:hAnsi="Courier New" w:cs="Courier New"/>
-                <w:b w:val="0"/>
-                <w:bCs w:val="0"/>
-              </w:rPr>
-              <w:t>title(</w:t>
-            </w:r>
-            <w:proofErr w:type="gramEnd"/>
+              <w:t>-&gt;title(</w:t>
+            </w:r>
             <w:r>
               <w:rPr>
                 <w:rFonts w:ascii="Courier New" w:hAnsi="Courier New" w:cs="Courier New"/>
@@ -11517,7 +11049,6 @@
           <w:szCs w:val="36"/>
         </w:rPr>
       </w:pPr>
-      <w:proofErr w:type="gramStart"/>
       <w:r>
         <w:rPr>
           <w:b/>
@@ -11539,7 +11070,6 @@
         </w:rPr>
         <w:t>num</w:t>
       </w:r>
-      <w:proofErr w:type="gramEnd"/>
     </w:p>
     <w:p>
       <w:pPr>
@@ -11640,18 +11170,8 @@
                 <w:b w:val="0"/>
                 <w:bCs w:val="0"/>
               </w:rPr>
-              <w:t>-&gt;</w:t>
-            </w:r>
-            <w:proofErr w:type="gramStart"/>
-            <w:r>
-              <w:rPr>
-                <w:rFonts w:ascii="Courier New" w:hAnsi="Courier New" w:cs="Courier New"/>
-                <w:b w:val="0"/>
-                <w:bCs w:val="0"/>
-              </w:rPr>
-              <w:t>nickname(</w:t>
-            </w:r>
-            <w:proofErr w:type="gramEnd"/>
+              <w:t>-&gt;nickname(</w:t>
+            </w:r>
             <w:r>
               <w:rPr>
                 <w:rFonts w:ascii="Courier New" w:hAnsi="Courier New" w:cs="Courier New"/>
@@ -11820,7 +11340,6 @@
           <w:rtl/>
         </w:rPr>
       </w:pPr>
-      <w:proofErr w:type="gramStart"/>
       <w:r>
         <w:rPr>
           <w:color w:val="548DD4" w:themeColor="text2" w:themeTint="99"/>
@@ -11830,7 +11349,6 @@
         <w:lastRenderedPageBreak/>
         <w:t>between</w:t>
       </w:r>
-      <w:proofErr w:type="gramEnd"/>
     </w:p>
     <w:p>
       <w:pPr>
@@ -11954,18 +11472,8 @@
                 <w:b w:val="0"/>
                 <w:bCs w:val="0"/>
               </w:rPr>
-              <w:t>-&gt;</w:t>
-            </w:r>
-            <w:proofErr w:type="gramStart"/>
-            <w:r>
-              <w:rPr>
-                <w:rFonts w:ascii="Courier New" w:hAnsi="Courier New" w:cs="Courier New"/>
-                <w:b w:val="0"/>
-                <w:bCs w:val="0"/>
-              </w:rPr>
-              <w:t>title(</w:t>
-            </w:r>
-            <w:proofErr w:type="gramEnd"/>
+              <w:t>-&gt;title(</w:t>
+            </w:r>
             <w:r>
               <w:rPr>
                 <w:rFonts w:ascii="Courier New" w:hAnsi="Courier New" w:cs="Courier New" w:hint="eastAsia"/>
@@ -12147,18 +11655,8 @@
                 <w:b w:val="0"/>
                 <w:bCs w:val="0"/>
               </w:rPr>
-              <w:t>-&gt;</w:t>
-            </w:r>
-            <w:proofErr w:type="gramStart"/>
-            <w:r>
-              <w:rPr>
-                <w:rFonts w:ascii="Courier New" w:hAnsi="Courier New" w:cs="Courier New"/>
-                <w:b w:val="0"/>
-                <w:bCs w:val="0"/>
-              </w:rPr>
-              <w:t>title(</w:t>
-            </w:r>
-            <w:proofErr w:type="gramEnd"/>
+              <w:t>-&gt;title(</w:t>
+            </w:r>
             <w:r>
               <w:rPr>
                 <w:rFonts w:ascii="Courier New" w:hAnsi="Courier New" w:cs="Courier New" w:hint="eastAsia"/>
@@ -12326,18 +11824,8 @@
                 <w:b w:val="0"/>
                 <w:bCs w:val="0"/>
               </w:rPr>
-              <w:t>-&gt;</w:t>
-            </w:r>
-            <w:proofErr w:type="gramStart"/>
-            <w:r>
-              <w:rPr>
-                <w:rFonts w:ascii="Courier New" w:hAnsi="Courier New" w:cs="Courier New"/>
-                <w:b w:val="0"/>
-                <w:bCs w:val="0"/>
-              </w:rPr>
-              <w:t>title(</w:t>
-            </w:r>
-            <w:proofErr w:type="gramEnd"/>
+              <w:t>-&gt;title(</w:t>
+            </w:r>
             <w:r>
               <w:rPr>
                 <w:rFonts w:ascii="Courier New" w:hAnsi="Courier New" w:cs="Courier New" w:hint="eastAsia"/>
@@ -12597,7 +12085,6 @@
               </w:rPr>
               <w:t>-&gt;</w:t>
             </w:r>
-            <w:proofErr w:type="gramStart"/>
             <w:r>
               <w:rPr>
                 <w:rFonts w:ascii="Courier New" w:hAnsi="Courier New" w:cs="Courier New" w:hint="eastAsia"/>
@@ -12606,7 +12093,6 @@
               </w:rPr>
               <w:t>filter(</w:t>
             </w:r>
-            <w:proofErr w:type="gramEnd"/>
             <w:r>
               <w:rPr>
                 <w:rFonts w:ascii="Courier New" w:hAnsi="Courier New" w:cs="Courier New"/>
@@ -12631,19 +12117,8 @@
                 <w:bCs w:val="0"/>
                 <w:color w:val="FF0000"/>
               </w:rPr>
-              <w:t>$filter_</w:t>
-            </w:r>
-            <w:proofErr w:type="spellStart"/>
-            <w:r>
-              <w:rPr>
-                <w:rFonts w:ascii="Courier New" w:hAnsi="Courier New" w:cs="Courier New"/>
-                <w:b w:val="0"/>
-                <w:bCs w:val="0"/>
-                <w:color w:val="FF0000"/>
-              </w:rPr>
-              <w:t>dir</w:t>
-            </w:r>
-            <w:proofErr w:type="spellEnd"/>
+              <w:t>$filter_dir</w:t>
+            </w:r>
             <w:r>
               <w:rPr>
                 <w:rFonts w:ascii="Courier New" w:hAnsi="Courier New" w:cs="Courier New"/>
@@ -12730,17 +12205,8 @@
           <w:rFonts w:ascii="Courier New" w:hAnsi="Courier New" w:cs="Courier New" w:hint="eastAsia"/>
           <w:color w:val="365F91" w:themeColor="accent1" w:themeShade="BF"/>
         </w:rPr>
-        <w:t>$</w:t>
-      </w:r>
-      <w:proofErr w:type="spellStart"/>
-      <w:r>
-        <w:rPr>
-          <w:rFonts w:ascii="Courier New" w:hAnsi="Courier New" w:cs="Courier New" w:hint="eastAsia"/>
-          <w:color w:val="365F91" w:themeColor="accent1" w:themeShade="BF"/>
-        </w:rPr>
-        <w:t>filter_name</w:t>
-      </w:r>
-      <w:proofErr w:type="spellEnd"/>
+        <w:t>$filter_name</w:t>
+      </w:r>
       <w:r>
         <w:rPr>
           <w:rFonts w:hint="cs"/>
@@ -12819,7 +12285,6 @@
         </w:rPr>
         <w:t xml:space="preserve"> تحتوي حتى الآن على فلترين فقط وجاري تطوير العديد من الفلاتر وفي حال كان لديك إقتراح لفلتر معين فنرجوا إرساله لنا والفلترين هما </w:t>
       </w:r>
-      <w:proofErr w:type="spellStart"/>
       <w:r>
         <w:rPr>
           <w:rFonts w:ascii="Courier New" w:hAnsi="Courier New" w:cs="Courier New" w:hint="eastAsia"/>
@@ -12827,7 +12292,6 @@
         </w:rPr>
         <w:t>xss</w:t>
       </w:r>
-      <w:proofErr w:type="spellEnd"/>
       <w:r>
         <w:rPr>
           <w:rFonts w:hint="cs"/>
@@ -13088,27 +12552,7 @@
                 <w:bCs w:val="0"/>
                 <w:color w:val="FF0000"/>
               </w:rPr>
-              <w:t>'</w:t>
-            </w:r>
-            <w:proofErr w:type="spellStart"/>
-            <w:r>
-              <w:rPr>
-                <w:rFonts w:ascii="Courier New" w:hAnsi="Courier New" w:cs="Courier New"/>
-                <w:b w:val="0"/>
-                <w:bCs w:val="0"/>
-                <w:color w:val="FF0000"/>
-              </w:rPr>
-              <w:t>xss</w:t>
-            </w:r>
-            <w:proofErr w:type="spellEnd"/>
-            <w:r>
-              <w:rPr>
-                <w:rFonts w:ascii="Courier New" w:hAnsi="Courier New" w:cs="Courier New"/>
-                <w:b w:val="0"/>
-                <w:bCs w:val="0"/>
-                <w:color w:val="FF0000"/>
-              </w:rPr>
-              <w:t>'</w:t>
+              <w:t>'xss'</w:t>
             </w:r>
             <w:r>
               <w:rPr>
@@ -13119,7 +12563,6 @@
               </w:rPr>
               <w:t>,</w:t>
             </w:r>
-            <w:proofErr w:type="spellStart"/>
             <w:r>
               <w:rPr>
                 <w:rFonts w:ascii="Courier New" w:hAnsi="Courier New" w:cs="Courier New"/>
@@ -13163,17 +12606,7 @@
                 <w:bCs w:val="0"/>
                 <w:color w:val="FF0000"/>
               </w:rPr>
-              <w:t>'description</w:t>
-            </w:r>
-            <w:proofErr w:type="spellEnd"/>
-            <w:r>
-              <w:rPr>
-                <w:rFonts w:ascii="Courier New" w:hAnsi="Courier New" w:cs="Courier New"/>
-                <w:b w:val="0"/>
-                <w:bCs w:val="0"/>
-                <w:color w:val="FF0000"/>
-              </w:rPr>
-              <w:t>'</w:t>
+              <w:t>'description'</w:t>
             </w:r>
             <w:r>
               <w:rPr>
@@ -13404,7 +12837,6 @@
         </w:rPr>
         <w:t xml:space="preserve">ببساطة مررنا اسم الفلتر وهو </w:t>
       </w:r>
-      <w:proofErr w:type="spellStart"/>
       <w:r>
         <w:rPr>
           <w:rFonts w:ascii="Courier New" w:hAnsi="Courier New" w:cs="Courier New" w:hint="eastAsia"/>
@@ -13412,7 +12844,6 @@
         </w:rPr>
         <w:t>xss</w:t>
       </w:r>
-      <w:proofErr w:type="spellEnd"/>
       <w:r>
         <w:rPr>
           <w:rFonts w:hint="cs"/>
@@ -13571,27 +13002,7 @@
                 <w:bCs w:val="0"/>
                 <w:color w:val="FF0000"/>
               </w:rPr>
-              <w:t>'</w:t>
-            </w:r>
-            <w:proofErr w:type="spellStart"/>
-            <w:r>
-              <w:rPr>
-                <w:rFonts w:ascii="Courier New" w:hAnsi="Courier New" w:cs="Courier New"/>
-                <w:b w:val="0"/>
-                <w:bCs w:val="0"/>
-                <w:color w:val="FF0000"/>
-              </w:rPr>
-              <w:t>xss</w:t>
-            </w:r>
-            <w:proofErr w:type="spellEnd"/>
-            <w:r>
-              <w:rPr>
-                <w:rFonts w:ascii="Courier New" w:hAnsi="Courier New" w:cs="Courier New"/>
-                <w:b w:val="0"/>
-                <w:bCs w:val="0"/>
-                <w:color w:val="FF0000"/>
-              </w:rPr>
-              <w:t>'</w:t>
+              <w:t>'xss'</w:t>
             </w:r>
             <w:r>
               <w:rPr>
@@ -13602,7 +13013,6 @@
               </w:rPr>
               <w:t>,</w:t>
             </w:r>
-            <w:proofErr w:type="spellStart"/>
             <w:r>
               <w:rPr>
                 <w:rFonts w:ascii="Courier New" w:hAnsi="Courier New" w:cs="Courier New"/>
@@ -13646,9 +13056,79 @@
                 <w:bCs w:val="0"/>
                 <w:color w:val="E36C0A" w:themeColor="accent6" w:themeShade="BF"/>
               </w:rPr>
-              <w:t>'description</w:t>
-            </w:r>
-            <w:proofErr w:type="spellEnd"/>
+              <w:t>'description'</w:t>
+            </w:r>
+            <w:r>
+              <w:rPr>
+                <w:rFonts w:ascii="Courier New" w:hAnsi="Courier New" w:cs="Courier New"/>
+                <w:b w:val="0"/>
+                <w:bCs w:val="0"/>
+                <w:color w:val="000000" w:themeColor="text1"/>
+              </w:rPr>
+              <w:t>);</w:t>
+            </w:r>
+            <w:r>
+              <w:rPr>
+                <w:rFonts w:ascii="Courier New" w:hAnsi="Courier New" w:cs="Courier New"/>
+                <w:b w:val="0"/>
+                <w:bCs w:val="0"/>
+              </w:rPr>
+              <w:br/>
+            </w:r>
+            <w:r>
+              <w:rPr>
+                <w:rFonts w:ascii="Courier New" w:hAnsi="Courier New" w:cs="Courier New"/>
+                <w:b w:val="0"/>
+                <w:bCs w:val="0"/>
+                <w:color w:val="FF0000"/>
+              </w:rPr>
+              <w:t xml:space="preserve"> $tasks</w:t>
+            </w:r>
+            <w:r>
+              <w:rPr>
+                <w:rFonts w:ascii="Courier New" w:hAnsi="Courier New" w:cs="Courier New"/>
+                <w:b w:val="0"/>
+                <w:bCs w:val="0"/>
+                <w:color w:val="000000" w:themeColor="text1"/>
+              </w:rPr>
+              <w:t>-&gt;filter(</w:t>
+            </w:r>
+            <w:r>
+              <w:rPr>
+                <w:rFonts w:ascii="Courier New" w:hAnsi="Courier New" w:cs="Courier New"/>
+                <w:b w:val="0"/>
+                <w:bCs w:val="0"/>
+                <w:color w:val="FF0000"/>
+              </w:rPr>
+              <w:t>'xss'</w:t>
+            </w:r>
+            <w:r>
+              <w:rPr>
+                <w:rFonts w:ascii="Courier New" w:hAnsi="Courier New" w:cs="Courier New"/>
+                <w:b w:val="0"/>
+                <w:bCs w:val="0"/>
+                <w:color w:val="000000" w:themeColor="text1"/>
+              </w:rPr>
+              <w:t>,</w:t>
+            </w:r>
+            <w:r>
+              <w:rPr>
+                <w:rFonts w:ascii="Courier New" w:hAnsi="Courier New" w:cs="Courier New"/>
+                <w:b w:val="0"/>
+                <w:bCs w:val="0"/>
+                <w:color w:val="76923C" w:themeColor="accent3" w:themeShade="BF"/>
+              </w:rPr>
+              <w:t>UQL_FILTER_OUT</w:t>
+            </w:r>
+            <w:r>
+              <w:rPr>
+                <w:rFonts w:ascii="Courier New" w:hAnsi="Courier New" w:cs="Courier New"/>
+                <w:b w:val="0"/>
+                <w:bCs w:val="0"/>
+                <w:color w:val="000000" w:themeColor="text1"/>
+              </w:rPr>
+              <w:t>,</w:t>
+            </w:r>
             <w:r>
               <w:rPr>
                 <w:rFonts w:ascii="Courier New" w:hAnsi="Courier New" w:cs="Courier New"/>
@@ -13656,7 +13136,7 @@
                 <w:bCs w:val="0"/>
                 <w:color w:val="E36C0A" w:themeColor="accent6" w:themeShade="BF"/>
               </w:rPr>
-              <w:t>'</w:t>
+              <w:t>'title'</w:t>
             </w:r>
             <w:r>
               <w:rPr>
@@ -13665,91 +13145,8 @@
                 <w:bCs w:val="0"/>
                 <w:color w:val="000000" w:themeColor="text1"/>
               </w:rPr>
-              <w:t>);</w:t>
-            </w:r>
-            <w:r>
-              <w:rPr>
-                <w:rFonts w:ascii="Courier New" w:hAnsi="Courier New" w:cs="Courier New"/>
-                <w:b w:val="0"/>
-                <w:bCs w:val="0"/>
-              </w:rPr>
-              <w:br/>
-            </w:r>
-            <w:r>
-              <w:rPr>
-                <w:rFonts w:ascii="Courier New" w:hAnsi="Courier New" w:cs="Courier New"/>
-                <w:b w:val="0"/>
-                <w:bCs w:val="0"/>
-                <w:color w:val="FF0000"/>
-              </w:rPr>
-              <w:t xml:space="preserve"> $tasks</w:t>
-            </w:r>
-            <w:r>
-              <w:rPr>
-                <w:rFonts w:ascii="Courier New" w:hAnsi="Courier New" w:cs="Courier New"/>
-                <w:b w:val="0"/>
-                <w:bCs w:val="0"/>
-                <w:color w:val="000000" w:themeColor="text1"/>
-              </w:rPr>
-              <w:t>-&gt;filter(</w:t>
-            </w:r>
-            <w:r>
-              <w:rPr>
-                <w:rFonts w:ascii="Courier New" w:hAnsi="Courier New" w:cs="Courier New"/>
-                <w:b w:val="0"/>
-                <w:bCs w:val="0"/>
-                <w:color w:val="FF0000"/>
-              </w:rPr>
-              <w:t>'</w:t>
-            </w:r>
-            <w:proofErr w:type="spellStart"/>
-            <w:r>
-              <w:rPr>
-                <w:rFonts w:ascii="Courier New" w:hAnsi="Courier New" w:cs="Courier New"/>
-                <w:b w:val="0"/>
-                <w:bCs w:val="0"/>
-                <w:color w:val="FF0000"/>
-              </w:rPr>
-              <w:t>xss</w:t>
-            </w:r>
-            <w:proofErr w:type="spellEnd"/>
-            <w:r>
-              <w:rPr>
-                <w:rFonts w:ascii="Courier New" w:hAnsi="Courier New" w:cs="Courier New"/>
-                <w:b w:val="0"/>
-                <w:bCs w:val="0"/>
-                <w:color w:val="FF0000"/>
-              </w:rPr>
-              <w:t>'</w:t>
-            </w:r>
-            <w:r>
-              <w:rPr>
-                <w:rFonts w:ascii="Courier New" w:hAnsi="Courier New" w:cs="Courier New"/>
-                <w:b w:val="0"/>
-                <w:bCs w:val="0"/>
-                <w:color w:val="000000" w:themeColor="text1"/>
-              </w:rPr>
               <w:t>,</w:t>
             </w:r>
-            <w:proofErr w:type="spellStart"/>
-            <w:r>
-              <w:rPr>
-                <w:rFonts w:ascii="Courier New" w:hAnsi="Courier New" w:cs="Courier New"/>
-                <w:b w:val="0"/>
-                <w:bCs w:val="0"/>
-                <w:color w:val="76923C" w:themeColor="accent3" w:themeShade="BF"/>
-              </w:rPr>
-              <w:t>UQL_FILTER_OUT</w:t>
-            </w:r>
-            <w:r>
-              <w:rPr>
-                <w:rFonts w:ascii="Courier New" w:hAnsi="Courier New" w:cs="Courier New"/>
-                <w:b w:val="0"/>
-                <w:bCs w:val="0"/>
-                <w:color w:val="000000" w:themeColor="text1"/>
-              </w:rPr>
-              <w:t>,</w:t>
-            </w:r>
             <w:r>
               <w:rPr>
                 <w:rFonts w:ascii="Courier New" w:hAnsi="Courier New" w:cs="Courier New"/>
@@ -13757,35 +13154,7 @@
                 <w:bCs w:val="0"/>
                 <w:color w:val="E36C0A" w:themeColor="accent6" w:themeShade="BF"/>
               </w:rPr>
-              <w:t>'title'</w:t>
-            </w:r>
-            <w:r>
-              <w:rPr>
-                <w:rFonts w:ascii="Courier New" w:hAnsi="Courier New" w:cs="Courier New"/>
-                <w:b w:val="0"/>
-                <w:bCs w:val="0"/>
-                <w:color w:val="000000" w:themeColor="text1"/>
-              </w:rPr>
-              <w:t>,</w:t>
-            </w:r>
-            <w:r>
-              <w:rPr>
-                <w:rFonts w:ascii="Courier New" w:hAnsi="Courier New" w:cs="Courier New"/>
-                <w:b w:val="0"/>
-                <w:bCs w:val="0"/>
-                <w:color w:val="E36C0A" w:themeColor="accent6" w:themeShade="BF"/>
-              </w:rPr>
-              <w:t>'description</w:t>
-            </w:r>
-            <w:proofErr w:type="spellEnd"/>
-            <w:r>
-              <w:rPr>
-                <w:rFonts w:ascii="Courier New" w:hAnsi="Courier New" w:cs="Courier New"/>
-                <w:b w:val="0"/>
-                <w:bCs w:val="0"/>
-                <w:color w:val="E36C0A" w:themeColor="accent6" w:themeShade="BF"/>
-              </w:rPr>
-              <w:t>'</w:t>
+              <w:t>'description'</w:t>
             </w:r>
             <w:r>
               <w:rPr>
@@ -14046,7 +13415,6 @@
         </w:rPr>
         <w:t xml:space="preserve"> فإنه بنفس المبدأ فجميع الفلاتر تطبق بنفس المبدأ فقط قم بتغيير كلمة </w:t>
       </w:r>
-      <w:proofErr w:type="spellStart"/>
       <w:r>
         <w:rPr>
           <w:rFonts w:ascii="Courier New" w:hAnsi="Courier New" w:cs="Courier New" w:hint="eastAsia"/>
@@ -14054,7 +13422,6 @@
         </w:rPr>
         <w:t>xss</w:t>
       </w:r>
-      <w:proofErr w:type="spellEnd"/>
       <w:r>
         <w:rPr>
           <w:rFonts w:hint="cs"/>
@@ -14586,16 +13953,7 @@
                 <w:b w:val="0"/>
                 <w:bCs w:val="0"/>
               </w:rPr>
-              <w:t>-&gt;</w:t>
-            </w:r>
-            <w:proofErr w:type="gramStart"/>
-            <w:r>
-              <w:rPr>
-                <w:rFonts w:ascii="Courier New" w:hAnsi="Courier New" w:cs="Courier New"/>
-                <w:b w:val="0"/>
-                <w:bCs w:val="0"/>
-              </w:rPr>
-              <w:t>checker</w:t>
+              <w:t>-&gt;checker</w:t>
             </w:r>
             <w:r>
               <w:rPr>
@@ -14605,27 +13963,15 @@
               </w:rPr>
               <w:t>(</w:t>
             </w:r>
-            <w:proofErr w:type="gramEnd"/>
-            <w:r>
-              <w:rPr>
-                <w:rFonts w:ascii="Courier New" w:hAnsi="Courier New" w:cs="Courier New"/>
-                <w:b w:val="0"/>
-                <w:bCs w:val="0"/>
-                <w:color w:val="FF0000"/>
-              </w:rPr>
-              <w:t>$</w:t>
-            </w:r>
-            <w:proofErr w:type="spellStart"/>
-            <w:r>
-              <w:rPr>
-                <w:rFonts w:ascii="Courier New" w:hAnsi="Courier New" w:cs="Courier New"/>
-                <w:b w:val="0"/>
-                <w:bCs w:val="0"/>
-                <w:color w:val="FF0000"/>
-              </w:rPr>
-              <w:t>checker_name,$field</w:t>
-            </w:r>
-            <w:proofErr w:type="spellEnd"/>
+            <w:r>
+              <w:rPr>
+                <w:rFonts w:ascii="Courier New" w:hAnsi="Courier New" w:cs="Courier New"/>
+                <w:b w:val="0"/>
+                <w:bCs w:val="0"/>
+                <w:color w:val="FF0000"/>
+              </w:rPr>
+              <w:t>$checker_name,$field</w:t>
+            </w:r>
             <w:r>
               <w:rPr>
                 <w:rFonts w:ascii="Courier New" w:hAnsi="Courier New" w:cs="Courier New"/>
@@ -14696,17 +14042,8 @@
           <w:rFonts w:ascii="Courier New" w:hAnsi="Courier New" w:cs="Courier New" w:hint="eastAsia"/>
           <w:color w:val="365F91" w:themeColor="accent1" w:themeShade="BF"/>
         </w:rPr>
-        <w:t>$</w:t>
-      </w:r>
-      <w:proofErr w:type="spellStart"/>
-      <w:r>
-        <w:rPr>
-          <w:rFonts w:ascii="Courier New" w:hAnsi="Courier New" w:cs="Courier New" w:hint="eastAsia"/>
-          <w:color w:val="365F91" w:themeColor="accent1" w:themeShade="BF"/>
-        </w:rPr>
-        <w:t>checker_name</w:t>
-      </w:r>
-      <w:proofErr w:type="spellEnd"/>
+        <w:t>$checker_name</w:t>
+      </w:r>
       <w:r>
         <w:rPr>
           <w:rFonts w:hint="cs"/>
@@ -15053,27 +14390,7 @@
                 <w:bCs w:val="0"/>
                 <w:color w:val="FF0000"/>
               </w:rPr>
-              <w:t>'</w:t>
-            </w:r>
-            <w:proofErr w:type="spellStart"/>
-            <w:r>
-              <w:rPr>
-                <w:rFonts w:ascii="Courier New" w:hAnsi="Courier New" w:cs="Courier New"/>
-                <w:b w:val="0"/>
-                <w:bCs w:val="0"/>
-                <w:color w:val="FF0000"/>
-              </w:rPr>
-              <w:t>email','title</w:t>
-            </w:r>
-            <w:proofErr w:type="spellEnd"/>
-            <w:r>
-              <w:rPr>
-                <w:rFonts w:ascii="Courier New" w:hAnsi="Courier New" w:cs="Courier New"/>
-                <w:b w:val="0"/>
-                <w:bCs w:val="0"/>
-                <w:color w:val="FF0000"/>
-              </w:rPr>
-              <w:t>'</w:t>
+              <w:t>'email','title'</w:t>
             </w:r>
             <w:r>
               <w:rPr>
@@ -15591,8 +14908,8 @@
       </w:r>
     </w:p>
     <w:sectPr>
-      <w:headerReference w:type="default" r:id="rId9"/>
-      <w:footerReference w:type="default" r:id="rId10"/>
+      <w:headerReference w:type="default" r:id="rId12"/>
+      <w:footerReference w:type="default" r:id="rId13"/>
       <w:pgSz w:w="11906" w:h="16838"/>
       <w:pgMar w:top="1440" w:right="1800" w:bottom="1440" w:left="1800" w:header="708" w:footer="708" w:gutter="0"/>
       <w:cols w:space="708"/>

</xml_diff>